<commit_message>
traceability matrix started and re,as,go fixed
</commit_message>
<xml_diff>
--- a/RASD/RASD.docx
+++ b/RASD/RASD.docx
@@ -1531,13 +1531,13 @@
         <w:rPr>
           <w:lang w:val="en-GB"/>
         </w:rPr>
-        <w:t>can</w:t>
-      </w:r>
-      <w:r>
-        <w:rPr>
-          <w:lang w:val="en-GB"/>
-        </w:rPr>
-        <w:t xml:space="preserve"> notify</w:t>
+        <w:t xml:space="preserve">should be able to </w:t>
+      </w:r>
+      <w:r>
+        <w:rPr>
+          <w:lang w:val="en-GB"/>
+        </w:rPr>
+        <w:t>notify</w:t>
       </w:r>
       <w:r>
         <w:rPr>
@@ -1606,13 +1606,27 @@
         <w:rPr>
           <w:lang w:val="en-GB"/>
         </w:rPr>
-        <w:t>can</w:t>
-      </w:r>
-      <w:r>
-        <w:rPr>
-          <w:lang w:val="en-GB"/>
-        </w:rPr>
-        <w:t xml:space="preserve"> be a user of SafeStreets app</w:t>
+        <w:t xml:space="preserve">should be able to </w:t>
+      </w:r>
+      <w:r>
+        <w:rPr>
+          <w:lang w:val="en-GB"/>
+        </w:rPr>
+        <w:t xml:space="preserve">be a user of </w:t>
+      </w:r>
+      <w:proofErr w:type="spellStart"/>
+      <w:r>
+        <w:rPr>
+          <w:lang w:val="en-GB"/>
+        </w:rPr>
+        <w:t>SafeStreets</w:t>
+      </w:r>
+      <w:proofErr w:type="spellEnd"/>
+      <w:r>
+        <w:rPr>
+          <w:lang w:val="en-GB"/>
+        </w:rPr>
+        <w:t xml:space="preserve"> app</w:t>
       </w:r>
       <w:r>
         <w:rPr>
@@ -1657,7 +1671,7 @@
         <w:rPr>
           <w:lang w:val="en-GB"/>
         </w:rPr>
-        <w:t>can</w:t>
+        <w:t>should be able to</w:t>
       </w:r>
       <w:r>
         <w:rPr>
@@ -1703,7 +1717,19 @@
         <w:rPr>
           <w:lang w:val="en-GB"/>
         </w:rPr>
-        <w:t>G5:</w:t>
+        <w:t>G</w:t>
+      </w:r>
+      <w:r>
+        <w:rPr>
+          <w:lang w:val="en-GB"/>
+        </w:rPr>
+        <w:t>4</w:t>
+      </w:r>
+      <w:r>
+        <w:rPr>
+          <w:lang w:val="en-GB"/>
+        </w:rPr>
+        <w:t>:</w:t>
       </w:r>
       <w:r>
         <w:rPr>
@@ -1722,13 +1748,25 @@
         <w:rPr>
           <w:lang w:val="en-GB"/>
         </w:rPr>
-        <w:t>can</w:t>
-      </w:r>
-      <w:r>
-        <w:rPr>
-          <w:lang w:val="en-GB"/>
-        </w:rPr>
-        <w:t xml:space="preserve"> see the recent traffic violations.</w:t>
+        <w:t xml:space="preserve">should be able to </w:t>
+      </w:r>
+      <w:r>
+        <w:rPr>
+          <w:lang w:val="en-GB"/>
+        </w:rPr>
+        <w:t>see the recent traffic violations</w:t>
+      </w:r>
+      <w:r>
+        <w:rPr>
+          <w:lang w:val="en-GB"/>
+        </w:rPr>
+        <w:t xml:space="preserve"> and statistics about them</w:t>
+      </w:r>
+      <w:r>
+        <w:rPr>
+          <w:lang w:val="en-GB"/>
+        </w:rPr>
+        <w:t>.</w:t>
       </w:r>
     </w:p>
     <w:p>
@@ -1742,7 +1780,19 @@
         <w:rPr>
           <w:lang w:val="en-GB"/>
         </w:rPr>
-        <w:t>G6:</w:t>
+        <w:t>G</w:t>
+      </w:r>
+      <w:r>
+        <w:rPr>
+          <w:lang w:val="en-GB"/>
+        </w:rPr>
+        <w:t>5</w:t>
+      </w:r>
+      <w:r>
+        <w:rPr>
+          <w:lang w:val="en-GB"/>
+        </w:rPr>
+        <w:t>:</w:t>
       </w:r>
       <w:r>
         <w:rPr>
@@ -1755,13 +1805,13 @@
         <w:rPr>
           <w:lang w:val="en-GB"/>
         </w:rPr>
-        <w:t>can</w:t>
-      </w:r>
-      <w:r>
-        <w:rPr>
-          <w:lang w:val="en-GB"/>
-        </w:rPr>
-        <w:t xml:space="preserve"> see the statistics regarding traffic violations.</w:t>
+        <w:t xml:space="preserve">should be able to </w:t>
+      </w:r>
+      <w:r>
+        <w:rPr>
+          <w:lang w:val="en-GB"/>
+        </w:rPr>
+        <w:t>see the statistics regarding traffic violations.</w:t>
       </w:r>
     </w:p>
     <w:p>
@@ -1775,7 +1825,19 @@
         <w:rPr>
           <w:lang w:val="en-GB"/>
         </w:rPr>
-        <w:t>G7:</w:t>
+        <w:t>G</w:t>
+      </w:r>
+      <w:r>
+        <w:rPr>
+          <w:lang w:val="en-GB"/>
+        </w:rPr>
+        <w:t>6</w:t>
+      </w:r>
+      <w:r>
+        <w:rPr>
+          <w:lang w:val="en-GB"/>
+        </w:rPr>
+        <w:t>:</w:t>
       </w:r>
       <w:r>
         <w:rPr>
@@ -1788,13 +1850,13 @@
         <w:rPr>
           <w:lang w:val="en-GB"/>
         </w:rPr>
-        <w:t>can</w:t>
-      </w:r>
-      <w:r>
-        <w:rPr>
-          <w:lang w:val="en-GB"/>
-        </w:rPr>
-        <w:t xml:space="preserve"> collaborate with </w:t>
+        <w:t xml:space="preserve">should be able to </w:t>
+      </w:r>
+      <w:r>
+        <w:rPr>
+          <w:lang w:val="en-GB"/>
+        </w:rPr>
+        <w:t xml:space="preserve">collaborate with </w:t>
       </w:r>
       <w:proofErr w:type="spellStart"/>
       <w:r>
@@ -1830,7 +1892,21 @@
           <w:color w:val="C00000"/>
           <w:lang w:val="en-GB"/>
         </w:rPr>
-        <w:t>G9:</w:t>
+        <w:t>G</w:t>
+      </w:r>
+      <w:r>
+        <w:rPr>
+          <w:color w:val="C00000"/>
+          <w:lang w:val="en-GB"/>
+        </w:rPr>
+        <w:t>7</w:t>
+      </w:r>
+      <w:r>
+        <w:rPr>
+          <w:color w:val="C00000"/>
+          <w:lang w:val="en-GB"/>
+        </w:rPr>
+        <w:t>:</w:t>
       </w:r>
       <w:r>
         <w:rPr>
@@ -1838,7 +1914,26 @@
           <w:lang w:val="en-GB"/>
         </w:rPr>
         <w:tab/>
-        <w:t>Municipality knows the most unsafe areas of its territory.</w:t>
+        <w:t>Municipality</w:t>
+      </w:r>
+      <w:r>
+        <w:rPr>
+          <w:lang w:val="en-GB"/>
+        </w:rPr>
+        <w:t xml:space="preserve"> </w:t>
+      </w:r>
+      <w:r>
+        <w:rPr>
+          <w:lang w:val="en-GB"/>
+        </w:rPr>
+        <w:t>should be able to</w:t>
+      </w:r>
+      <w:r>
+        <w:rPr>
+          <w:color w:val="C00000"/>
+          <w:lang w:val="en-GB"/>
+        </w:rPr>
+        <w:t xml:space="preserve"> know the most unsafe areas of its territory.</w:t>
       </w:r>
     </w:p>
     <w:p>
@@ -1854,7 +1949,14 @@
           <w:color w:val="C00000"/>
           <w:lang w:val="en-GB"/>
         </w:rPr>
-        <w:t>G10</w:t>
+        <w:t>G</w:t>
+      </w:r>
+      <w:r>
+        <w:rPr>
+          <w:color w:val="C00000"/>
+          <w:lang w:val="en-GB"/>
+        </w:rPr>
+        <w:t>8</w:t>
       </w:r>
       <w:r>
         <w:rPr>
@@ -1869,35 +1971,20 @@
           <w:lang w:val="en-GB"/>
         </w:rPr>
         <w:tab/>
-        <w:t>A municipality know</w:t>
-      </w:r>
-      <w:r>
-        <w:rPr>
-          <w:color w:val="C00000"/>
-          <w:lang w:val="en-GB"/>
-        </w:rPr>
-        <w:t>s</w:t>
-      </w:r>
-      <w:r>
-        <w:rPr>
-          <w:color w:val="C00000"/>
-          <w:lang w:val="en-GB"/>
-        </w:rPr>
-        <w:t xml:space="preserve"> possible interventions </w:t>
-      </w:r>
-      <w:r>
-        <w:rPr>
-          <w:color w:val="C00000"/>
-          <w:lang w:val="en-GB"/>
-        </w:rPr>
-        <w:t>it can</w:t>
-      </w:r>
-      <w:r>
-        <w:rPr>
-          <w:color w:val="C00000"/>
-          <w:lang w:val="en-GB"/>
-        </w:rPr>
-        <w:t xml:space="preserve"> do in order to improve the unsafe areas.</w:t>
+        <w:t xml:space="preserve">A municipality </w:t>
+      </w:r>
+      <w:r>
+        <w:rPr>
+          <w:lang w:val="en-GB"/>
+        </w:rPr>
+        <w:t xml:space="preserve">should be able to </w:t>
+      </w:r>
+      <w:r>
+        <w:rPr>
+          <w:color w:val="C00000"/>
+          <w:lang w:val="en-GB"/>
+        </w:rPr>
+        <w:t>know possible interventions it can do in order to improve the unsafe areas.</w:t>
       </w:r>
     </w:p>
     <w:p>
@@ -1913,7 +2000,21 @@
           <w:color w:val="C00000"/>
           <w:lang w:val="en-GB"/>
         </w:rPr>
-        <w:t>G11:</w:t>
+        <w:t>G</w:t>
+      </w:r>
+      <w:r>
+        <w:rPr>
+          <w:color w:val="C00000"/>
+          <w:lang w:val="en-GB"/>
+        </w:rPr>
+        <w:t>9</w:t>
+      </w:r>
+      <w:r>
+        <w:rPr>
+          <w:color w:val="C00000"/>
+          <w:lang w:val="en-GB"/>
+        </w:rPr>
+        <w:t>:</w:t>
       </w:r>
       <w:r>
         <w:rPr>
@@ -1921,7 +2022,26 @@
           <w:lang w:val="en-GB"/>
         </w:rPr>
         <w:tab/>
-        <w:t>An authority receives notifications about violations around him.</w:t>
+        <w:t>An authority</w:t>
+      </w:r>
+      <w:r>
+        <w:rPr>
+          <w:lang w:val="en-GB"/>
+        </w:rPr>
+        <w:t xml:space="preserve"> </w:t>
+      </w:r>
+      <w:r>
+        <w:rPr>
+          <w:lang w:val="en-GB"/>
+        </w:rPr>
+        <w:t>should be able to</w:t>
+      </w:r>
+      <w:r>
+        <w:rPr>
+          <w:color w:val="C00000"/>
+          <w:lang w:val="en-GB"/>
+        </w:rPr>
+        <w:t xml:space="preserve"> receive notifications about violations around him.</w:t>
       </w:r>
     </w:p>
     <w:p>
@@ -2138,6 +2258,7 @@
         <w:rPr>
           <w:lang w:val="en-GB"/>
         </w:rPr>
+        <w:lastRenderedPageBreak/>
         <w:t>D4</w:t>
       </w:r>
       <w:r>
@@ -2205,8 +2326,21 @@
           <w:color w:val="C00000"/>
           <w:lang w:val="en-GB"/>
         </w:rPr>
-        <w:lastRenderedPageBreak/>
-        <w:t>D6:</w:t>
+        <w:t>D</w:t>
+      </w:r>
+      <w:r>
+        <w:rPr>
+          <w:color w:val="C00000"/>
+          <w:lang w:val="en-GB"/>
+        </w:rPr>
+        <w:t>5</w:t>
+      </w:r>
+      <w:r>
+        <w:rPr>
+          <w:color w:val="C00000"/>
+          <w:lang w:val="en-GB"/>
+        </w:rPr>
+        <w:t>:</w:t>
       </w:r>
       <w:r>
         <w:rPr>
@@ -2220,14 +2354,7 @@
           <w:color w:val="C00000"/>
           <w:lang w:val="en-GB"/>
         </w:rPr>
-        <w:t xml:space="preserve">It is possible to verify that an authority is really such </w:t>
-      </w:r>
-      <w:r>
-        <w:rPr>
-          <w:color w:val="C00000"/>
-          <w:lang w:val="en-GB"/>
-        </w:rPr>
-        <w:t>(through a governmental code for example)</w:t>
+        <w:t>It is possible to verify that an authority is really such (through a governmental code for example)</w:t>
       </w:r>
       <w:r>
         <w:rPr>
@@ -2255,7 +2382,19 @@
         <w:rPr>
           <w:lang w:val="en-GB"/>
         </w:rPr>
-        <w:t>D10:</w:t>
+        <w:t>D</w:t>
+      </w:r>
+      <w:r>
+        <w:rPr>
+          <w:lang w:val="en-GB"/>
+        </w:rPr>
+        <w:t>6</w:t>
+      </w:r>
+      <w:r>
+        <w:rPr>
+          <w:lang w:val="en-GB"/>
+        </w:rPr>
+        <w:t>:</w:t>
       </w:r>
       <w:r>
         <w:rPr>
@@ -2292,7 +2431,21 @@
           <w:color w:val="00B050"/>
           <w:lang w:val="en-GB"/>
         </w:rPr>
-        <w:t>D14:</w:t>
+        <w:t>D</w:t>
+      </w:r>
+      <w:r>
+        <w:rPr>
+          <w:color w:val="00B050"/>
+          <w:lang w:val="en-GB"/>
+        </w:rPr>
+        <w:t>7</w:t>
+      </w:r>
+      <w:r>
+        <w:rPr>
+          <w:color w:val="00B050"/>
+          <w:lang w:val="en-GB"/>
+        </w:rPr>
+        <w:t>:</w:t>
       </w:r>
       <w:r>
         <w:rPr>
@@ -2337,7 +2490,7 @@
           <w:color w:val="C00000"/>
           <w:lang w:val="en-GB"/>
         </w:rPr>
-        <w:t>D18:</w:t>
+        <w:t>D8:</w:t>
       </w:r>
       <w:r>
         <w:rPr>
@@ -2359,7 +2512,7 @@
         <w:rPr>
           <w:lang w:val="en-GB"/>
         </w:rPr>
-        <w:t>D19:</w:t>
+        <w:t>D9:</w:t>
       </w:r>
       <w:r>
         <w:rPr>
@@ -2382,7 +2535,21 @@
           <w:color w:val="C00000"/>
           <w:lang w:val="en-GB"/>
         </w:rPr>
-        <w:t>D21:</w:t>
+        <w:t>D</w:t>
+      </w:r>
+      <w:r>
+        <w:rPr>
+          <w:color w:val="C00000"/>
+          <w:lang w:val="en-GB"/>
+        </w:rPr>
+        <w:t>10</w:t>
+      </w:r>
+      <w:r>
+        <w:rPr>
+          <w:color w:val="C00000"/>
+          <w:lang w:val="en-GB"/>
+        </w:rPr>
+        <w:t>:</w:t>
       </w:r>
       <w:r>
         <w:rPr>
@@ -2406,7 +2573,21 @@
           <w:color w:val="C00000"/>
           <w:lang w:val="en-GB"/>
         </w:rPr>
-        <w:t>D22:</w:t>
+        <w:t>D</w:t>
+      </w:r>
+      <w:r>
+        <w:rPr>
+          <w:color w:val="C00000"/>
+          <w:lang w:val="en-GB"/>
+        </w:rPr>
+        <w:t>11</w:t>
+      </w:r>
+      <w:r>
+        <w:rPr>
+          <w:color w:val="C00000"/>
+          <w:lang w:val="en-GB"/>
+        </w:rPr>
+        <w:t>:</w:t>
       </w:r>
       <w:r>
         <w:rPr>
@@ -2437,7 +2618,21 @@
           <w:color w:val="C00000"/>
           <w:lang w:val="en-GB"/>
         </w:rPr>
-        <w:t xml:space="preserve">D23: </w:t>
+        <w:t>D</w:t>
+      </w:r>
+      <w:r>
+        <w:rPr>
+          <w:color w:val="C00000"/>
+          <w:lang w:val="en-GB"/>
+        </w:rPr>
+        <w:t>12</w:t>
+      </w:r>
+      <w:r>
+        <w:rPr>
+          <w:color w:val="C00000"/>
+          <w:lang w:val="en-GB"/>
+        </w:rPr>
+        <w:t xml:space="preserve">: </w:t>
       </w:r>
       <w:r>
         <w:rPr>
@@ -2461,7 +2656,21 @@
           <w:color w:val="C00000"/>
           <w:lang w:val="en-GB"/>
         </w:rPr>
-        <w:t>D24:</w:t>
+        <w:t>D</w:t>
+      </w:r>
+      <w:r>
+        <w:rPr>
+          <w:color w:val="C00000"/>
+          <w:lang w:val="en-GB"/>
+        </w:rPr>
+        <w:t>13</w:t>
+      </w:r>
+      <w:r>
+        <w:rPr>
+          <w:color w:val="C00000"/>
+          <w:lang w:val="en-GB"/>
+        </w:rPr>
+        <w:t>:</w:t>
       </w:r>
       <w:r>
         <w:rPr>
@@ -2554,7 +2763,27 @@
         <w:rPr>
           <w:lang w:val="en-GB"/>
         </w:rPr>
-        <w:t>treets app is launched, the user can log in if he is already registered, otherwise he can register himself</w:t>
+        <w:t xml:space="preserve">treets app is launched, the user </w:t>
+      </w:r>
+      <w:r>
+        <w:rPr>
+          <w:lang w:val="en-GB"/>
+        </w:rPr>
+        <w:t xml:space="preserve">must be able </w:t>
+      </w:r>
+      <w:proofErr w:type="spellStart"/>
+      <w:r>
+        <w:rPr>
+          <w:lang w:val="en-GB"/>
+        </w:rPr>
+        <w:t>to</w:t>
+      </w:r>
+      <w:proofErr w:type="spellEnd"/>
+      <w:r>
+        <w:rPr>
+          <w:lang w:val="en-GB"/>
+        </w:rPr>
+        <w:t xml:space="preserve"> log in if he is already registered, otherwise he can register himself</w:t>
       </w:r>
       <w:r>
         <w:rPr>
@@ -2651,7 +2880,7 @@
           <w:color w:val="C00000"/>
           <w:lang w:val="en-GB"/>
         </w:rPr>
-        <w:t>3.1</w:t>
+        <w:t>4</w:t>
       </w:r>
       <w:r>
         <w:rPr>
@@ -2729,8 +2958,6 @@
           <w:lang w:val="en-GB"/>
         </w:rPr>
       </w:pPr>
-      <w:bookmarkStart w:id="0" w:name="_GoBack"/>
-      <w:bookmarkEnd w:id="0"/>
       <w:r>
         <w:rPr>
           <w:lang w:val="en-GB"/>
@@ -2767,7 +2994,19 @@
         <w:rPr>
           <w:lang w:val="en-GB"/>
         </w:rPr>
-        <w:t xml:space="preserve"> application detects</w:t>
+        <w:t xml:space="preserve"> application </w:t>
+      </w:r>
+      <w:r>
+        <w:rPr>
+          <w:lang w:val="en-GB"/>
+        </w:rPr>
+        <w:t xml:space="preserve">must </w:t>
+      </w:r>
+      <w:r>
+        <w:rPr>
+          <w:lang w:val="en-GB"/>
+        </w:rPr>
+        <w:t>detect</w:t>
       </w:r>
       <w:r>
         <w:rPr>
@@ -2821,21 +3060,7 @@
           <w:lang w:val="en-GB"/>
         </w:rPr>
         <w:tab/>
-        <w:t xml:space="preserve">When detecting </w:t>
-      </w:r>
-      <w:r>
-        <w:rPr>
-          <w:color w:val="C00000"/>
-          <w:lang w:val="en-GB"/>
-        </w:rPr>
-        <w:t>the date, the time and the position from the device</w:t>
-      </w:r>
-      <w:r>
-        <w:rPr>
-          <w:color w:val="C00000"/>
-          <w:lang w:val="en-GB"/>
-        </w:rPr>
-        <w:t xml:space="preserve">, if it is not able to take one of this information </w:t>
+        <w:t xml:space="preserve">When detecting the date, the time and the position from the device, if it is not able to take one of this information </w:t>
       </w:r>
       <w:proofErr w:type="spellStart"/>
       <w:r>
@@ -2993,7 +3218,19 @@
         <w:rPr>
           <w:lang w:val="en-GB"/>
         </w:rPr>
-        <w:t xml:space="preserve">the traffic violations sent by the end users. </w:t>
+        <w:t>the traffic violations sent by the end users</w:t>
+      </w:r>
+      <w:r>
+        <w:rPr>
+          <w:lang w:val="en-GB"/>
+        </w:rPr>
+        <w:t xml:space="preserve"> and about statistics on the violations</w:t>
+      </w:r>
+      <w:r>
+        <w:rPr>
+          <w:lang w:val="en-GB"/>
+        </w:rPr>
+        <w:t xml:space="preserve">. </w:t>
       </w:r>
     </w:p>
     <w:p>
@@ -3164,14 +3401,7 @@
           <w:color w:val="C00000"/>
           <w:lang w:val="en-GB"/>
         </w:rPr>
-        <w:t xml:space="preserve"> municipality </w:t>
-      </w:r>
-      <w:r>
-        <w:rPr>
-          <w:color w:val="C00000"/>
-          <w:lang w:val="en-GB"/>
-        </w:rPr>
-        <w:t>user</w:t>
+        <w:t xml:space="preserve"> municipality user</w:t>
       </w:r>
       <w:r>
         <w:rPr>
@@ -3215,14 +3445,7 @@
           <w:color w:val="C00000"/>
           <w:lang w:val="en-GB"/>
         </w:rPr>
-        <w:t>s</w:t>
-      </w:r>
-      <w:r>
-        <w:rPr>
-          <w:color w:val="C00000"/>
-          <w:lang w:val="en-GB"/>
-        </w:rPr>
-        <w:t>, unsafe areas and possible interventions</w:t>
+        <w:t>s, unsafe areas and possible interventions</w:t>
       </w:r>
       <w:r>
         <w:rPr>
@@ -3367,6 +3590,706 @@
         </w:rPr>
         <w:t>.</w:t>
       </w:r>
+    </w:p>
+    <w:p>
+      <w:pPr>
+        <w:ind w:left="705" w:hanging="705"/>
+        <w:rPr>
+          <w:color w:val="C00000"/>
+          <w:lang w:val="en-GB"/>
+        </w:rPr>
+      </w:pPr>
+    </w:p>
+    <w:p>
+      <w:pPr>
+        <w:rPr>
+          <w:lang w:val="en-GB"/>
+        </w:rPr>
+      </w:pPr>
+      <w:r>
+        <w:rPr>
+          <w:lang w:val="en-GB"/>
+        </w:rPr>
+        <w:t>Traceability matrix</w:t>
+      </w:r>
+    </w:p>
+    <w:tbl>
+      <w:tblPr>
+        <w:tblStyle w:val="Grigliatabella"/>
+        <w:tblW w:w="0" w:type="auto"/>
+        <w:tblInd w:w="705" w:type="dxa"/>
+        <w:tblLook w:val="04A0" w:firstRow="1" w:lastRow="0" w:firstColumn="1" w:lastColumn="0" w:noHBand="0" w:noVBand="1"/>
+      </w:tblPr>
+      <w:tblGrid>
+        <w:gridCol w:w="1379"/>
+        <w:gridCol w:w="1384"/>
+        <w:gridCol w:w="1782"/>
+        <w:gridCol w:w="1357"/>
+        <w:gridCol w:w="1413"/>
+        <w:gridCol w:w="1608"/>
+      </w:tblGrid>
+      <w:tr>
+        <w:trPr>
+          <w:trHeight w:val="389"/>
+        </w:trPr>
+        <w:tc>
+          <w:tcPr>
+            <w:tcW w:w="1475" w:type="dxa"/>
+          </w:tcPr>
+          <w:p>
+            <w:pPr>
+              <w:rPr>
+                <w:color w:val="C00000"/>
+                <w:lang w:val="en-GB"/>
+              </w:rPr>
+            </w:pPr>
+            <w:r>
+              <w:rPr>
+                <w:color w:val="C00000"/>
+                <w:lang w:val="en-GB"/>
+              </w:rPr>
+              <w:t>Row ID</w:t>
+            </w:r>
+          </w:p>
+        </w:tc>
+        <w:tc>
+          <w:tcPr>
+            <w:tcW w:w="1480" w:type="dxa"/>
+          </w:tcPr>
+          <w:p>
+            <w:pPr>
+              <w:rPr>
+                <w:color w:val="C00000"/>
+                <w:lang w:val="en-GB"/>
+              </w:rPr>
+            </w:pPr>
+            <w:r>
+              <w:rPr>
+                <w:color w:val="C00000"/>
+                <w:lang w:val="en-GB"/>
+              </w:rPr>
+              <w:t>Goal ID</w:t>
+            </w:r>
+          </w:p>
+        </w:tc>
+        <w:tc>
+          <w:tcPr>
+            <w:tcW w:w="1371" w:type="dxa"/>
+          </w:tcPr>
+          <w:p>
+            <w:pPr>
+              <w:rPr>
+                <w:color w:val="C00000"/>
+                <w:lang w:val="en-GB"/>
+              </w:rPr>
+            </w:pPr>
+            <w:r>
+              <w:rPr>
+                <w:color w:val="C00000"/>
+                <w:lang w:val="en-GB"/>
+              </w:rPr>
+              <w:t>Assumption ID</w:t>
+            </w:r>
+          </w:p>
+        </w:tc>
+        <w:tc>
+          <w:tcPr>
+            <w:tcW w:w="1458" w:type="dxa"/>
+          </w:tcPr>
+          <w:p>
+            <w:pPr>
+              <w:rPr>
+                <w:color w:val="C00000"/>
+                <w:lang w:val="en-GB"/>
+              </w:rPr>
+            </w:pPr>
+            <w:proofErr w:type="spellStart"/>
+            <w:r>
+              <w:rPr>
+                <w:color w:val="C00000"/>
+                <w:lang w:val="en-GB"/>
+              </w:rPr>
+              <w:t>Req</w:t>
+            </w:r>
+            <w:proofErr w:type="spellEnd"/>
+            <w:r>
+              <w:rPr>
+                <w:color w:val="C00000"/>
+                <w:lang w:val="en-GB"/>
+              </w:rPr>
+              <w:t xml:space="preserve"> ID</w:t>
+            </w:r>
+          </w:p>
+        </w:tc>
+        <w:tc>
+          <w:tcPr>
+            <w:tcW w:w="1475" w:type="dxa"/>
+          </w:tcPr>
+          <w:p>
+            <w:pPr>
+              <w:rPr>
+                <w:color w:val="C00000"/>
+                <w:lang w:val="en-GB"/>
+              </w:rPr>
+            </w:pPr>
+            <w:r>
+              <w:rPr>
+                <w:color w:val="C00000"/>
+                <w:lang w:val="en-GB"/>
+              </w:rPr>
+              <w:t>Use case ID</w:t>
+            </w:r>
+          </w:p>
+        </w:tc>
+        <w:tc>
+          <w:tcPr>
+            <w:tcW w:w="1664" w:type="dxa"/>
+          </w:tcPr>
+          <w:p>
+            <w:pPr>
+              <w:rPr>
+                <w:color w:val="C00000"/>
+                <w:lang w:val="en-GB"/>
+              </w:rPr>
+            </w:pPr>
+            <w:r>
+              <w:rPr>
+                <w:color w:val="C00000"/>
+                <w:lang w:val="en-GB"/>
+              </w:rPr>
+              <w:t>comments</w:t>
+            </w:r>
+          </w:p>
+        </w:tc>
+      </w:tr>
+      <w:tr>
+        <w:tc>
+          <w:tcPr>
+            <w:tcW w:w="1475" w:type="dxa"/>
+          </w:tcPr>
+          <w:p>
+            <w:pPr>
+              <w:rPr>
+                <w:color w:val="C00000"/>
+                <w:lang w:val="en-GB"/>
+              </w:rPr>
+            </w:pPr>
+            <w:r>
+              <w:rPr>
+                <w:color w:val="C00000"/>
+                <w:lang w:val="en-GB"/>
+              </w:rPr>
+              <w:t>r1</w:t>
+            </w:r>
+          </w:p>
+        </w:tc>
+        <w:tc>
+          <w:tcPr>
+            <w:tcW w:w="1480" w:type="dxa"/>
+          </w:tcPr>
+          <w:p>
+            <w:pPr>
+              <w:rPr>
+                <w:color w:val="C00000"/>
+                <w:lang w:val="en-GB"/>
+              </w:rPr>
+            </w:pPr>
+            <w:r>
+              <w:rPr>
+                <w:color w:val="C00000"/>
+                <w:lang w:val="en-GB"/>
+              </w:rPr>
+              <w:t>G1</w:t>
+            </w:r>
+          </w:p>
+        </w:tc>
+        <w:tc>
+          <w:tcPr>
+            <w:tcW w:w="1371" w:type="dxa"/>
+          </w:tcPr>
+          <w:p>
+            <w:pPr>
+              <w:rPr>
+                <w:color w:val="C00000"/>
+                <w:lang w:val="en-GB"/>
+              </w:rPr>
+            </w:pPr>
+            <w:r>
+              <w:rPr>
+                <w:color w:val="C00000"/>
+                <w:lang w:val="en-GB"/>
+              </w:rPr>
+              <w:t>D</w:t>
+            </w:r>
+            <w:proofErr w:type="gramStart"/>
+            <w:r>
+              <w:rPr>
+                <w:color w:val="C00000"/>
+                <w:lang w:val="en-GB"/>
+              </w:rPr>
+              <w:t>1,D</w:t>
+            </w:r>
+            <w:proofErr w:type="gramEnd"/>
+            <w:r>
+              <w:rPr>
+                <w:color w:val="C00000"/>
+                <w:lang w:val="en-GB"/>
+              </w:rPr>
+              <w:t>2,D3,D4</w:t>
+            </w:r>
+            <w:r>
+              <w:rPr>
+                <w:color w:val="C00000"/>
+                <w:lang w:val="en-GB"/>
+              </w:rPr>
+              <w:t>,D10</w:t>
+            </w:r>
+          </w:p>
+        </w:tc>
+        <w:tc>
+          <w:tcPr>
+            <w:tcW w:w="1458" w:type="dxa"/>
+          </w:tcPr>
+          <w:p>
+            <w:pPr>
+              <w:rPr>
+                <w:color w:val="C00000"/>
+                <w:lang w:val="en-GB"/>
+              </w:rPr>
+            </w:pPr>
+            <w:r>
+              <w:rPr>
+                <w:color w:val="C00000"/>
+                <w:lang w:val="en-GB"/>
+              </w:rPr>
+              <w:t>RE1</w:t>
+            </w:r>
+          </w:p>
+        </w:tc>
+        <w:tc>
+          <w:tcPr>
+            <w:tcW w:w="1475" w:type="dxa"/>
+          </w:tcPr>
+          <w:p>
+            <w:pPr>
+              <w:rPr>
+                <w:color w:val="C00000"/>
+                <w:lang w:val="en-GB"/>
+              </w:rPr>
+            </w:pPr>
+            <w:r>
+              <w:rPr>
+                <w:color w:val="C00000"/>
+                <w:lang w:val="en-GB"/>
+              </w:rPr>
+              <w:t>U1</w:t>
+            </w:r>
+          </w:p>
+        </w:tc>
+        <w:tc>
+          <w:tcPr>
+            <w:tcW w:w="1664" w:type="dxa"/>
+          </w:tcPr>
+          <w:p>
+            <w:pPr>
+              <w:rPr>
+                <w:color w:val="C00000"/>
+                <w:lang w:val="en-GB"/>
+              </w:rPr>
+            </w:pPr>
+          </w:p>
+        </w:tc>
+      </w:tr>
+      <w:tr>
+        <w:tc>
+          <w:tcPr>
+            <w:tcW w:w="1475" w:type="dxa"/>
+          </w:tcPr>
+          <w:p>
+            <w:pPr>
+              <w:rPr>
+                <w:color w:val="C00000"/>
+                <w:lang w:val="en-GB"/>
+              </w:rPr>
+            </w:pPr>
+            <w:r>
+              <w:rPr>
+                <w:color w:val="C00000"/>
+                <w:lang w:val="en-GB"/>
+              </w:rPr>
+              <w:t>r2</w:t>
+            </w:r>
+          </w:p>
+        </w:tc>
+        <w:tc>
+          <w:tcPr>
+            <w:tcW w:w="1480" w:type="dxa"/>
+          </w:tcPr>
+          <w:p>
+            <w:pPr>
+              <w:rPr>
+                <w:color w:val="C00000"/>
+                <w:lang w:val="en-GB"/>
+              </w:rPr>
+            </w:pPr>
+            <w:r>
+              <w:rPr>
+                <w:color w:val="C00000"/>
+                <w:lang w:val="en-GB"/>
+              </w:rPr>
+              <w:t>G2</w:t>
+            </w:r>
+          </w:p>
+        </w:tc>
+        <w:tc>
+          <w:tcPr>
+            <w:tcW w:w="1371" w:type="dxa"/>
+          </w:tcPr>
+          <w:p>
+            <w:pPr>
+              <w:rPr>
+                <w:color w:val="C00000"/>
+                <w:lang w:val="en-GB"/>
+              </w:rPr>
+            </w:pPr>
+            <w:r>
+              <w:rPr>
+                <w:color w:val="C00000"/>
+                <w:lang w:val="en-GB"/>
+              </w:rPr>
+              <w:t>D</w:t>
+            </w:r>
+            <w:proofErr w:type="gramStart"/>
+            <w:r>
+              <w:rPr>
+                <w:color w:val="C00000"/>
+                <w:lang w:val="en-GB"/>
+              </w:rPr>
+              <w:t>3,D</w:t>
+            </w:r>
+            <w:proofErr w:type="gramEnd"/>
+            <w:r>
+              <w:rPr>
+                <w:color w:val="C00000"/>
+                <w:lang w:val="en-GB"/>
+              </w:rPr>
+              <w:t>4</w:t>
+            </w:r>
+          </w:p>
+        </w:tc>
+        <w:tc>
+          <w:tcPr>
+            <w:tcW w:w="1458" w:type="dxa"/>
+          </w:tcPr>
+          <w:p>
+            <w:pPr>
+              <w:rPr>
+                <w:color w:val="C00000"/>
+                <w:lang w:val="en-GB"/>
+              </w:rPr>
+            </w:pPr>
+            <w:r>
+              <w:rPr>
+                <w:color w:val="C00000"/>
+                <w:lang w:val="en-GB"/>
+              </w:rPr>
+              <w:t>RE2</w:t>
+            </w:r>
+          </w:p>
+        </w:tc>
+        <w:tc>
+          <w:tcPr>
+            <w:tcW w:w="1475" w:type="dxa"/>
+          </w:tcPr>
+          <w:p>
+            <w:pPr>
+              <w:rPr>
+                <w:color w:val="C00000"/>
+                <w:lang w:val="en-GB"/>
+              </w:rPr>
+            </w:pPr>
+          </w:p>
+        </w:tc>
+        <w:tc>
+          <w:tcPr>
+            <w:tcW w:w="1664" w:type="dxa"/>
+          </w:tcPr>
+          <w:p>
+            <w:pPr>
+              <w:rPr>
+                <w:color w:val="C00000"/>
+                <w:lang w:val="en-GB"/>
+              </w:rPr>
+            </w:pPr>
+          </w:p>
+        </w:tc>
+      </w:tr>
+      <w:tr>
+        <w:tc>
+          <w:tcPr>
+            <w:tcW w:w="1475" w:type="dxa"/>
+          </w:tcPr>
+          <w:p>
+            <w:pPr>
+              <w:rPr>
+                <w:color w:val="C00000"/>
+                <w:lang w:val="en-GB"/>
+              </w:rPr>
+            </w:pPr>
+            <w:r>
+              <w:rPr>
+                <w:color w:val="C00000"/>
+                <w:lang w:val="en-GB"/>
+              </w:rPr>
+              <w:t>r3</w:t>
+            </w:r>
+          </w:p>
+        </w:tc>
+        <w:tc>
+          <w:tcPr>
+            <w:tcW w:w="1480" w:type="dxa"/>
+          </w:tcPr>
+          <w:p>
+            <w:pPr>
+              <w:rPr>
+                <w:color w:val="C00000"/>
+                <w:lang w:val="en-GB"/>
+              </w:rPr>
+            </w:pPr>
+            <w:r>
+              <w:rPr>
+                <w:color w:val="C00000"/>
+                <w:lang w:val="en-GB"/>
+              </w:rPr>
+              <w:t>G3</w:t>
+            </w:r>
+          </w:p>
+        </w:tc>
+        <w:tc>
+          <w:tcPr>
+            <w:tcW w:w="1371" w:type="dxa"/>
+          </w:tcPr>
+          <w:p>
+            <w:pPr>
+              <w:rPr>
+                <w:color w:val="C00000"/>
+                <w:lang w:val="en-GB"/>
+              </w:rPr>
+            </w:pPr>
+            <w:r>
+              <w:rPr>
+                <w:color w:val="C00000"/>
+                <w:lang w:val="en-GB"/>
+              </w:rPr>
+              <w:t>D</w:t>
+            </w:r>
+            <w:proofErr w:type="gramStart"/>
+            <w:r>
+              <w:rPr>
+                <w:color w:val="C00000"/>
+                <w:lang w:val="en-GB"/>
+              </w:rPr>
+              <w:t>4,D</w:t>
+            </w:r>
+            <w:proofErr w:type="gramEnd"/>
+            <w:r>
+              <w:rPr>
+                <w:color w:val="C00000"/>
+                <w:lang w:val="en-GB"/>
+              </w:rPr>
+              <w:t>5</w:t>
+            </w:r>
+          </w:p>
+        </w:tc>
+        <w:tc>
+          <w:tcPr>
+            <w:tcW w:w="1458" w:type="dxa"/>
+          </w:tcPr>
+          <w:p>
+            <w:pPr>
+              <w:rPr>
+                <w:color w:val="C00000"/>
+                <w:lang w:val="en-GB"/>
+              </w:rPr>
+            </w:pPr>
+            <w:r>
+              <w:rPr>
+                <w:color w:val="C00000"/>
+                <w:lang w:val="en-GB"/>
+              </w:rPr>
+              <w:t>RE3</w:t>
+            </w:r>
+          </w:p>
+        </w:tc>
+        <w:tc>
+          <w:tcPr>
+            <w:tcW w:w="1475" w:type="dxa"/>
+          </w:tcPr>
+          <w:p>
+            <w:pPr>
+              <w:rPr>
+                <w:color w:val="C00000"/>
+                <w:lang w:val="en-GB"/>
+              </w:rPr>
+            </w:pPr>
+          </w:p>
+        </w:tc>
+        <w:tc>
+          <w:tcPr>
+            <w:tcW w:w="1664" w:type="dxa"/>
+          </w:tcPr>
+          <w:p>
+            <w:pPr>
+              <w:rPr>
+                <w:color w:val="C00000"/>
+                <w:lang w:val="en-GB"/>
+              </w:rPr>
+            </w:pPr>
+          </w:p>
+        </w:tc>
+      </w:tr>
+      <w:tr>
+        <w:tc>
+          <w:tcPr>
+            <w:tcW w:w="1475" w:type="dxa"/>
+          </w:tcPr>
+          <w:p>
+            <w:pPr>
+              <w:rPr>
+                <w:color w:val="C00000"/>
+                <w:lang w:val="en-GB"/>
+              </w:rPr>
+            </w:pPr>
+            <w:r>
+              <w:rPr>
+                <w:color w:val="C00000"/>
+                <w:lang w:val="en-GB"/>
+              </w:rPr>
+              <w:t>r4</w:t>
+            </w:r>
+          </w:p>
+        </w:tc>
+        <w:tc>
+          <w:tcPr>
+            <w:tcW w:w="1480" w:type="dxa"/>
+          </w:tcPr>
+          <w:p>
+            <w:pPr>
+              <w:rPr>
+                <w:color w:val="C00000"/>
+                <w:lang w:val="en-GB"/>
+              </w:rPr>
+            </w:pPr>
+            <w:r>
+              <w:rPr>
+                <w:color w:val="C00000"/>
+                <w:lang w:val="en-GB"/>
+              </w:rPr>
+              <w:t>G4</w:t>
+            </w:r>
+          </w:p>
+        </w:tc>
+        <w:tc>
+          <w:tcPr>
+            <w:tcW w:w="1371" w:type="dxa"/>
+          </w:tcPr>
+          <w:p>
+            <w:pPr>
+              <w:rPr>
+                <w:color w:val="C00000"/>
+                <w:lang w:val="en-GB"/>
+              </w:rPr>
+            </w:pPr>
+            <w:r>
+              <w:rPr>
+                <w:color w:val="C00000"/>
+                <w:lang w:val="en-GB"/>
+              </w:rPr>
+              <w:t>D</w:t>
+            </w:r>
+            <w:proofErr w:type="gramStart"/>
+            <w:r>
+              <w:rPr>
+                <w:color w:val="C00000"/>
+                <w:lang w:val="en-GB"/>
+              </w:rPr>
+              <w:t>5,D</w:t>
+            </w:r>
+            <w:proofErr w:type="gramEnd"/>
+            <w:r>
+              <w:rPr>
+                <w:color w:val="C00000"/>
+                <w:lang w:val="en-GB"/>
+              </w:rPr>
+              <w:t>6</w:t>
+            </w:r>
+          </w:p>
+        </w:tc>
+        <w:tc>
+          <w:tcPr>
+            <w:tcW w:w="1458" w:type="dxa"/>
+          </w:tcPr>
+          <w:p>
+            <w:pPr>
+              <w:rPr>
+                <w:color w:val="C00000"/>
+                <w:lang w:val="en-GB"/>
+              </w:rPr>
+            </w:pPr>
+            <w:r>
+              <w:rPr>
+                <w:color w:val="C00000"/>
+                <w:lang w:val="en-GB"/>
+              </w:rPr>
+              <w:t>RE8</w:t>
+            </w:r>
+          </w:p>
+        </w:tc>
+        <w:tc>
+          <w:tcPr>
+            <w:tcW w:w="1475" w:type="dxa"/>
+          </w:tcPr>
+          <w:p>
+            <w:pPr>
+              <w:rPr>
+                <w:color w:val="C00000"/>
+                <w:lang w:val="en-GB"/>
+              </w:rPr>
+            </w:pPr>
+            <w:r>
+              <w:rPr>
+                <w:color w:val="C00000"/>
+                <w:lang w:val="en-GB"/>
+              </w:rPr>
+              <w:t>Non so numero</w:t>
+            </w:r>
+            <w:bookmarkStart w:id="0" w:name="_GoBack"/>
+            <w:bookmarkEnd w:id="0"/>
+          </w:p>
+        </w:tc>
+        <w:tc>
+          <w:tcPr>
+            <w:tcW w:w="1664" w:type="dxa"/>
+          </w:tcPr>
+          <w:p>
+            <w:pPr>
+              <w:rPr>
+                <w:color w:val="C00000"/>
+                <w:lang w:val="en-GB"/>
+              </w:rPr>
+            </w:pPr>
+          </w:p>
+        </w:tc>
+      </w:tr>
+    </w:tbl>
+    <w:p>
+      <w:pPr>
+        <w:ind w:left="705" w:hanging="705"/>
+        <w:rPr>
+          <w:color w:val="C00000"/>
+          <w:lang w:val="en-GB"/>
+        </w:rPr>
+      </w:pPr>
     </w:p>
     <w:sectPr>
       <w:pgSz w:w="11906" w:h="16838"/>
@@ -3395,7 +4318,7 @@
       </w:pPr>
     </w:pPrDefault>
   </w:docDefaults>
-  <w:latentStyles w:defLockedState="0" w:defUIPriority="99" w:defSemiHidden="0" w:defUnhideWhenUsed="0" w:defQFormat="0" w:count="377">
+  <w:latentStyles w:defLockedState="0" w:defUIPriority="99" w:defSemiHidden="0" w:defUnhideWhenUsed="0" w:defQFormat="0" w:count="376">
     <w:lsdException w:name="Normal" w:uiPriority="0" w:qFormat="1"/>
     <w:lsdException w:name="heading 1" w:uiPriority="9" w:qFormat="1"/>
     <w:lsdException w:name="heading 2" w:semiHidden="1" w:uiPriority="9" w:unhideWhenUsed="1" w:qFormat="1"/>
@@ -3543,8 +4466,11 @@
     <w:lsdException w:name="Table 3D effects 3" w:semiHidden="1" w:unhideWhenUsed="1"/>
     <w:lsdException w:name="Table Contemporary" w:semiHidden="1" w:unhideWhenUsed="1"/>
     <w:lsdException w:name="Table Elegant" w:semiHidden="1" w:unhideWhenUsed="1"/>
+    <w:lsdException w:name="Table Professional" w:semiHidden="1" w:unhideWhenUsed="1"/>
     <w:lsdException w:name="Table Subtle 1" w:semiHidden="1" w:unhideWhenUsed="1"/>
     <w:lsdException w:name="Table Subtle 2" w:semiHidden="1" w:unhideWhenUsed="1"/>
+    <w:lsdException w:name="Table Web 1" w:semiHidden="1" w:unhideWhenUsed="1"/>
+    <w:lsdException w:name="Table Web 2" w:semiHidden="1" w:unhideWhenUsed="1"/>
     <w:lsdException w:name="Table Web 3" w:semiHidden="1" w:unhideWhenUsed="1"/>
     <w:lsdException w:name="Balloon Text" w:semiHidden="1" w:unhideWhenUsed="1"/>
     <w:lsdException w:name="Table Grid" w:uiPriority="39"/>
@@ -3769,7 +4695,6 @@
     <w:lsdException w:name="Hashtag" w:semiHidden="1" w:unhideWhenUsed="1"/>
     <w:lsdException w:name="Unresolved Mention" w:semiHidden="1" w:unhideWhenUsed="1"/>
     <w:lsdException w:name="Smart Link" w:semiHidden="1" w:unhideWhenUsed="1"/>
-    <w:lsdException w:name="Smart Link Error" w:semiHidden="1" w:unhideWhenUsed="1"/>
   </w:latentStyles>
   <w:style w:type="paragraph" w:default="1" w:styleId="Normale">
     <w:name w:val="Normal"/>

</xml_diff>

<commit_message>
some corrections to g,a,r
</commit_message>
<xml_diff>
--- a/RASD/RASD.docx
+++ b/RASD/RASD.docx
@@ -254,11 +254,19 @@
                 <w:lang w:val="en-GB"/>
               </w:rPr>
             </w:pPr>
-            <w:r>
-              <w:rPr>
-                <w:lang w:val="en-GB"/>
-              </w:rPr>
-              <w:t>SafeStreets software is loaded checking the role of the user (end user or authority</w:t>
+            <w:proofErr w:type="spellStart"/>
+            <w:r>
+              <w:rPr>
+                <w:lang w:val="en-GB"/>
+              </w:rPr>
+              <w:t>SafeStreets</w:t>
+            </w:r>
+            <w:proofErr w:type="spellEnd"/>
+            <w:r>
+              <w:rPr>
+                <w:lang w:val="en-GB"/>
+              </w:rPr>
+              <w:t xml:space="preserve"> software is loaded checking the role of the user (end user or authority</w:t>
             </w:r>
             <w:r>
               <w:rPr>
@@ -686,11 +694,19 @@
                 <w:lang w:val="en-GB"/>
               </w:rPr>
             </w:pPr>
-            <w:r>
-              <w:rPr>
-                <w:lang w:val="en-GB"/>
-              </w:rPr>
-              <w:t>SafeStreets runs the algorithm to read the license plate</w:t>
+            <w:proofErr w:type="spellStart"/>
+            <w:r>
+              <w:rPr>
+                <w:lang w:val="en-GB"/>
+              </w:rPr>
+              <w:t>SafeStreets</w:t>
+            </w:r>
+            <w:proofErr w:type="spellEnd"/>
+            <w:r>
+              <w:rPr>
+                <w:lang w:val="en-GB"/>
+              </w:rPr>
+              <w:t xml:space="preserve"> runs the algorithm to read the license plate</w:t>
             </w:r>
           </w:p>
         </w:tc>
@@ -854,11 +870,19 @@
                 <w:lang w:val="en-GB"/>
               </w:rPr>
             </w:pPr>
-            <w:r>
-              <w:rPr>
-                <w:lang w:val="en-GB"/>
-              </w:rPr>
-              <w:t>SafeStreets stores the retrieved information</w:t>
+            <w:proofErr w:type="spellStart"/>
+            <w:r>
+              <w:rPr>
+                <w:lang w:val="en-GB"/>
+              </w:rPr>
+              <w:t>SafeStreets</w:t>
+            </w:r>
+            <w:proofErr w:type="spellEnd"/>
+            <w:r>
+              <w:rPr>
+                <w:lang w:val="en-GB"/>
+              </w:rPr>
+              <w:t xml:space="preserve"> stores the retrieved information</w:t>
             </w:r>
             <w:r>
               <w:rPr>
@@ -916,11 +940,19 @@
                 <w:lang w:val="en-GB"/>
               </w:rPr>
             </w:pPr>
-            <w:r>
-              <w:rPr>
-                <w:lang w:val="en-GB"/>
-              </w:rPr>
-              <w:t xml:space="preserve">SafeStreets calculates the statistics </w:t>
+            <w:proofErr w:type="spellStart"/>
+            <w:r>
+              <w:rPr>
+                <w:lang w:val="en-GB"/>
+              </w:rPr>
+              <w:t>SafeStreets</w:t>
+            </w:r>
+            <w:proofErr w:type="spellEnd"/>
+            <w:r>
+              <w:rPr>
+                <w:lang w:val="en-GB"/>
+              </w:rPr>
+              <w:t xml:space="preserve"> calculates the statistics </w:t>
             </w:r>
           </w:p>
         </w:tc>
@@ -1040,11 +1072,19 @@
                 <w:lang w:val="en-GB"/>
               </w:rPr>
             </w:pPr>
-            <w:r>
-              <w:rPr>
-                <w:lang w:val="en-GB"/>
-              </w:rPr>
-              <w:t>SafeStreets receives data about accidents from municipality</w:t>
+            <w:proofErr w:type="spellStart"/>
+            <w:r>
+              <w:rPr>
+                <w:lang w:val="en-GB"/>
+              </w:rPr>
+              <w:t>SafeStreets</w:t>
+            </w:r>
+            <w:proofErr w:type="spellEnd"/>
+            <w:r>
+              <w:rPr>
+                <w:lang w:val="en-GB"/>
+              </w:rPr>
+              <w:t xml:space="preserve"> receives data about accidents from municipality</w:t>
             </w:r>
           </w:p>
         </w:tc>
@@ -1096,11 +1136,19 @@
                 <w:lang w:val="en-GB"/>
               </w:rPr>
             </w:pPr>
-            <w:r>
-              <w:rPr>
-                <w:lang w:val="en-GB"/>
-              </w:rPr>
-              <w:t>SafeStreets identifies unsafe areas</w:t>
+            <w:proofErr w:type="spellStart"/>
+            <w:r>
+              <w:rPr>
+                <w:lang w:val="en-GB"/>
+              </w:rPr>
+              <w:t>SafeStreets</w:t>
+            </w:r>
+            <w:proofErr w:type="spellEnd"/>
+            <w:r>
+              <w:rPr>
+                <w:lang w:val="en-GB"/>
+              </w:rPr>
+              <w:t xml:space="preserve"> identifies unsafe areas</w:t>
             </w:r>
           </w:p>
         </w:tc>
@@ -1152,11 +1200,19 @@
                 <w:lang w:val="en-GB"/>
               </w:rPr>
             </w:pPr>
-            <w:r>
-              <w:rPr>
-                <w:lang w:val="en-GB"/>
-              </w:rPr>
-              <w:t>SafeStreets suggests interventions</w:t>
+            <w:proofErr w:type="spellStart"/>
+            <w:r>
+              <w:rPr>
+                <w:lang w:val="en-GB"/>
+              </w:rPr>
+              <w:t>SafeStreets</w:t>
+            </w:r>
+            <w:proofErr w:type="spellEnd"/>
+            <w:r>
+              <w:rPr>
+                <w:lang w:val="en-GB"/>
+              </w:rPr>
+              <w:t xml:space="preserve"> suggests interventions</w:t>
             </w:r>
           </w:p>
         </w:tc>
@@ -1208,11 +1264,19 @@
                 <w:lang w:val="en-GB"/>
               </w:rPr>
             </w:pPr>
-            <w:r>
-              <w:rPr>
-                <w:lang w:val="en-GB"/>
-              </w:rPr>
-              <w:t>SafeStreets goes out of service</w:t>
+            <w:proofErr w:type="spellStart"/>
+            <w:r>
+              <w:rPr>
+                <w:lang w:val="en-GB"/>
+              </w:rPr>
+              <w:t>SafeStreets</w:t>
+            </w:r>
+            <w:proofErr w:type="spellEnd"/>
+            <w:r>
+              <w:rPr>
+                <w:lang w:val="en-GB"/>
+              </w:rPr>
+              <w:t xml:space="preserve"> goes out of service</w:t>
             </w:r>
           </w:p>
         </w:tc>
@@ -1555,6 +1619,98 @@
         <w:rPr>
           <w:lang w:val="en-GB"/>
         </w:rPr>
+        <w:t xml:space="preserve"> </w:t>
+      </w:r>
+      <w:r>
+        <w:rPr>
+          <w:color w:val="70AD47" w:themeColor="accent6"/>
+          <w:lang w:val="en-GB"/>
+        </w:rPr>
+        <w:t>in every moment and situation</w:t>
+      </w:r>
+      <w:r>
+        <w:rPr>
+          <w:lang w:val="en-GB"/>
+        </w:rPr>
+        <w:t>.</w:t>
+      </w:r>
+    </w:p>
+    <w:p>
+      <w:pPr>
+        <w:rPr>
+          <w:color w:val="70AD47" w:themeColor="accent6"/>
+          <w:lang w:val="en-GB"/>
+        </w:rPr>
+      </w:pPr>
+      <w:r>
+        <w:rPr>
+          <w:color w:val="70AD47" w:themeColor="accent6"/>
+          <w:lang w:val="en-GB"/>
+        </w:rPr>
+        <w:t xml:space="preserve">G2: </w:t>
+      </w:r>
+      <w:r>
+        <w:rPr>
+          <w:color w:val="70AD47" w:themeColor="accent6"/>
+          <w:lang w:val="en-GB"/>
+        </w:rPr>
+        <w:tab/>
+        <w:t>A person (end user) should be sure that reporting a violation does not put him under any kind of risk of retorsion</w:t>
+      </w:r>
+      <w:r>
+        <w:rPr>
+          <w:color w:val="70AD47" w:themeColor="accent6"/>
+          <w:lang w:val="en-GB"/>
+        </w:rPr>
+        <w:t>, so</w:t>
+      </w:r>
+      <w:r>
+        <w:rPr>
+          <w:color w:val="70AD47" w:themeColor="accent6"/>
+          <w:lang w:val="en-GB"/>
+        </w:rPr>
+        <w:t xml:space="preserve"> no </w:t>
+      </w:r>
+      <w:r>
+        <w:rPr>
+          <w:color w:val="70AD47" w:themeColor="accent6"/>
+          <w:lang w:val="en-GB"/>
+        </w:rPr>
+        <w:t>one</w:t>
+      </w:r>
+      <w:r>
+        <w:rPr>
+          <w:color w:val="70AD47" w:themeColor="accent6"/>
+          <w:lang w:val="en-GB"/>
+        </w:rPr>
+        <w:t xml:space="preserve"> can know </w:t>
+      </w:r>
+      <w:r>
+        <w:rPr>
+          <w:color w:val="70AD47" w:themeColor="accent6"/>
+          <w:lang w:val="en-GB"/>
+        </w:rPr>
+        <w:t>the</w:t>
+      </w:r>
+      <w:r>
+        <w:rPr>
+          <w:color w:val="70AD47" w:themeColor="accent6"/>
+          <w:lang w:val="en-GB"/>
+        </w:rPr>
+        <w:t xml:space="preserve"> identity</w:t>
+      </w:r>
+      <w:r>
+        <w:rPr>
+          <w:color w:val="70AD47" w:themeColor="accent6"/>
+          <w:lang w:val="en-GB"/>
+        </w:rPr>
+        <w:t xml:space="preserve"> of who has reported the violation</w:t>
+      </w:r>
+      <w:r>
+        <w:rPr>
+          <w:color w:val="70AD47" w:themeColor="accent6"/>
+          <w:lang w:val="en-GB"/>
+        </w:rPr>
         <w:t>.</w:t>
       </w:r>
     </w:p>
@@ -1562,29 +1718,34 @@
       <w:pPr>
         <w:ind w:left="705" w:hanging="705"/>
         <w:rPr>
+          <w:color w:val="FFC000" w:themeColor="accent4"/>
           <w:lang w:val="en-GB"/>
         </w:rPr>
       </w:pPr>
       <w:r>
         <w:rPr>
+          <w:color w:val="FFC000" w:themeColor="accent4"/>
           <w:lang w:val="en-GB"/>
         </w:rPr>
         <w:t>G</w:t>
       </w:r>
       <w:r>
         <w:rPr>
+          <w:color w:val="FFC000" w:themeColor="accent4"/>
           <w:lang w:val="en-GB"/>
         </w:rPr>
         <w:t>2</w:t>
       </w:r>
       <w:r>
         <w:rPr>
+          <w:color w:val="FFC000" w:themeColor="accent4"/>
           <w:lang w:val="en-GB"/>
         </w:rPr>
         <w:t>:</w:t>
       </w:r>
       <w:r>
         <w:rPr>
+          <w:color w:val="FFC000" w:themeColor="accent4"/>
           <w:lang w:val="en-GB"/>
         </w:rPr>
         <w:tab/>
@@ -1592,24 +1753,28 @@
       </w:r>
       <w:r>
         <w:rPr>
+          <w:color w:val="FFC000" w:themeColor="accent4"/>
           <w:lang w:val="en-GB"/>
         </w:rPr>
         <w:t xml:space="preserve"> person </w:t>
       </w:r>
       <w:r>
         <w:rPr>
+          <w:color w:val="FFC000" w:themeColor="accent4"/>
           <w:lang w:val="en-GB"/>
         </w:rPr>
         <w:t xml:space="preserve">(end user) </w:t>
       </w:r>
       <w:r>
         <w:rPr>
+          <w:color w:val="FFC000" w:themeColor="accent4"/>
           <w:lang w:val="en-GB"/>
         </w:rPr>
         <w:t xml:space="preserve">should be able to </w:t>
       </w:r>
       <w:r>
         <w:rPr>
+          <w:color w:val="FFC000" w:themeColor="accent4"/>
           <w:lang w:val="en-GB"/>
         </w:rPr>
         <w:t xml:space="preserve">be a user of </w:t>
@@ -1624,12 +1789,14 @@
       <w:proofErr w:type="spellEnd"/>
       <w:r>
         <w:rPr>
+          <w:color w:val="FFC000" w:themeColor="accent4"/>
           <w:lang w:val="en-GB"/>
         </w:rPr>
         <w:t xml:space="preserve"> app</w:t>
       </w:r>
       <w:r>
         <w:rPr>
+          <w:color w:val="FFC000" w:themeColor="accent4"/>
           <w:lang w:val="en-GB"/>
         </w:rPr>
         <w:t>.</w:t>
@@ -1644,18 +1811,21 @@
       </w:pPr>
       <w:r>
         <w:rPr>
+          <w:color w:val="FFC000" w:themeColor="accent4"/>
           <w:lang w:val="en-GB"/>
         </w:rPr>
         <w:t>G3</w:t>
       </w:r>
       <w:r>
         <w:rPr>
+          <w:color w:val="FFC000" w:themeColor="accent4"/>
           <w:lang w:val="en-GB"/>
         </w:rPr>
         <w:t>:</w:t>
       </w:r>
       <w:r>
         <w:rPr>
+          <w:color w:val="FFC000" w:themeColor="accent4"/>
           <w:lang w:val="en-GB"/>
         </w:rPr>
         <w:tab/>
@@ -1663,18 +1833,21 @@
       </w:r>
       <w:r>
         <w:rPr>
+          <w:color w:val="FFC000" w:themeColor="accent4"/>
           <w:lang w:val="en-GB"/>
         </w:rPr>
         <w:t xml:space="preserve">n authority </w:t>
       </w:r>
       <w:r>
         <w:rPr>
+          <w:color w:val="FFC000" w:themeColor="accent4"/>
           <w:lang w:val="en-GB"/>
         </w:rPr>
         <w:t>should be able to</w:t>
       </w:r>
       <w:r>
         <w:rPr>
+          <w:color w:val="FFC000" w:themeColor="accent4"/>
           <w:lang w:val="en-GB"/>
         </w:rPr>
         <w:t xml:space="preserve"> be a user of </w:t>
@@ -1682,6 +1855,7 @@
       <w:proofErr w:type="spellStart"/>
       <w:r>
         <w:rPr>
+          <w:color w:val="FFC000" w:themeColor="accent4"/>
           <w:lang w:val="en-GB"/>
         </w:rPr>
         <w:t>SafeStreets</w:t>
@@ -1689,18 +1863,21 @@
       <w:proofErr w:type="spellEnd"/>
       <w:r>
         <w:rPr>
+          <w:color w:val="FFC000" w:themeColor="accent4"/>
           <w:lang w:val="en-GB"/>
         </w:rPr>
         <w:t xml:space="preserve"> app</w:t>
       </w:r>
       <w:r>
         <w:rPr>
+          <w:color w:val="FFC000" w:themeColor="accent4"/>
           <w:lang w:val="en-GB"/>
         </w:rPr>
         <w:t xml:space="preserve"> with a different role with respect to a citizen</w:t>
       </w:r>
       <w:r>
         <w:rPr>
+          <w:color w:val="FFC000" w:themeColor="accent4"/>
           <w:lang w:val="en-GB"/>
         </w:rPr>
         <w:t>.</w:t>
@@ -1883,34 +2060,29 @@
       <w:pPr>
         <w:ind w:left="705" w:hanging="705"/>
         <w:rPr>
-          <w:color w:val="C00000"/>
           <w:lang w:val="en-GB"/>
         </w:rPr>
       </w:pPr>
       <w:r>
         <w:rPr>
-          <w:color w:val="C00000"/>
           <w:lang w:val="en-GB"/>
         </w:rPr>
         <w:t>G</w:t>
       </w:r>
       <w:r>
         <w:rPr>
-          <w:color w:val="C00000"/>
           <w:lang w:val="en-GB"/>
         </w:rPr>
         <w:t>7</w:t>
       </w:r>
       <w:r>
         <w:rPr>
-          <w:color w:val="C00000"/>
           <w:lang w:val="en-GB"/>
         </w:rPr>
         <w:t>:</w:t>
       </w:r>
       <w:r>
         <w:rPr>
-          <w:color w:val="C00000"/>
           <w:lang w:val="en-GB"/>
         </w:rPr>
         <w:tab/>
@@ -1920,17 +2092,10 @@
         <w:rPr>
           <w:lang w:val="en-GB"/>
         </w:rPr>
-        <w:t xml:space="preserve"> </w:t>
-      </w:r>
-      <w:r>
-        <w:rPr>
-          <w:lang w:val="en-GB"/>
-        </w:rPr>
-        <w:t>should be able to</w:t>
-      </w:r>
-      <w:r>
-        <w:rPr>
-          <w:color w:val="C00000"/>
+        <w:t xml:space="preserve"> should be able to</w:t>
+      </w:r>
+      <w:r>
+        <w:rPr>
           <w:lang w:val="en-GB"/>
         </w:rPr>
         <w:t xml:space="preserve"> know the most unsafe areas of its territory.</w:t>
@@ -1940,34 +2105,29 @@
       <w:pPr>
         <w:ind w:left="705" w:hanging="705"/>
         <w:rPr>
-          <w:color w:val="C00000"/>
           <w:lang w:val="en-GB"/>
         </w:rPr>
       </w:pPr>
       <w:r>
         <w:rPr>
-          <w:color w:val="C00000"/>
           <w:lang w:val="en-GB"/>
         </w:rPr>
         <w:t>G</w:t>
       </w:r>
       <w:r>
         <w:rPr>
-          <w:color w:val="C00000"/>
           <w:lang w:val="en-GB"/>
         </w:rPr>
         <w:t>8</w:t>
       </w:r>
       <w:r>
         <w:rPr>
-          <w:color w:val="C00000"/>
           <w:lang w:val="en-GB"/>
         </w:rPr>
         <w:t>:</w:t>
       </w:r>
       <w:r>
         <w:rPr>
-          <w:color w:val="C00000"/>
           <w:lang w:val="en-GB"/>
         </w:rPr>
         <w:tab/>
@@ -1981,7 +2141,6 @@
       </w:r>
       <w:r>
         <w:rPr>
-          <w:color w:val="C00000"/>
           <w:lang w:val="en-GB"/>
         </w:rPr>
         <w:t>know possible interventions it can do in order to improve the unsafe areas.</w:t>
@@ -1991,34 +2150,29 @@
       <w:pPr>
         <w:ind w:left="705" w:hanging="705"/>
         <w:rPr>
-          <w:color w:val="C00000"/>
           <w:lang w:val="en-GB"/>
         </w:rPr>
       </w:pPr>
       <w:r>
         <w:rPr>
-          <w:color w:val="C00000"/>
           <w:lang w:val="en-GB"/>
         </w:rPr>
         <w:t>G</w:t>
       </w:r>
       <w:r>
         <w:rPr>
-          <w:color w:val="C00000"/>
           <w:lang w:val="en-GB"/>
         </w:rPr>
         <w:t>9</w:t>
       </w:r>
       <w:r>
         <w:rPr>
-          <w:color w:val="C00000"/>
           <w:lang w:val="en-GB"/>
         </w:rPr>
         <w:t>:</w:t>
       </w:r>
       <w:r>
         <w:rPr>
-          <w:color w:val="C00000"/>
           <w:lang w:val="en-GB"/>
         </w:rPr>
         <w:tab/>
@@ -2028,27 +2182,43 @@
         <w:rPr>
           <w:lang w:val="en-GB"/>
         </w:rPr>
+        <w:t xml:space="preserve"> should be able to</w:t>
+      </w:r>
+      <w:r>
+        <w:rPr>
+          <w:lang w:val="en-GB"/>
+        </w:rPr>
         <w:t xml:space="preserve"> </w:t>
       </w:r>
       <w:r>
         <w:rPr>
           <w:lang w:val="en-GB"/>
         </w:rPr>
-        <w:t>should be able to</w:t>
-      </w:r>
-      <w:r>
-        <w:rPr>
-          <w:color w:val="C00000"/>
-          <w:lang w:val="en-GB"/>
-        </w:rPr>
-        <w:t xml:space="preserve"> receive notifications about violations around him.</w:t>
+        <w:t>know when</w:t>
+      </w:r>
+      <w:r>
+        <w:rPr>
+          <w:lang w:val="en-GB"/>
+        </w:rPr>
+        <w:t xml:space="preserve"> violations </w:t>
+      </w:r>
+      <w:r>
+        <w:rPr>
+          <w:lang w:val="en-GB"/>
+        </w:rPr>
+        <w:t xml:space="preserve">occur </w:t>
+      </w:r>
+      <w:r>
+        <w:rPr>
+          <w:lang w:val="en-GB"/>
+        </w:rPr>
+        <w:t>around him.</w:t>
       </w:r>
     </w:p>
     <w:p>
       <w:pPr>
         <w:ind w:left="705" w:hanging="705"/>
         <w:rPr>
-          <w:color w:val="C00000"/>
           <w:lang w:val="en-GB"/>
         </w:rPr>
       </w:pPr>
@@ -2120,6 +2290,7 @@
         <w:rPr>
           <w:lang w:val="en-GB"/>
         </w:rPr>
+        <w:lastRenderedPageBreak/>
         <w:t>D2</w:t>
       </w:r>
       <w:r>
@@ -2202,7 +2373,13 @@
         <w:rPr>
           <w:lang w:val="en-GB"/>
         </w:rPr>
-        <w:t>has a phone</w:t>
+        <w:t xml:space="preserve">has a </w:t>
+      </w:r>
+      <w:r>
+        <w:rPr>
+          <w:lang w:val="en-GB"/>
+        </w:rPr>
+        <w:t>device</w:t>
       </w:r>
       <w:r>
         <w:rPr>
@@ -2232,13 +2409,7 @@
         <w:rPr>
           <w:lang w:val="en-GB"/>
         </w:rPr>
-        <w:t>, he knows SafeStreets app and he h</w:t>
-      </w:r>
-      <w:r>
-        <w:rPr>
-          <w:lang w:val="en-GB"/>
-        </w:rPr>
-        <w:t>as SafeStreets app on his phone</w:t>
+        <w:t xml:space="preserve"> sensor</w:t>
       </w:r>
       <w:r>
         <w:rPr>
@@ -2251,24 +2422,27 @@
       <w:pPr>
         <w:ind w:left="705" w:hanging="705"/>
         <w:rPr>
+          <w:color w:val="FFC000" w:themeColor="accent4"/>
           <w:lang w:val="en-GB"/>
         </w:rPr>
       </w:pPr>
       <w:r>
         <w:rPr>
-          <w:lang w:val="en-GB"/>
-        </w:rPr>
-        <w:lastRenderedPageBreak/>
+          <w:color w:val="FFC000" w:themeColor="accent4"/>
+          <w:lang w:val="en-GB"/>
+        </w:rPr>
         <w:t>D4</w:t>
       </w:r>
       <w:r>
         <w:rPr>
+          <w:color w:val="FFC000" w:themeColor="accent4"/>
           <w:lang w:val="en-GB"/>
         </w:rPr>
         <w:t>:</w:t>
       </w:r>
       <w:r>
         <w:rPr>
+          <w:color w:val="FFC000" w:themeColor="accent4"/>
           <w:lang w:val="en-GB"/>
         </w:rPr>
         <w:tab/>
@@ -2276,12 +2450,14 @@
       </w:r>
       <w:r>
         <w:rPr>
+          <w:color w:val="FFC000" w:themeColor="accent4"/>
           <w:lang w:val="en-GB"/>
         </w:rPr>
         <w:t xml:space="preserve"> user of</w:t>
       </w:r>
       <w:r>
         <w:rPr>
+          <w:color w:val="FFC000" w:themeColor="accent4"/>
           <w:lang w:val="en-GB"/>
         </w:rPr>
         <w:t xml:space="preserve"> </w:t>
@@ -2289,6 +2465,7 @@
       <w:proofErr w:type="spellStart"/>
       <w:r>
         <w:rPr>
+          <w:color w:val="FFC000" w:themeColor="accent4"/>
           <w:lang w:val="en-GB"/>
         </w:rPr>
         <w:t>SafeStreets</w:t>
@@ -2296,18 +2473,21 @@
       <w:proofErr w:type="spellEnd"/>
       <w:r>
         <w:rPr>
+          <w:color w:val="FFC000" w:themeColor="accent4"/>
           <w:lang w:val="en-GB"/>
         </w:rPr>
         <w:t xml:space="preserve"> </w:t>
       </w:r>
       <w:r>
         <w:rPr>
+          <w:color w:val="FFC000" w:themeColor="accent4"/>
           <w:lang w:val="en-GB"/>
         </w:rPr>
         <w:t>is identified by the application</w:t>
       </w:r>
       <w:r>
         <w:rPr>
+          <w:color w:val="FFC000" w:themeColor="accent4"/>
           <w:lang w:val="en-GB"/>
         </w:rPr>
         <w:t>.</w:t>
@@ -2317,55 +2497,55 @@
       <w:pPr>
         <w:ind w:left="705" w:hanging="705"/>
         <w:rPr>
-          <w:color w:val="C00000"/>
+          <w:color w:val="FFC000" w:themeColor="accent4"/>
           <w:lang w:val="en-GB"/>
         </w:rPr>
       </w:pPr>
       <w:r>
         <w:rPr>
-          <w:color w:val="C00000"/>
+          <w:color w:val="FFC000" w:themeColor="accent4"/>
           <w:lang w:val="en-GB"/>
         </w:rPr>
         <w:t>D</w:t>
       </w:r>
       <w:r>
         <w:rPr>
-          <w:color w:val="C00000"/>
+          <w:color w:val="FFC000" w:themeColor="accent4"/>
           <w:lang w:val="en-GB"/>
         </w:rPr>
         <w:t>5</w:t>
       </w:r>
       <w:r>
         <w:rPr>
-          <w:color w:val="C00000"/>
+          <w:color w:val="FFC000" w:themeColor="accent4"/>
           <w:lang w:val="en-GB"/>
         </w:rPr>
         <w:t>:</w:t>
       </w:r>
       <w:r>
         <w:rPr>
-          <w:color w:val="C00000"/>
+          <w:color w:val="FFC000" w:themeColor="accent4"/>
           <w:lang w:val="en-GB"/>
         </w:rPr>
         <w:tab/>
       </w:r>
       <w:r>
         <w:rPr>
-          <w:color w:val="C00000"/>
+          <w:color w:val="FFC000" w:themeColor="accent4"/>
           <w:lang w:val="en-GB"/>
         </w:rPr>
         <w:t>It is possible to verify that an authority is really such (through a governmental code for example)</w:t>
       </w:r>
       <w:r>
         <w:rPr>
-          <w:color w:val="C00000"/>
+          <w:color w:val="FFC000" w:themeColor="accent4"/>
           <w:lang w:val="en-GB"/>
         </w:rPr>
         <w:t>.</w:t>
       </w:r>
       <w:r>
         <w:rPr>
-          <w:color w:val="C00000"/>
+          <w:color w:val="FFC000" w:themeColor="accent4"/>
           <w:lang w:val="en-GB"/>
         </w:rPr>
         <w:t xml:space="preserve"> </w:t>
@@ -2401,100 +2581,202 @@
           <w:lang w:val="en-GB"/>
         </w:rPr>
         <w:tab/>
-        <w:t xml:space="preserve">An authority </w:t>
-      </w:r>
-      <w:proofErr w:type="gramStart"/>
-      <w:r>
-        <w:rPr>
-          <w:lang w:val="en-GB"/>
-        </w:rPr>
-        <w:t>have</w:t>
-      </w:r>
-      <w:proofErr w:type="gramEnd"/>
-      <w:r>
-        <w:rPr>
-          <w:lang w:val="en-GB"/>
-        </w:rPr>
-        <w:t xml:space="preserve"> a device on which there is SafeStreets software.</w:t>
+      </w:r>
+      <w:r>
+        <w:rPr>
+          <w:lang w:val="en-GB"/>
+        </w:rPr>
+        <w:t>A user (End user, Authority or municipality)</w:t>
+      </w:r>
+      <w:r>
+        <w:rPr>
+          <w:lang w:val="en-GB"/>
+        </w:rPr>
+        <w:t xml:space="preserve"> </w:t>
+      </w:r>
+      <w:r>
+        <w:rPr>
+          <w:lang w:val="en-GB"/>
+        </w:rPr>
+        <w:t xml:space="preserve">knows </w:t>
+      </w:r>
+      <w:proofErr w:type="spellStart"/>
+      <w:r>
+        <w:rPr>
+          <w:lang w:val="en-GB"/>
+        </w:rPr>
+        <w:t>SafeStreets</w:t>
+      </w:r>
+      <w:proofErr w:type="spellEnd"/>
+      <w:r>
+        <w:rPr>
+          <w:lang w:val="en-GB"/>
+        </w:rPr>
+        <w:t xml:space="preserve"> and</w:t>
+      </w:r>
+      <w:r>
+        <w:rPr>
+          <w:lang w:val="en-GB"/>
+        </w:rPr>
+        <w:t xml:space="preserve"> </w:t>
+      </w:r>
+      <w:r>
+        <w:rPr>
+          <w:lang w:val="en-GB"/>
+        </w:rPr>
+        <w:t>ha</w:t>
+      </w:r>
+      <w:r>
+        <w:rPr>
+          <w:lang w:val="en-GB"/>
+        </w:rPr>
+        <w:t>s</w:t>
+      </w:r>
+      <w:r>
+        <w:rPr>
+          <w:lang w:val="en-GB"/>
+        </w:rPr>
+        <w:t xml:space="preserve"> a device on which there is </w:t>
+      </w:r>
+      <w:proofErr w:type="spellStart"/>
+      <w:r>
+        <w:rPr>
+          <w:lang w:val="en-GB"/>
+        </w:rPr>
+        <w:t>SafeStreets</w:t>
+      </w:r>
+      <w:proofErr w:type="spellEnd"/>
+      <w:r>
+        <w:rPr>
+          <w:lang w:val="en-GB"/>
+        </w:rPr>
+        <w:t xml:space="preserve"> software</w:t>
+      </w:r>
+      <w:r>
+        <w:rPr>
+          <w:lang w:val="en-GB"/>
+        </w:rPr>
+        <w:t xml:space="preserve"> and internet connection</w:t>
+      </w:r>
+      <w:r>
+        <w:rPr>
+          <w:lang w:val="en-GB"/>
+        </w:rPr>
+        <w:t>.</w:t>
       </w:r>
     </w:p>
     <w:p>
       <w:pPr>
         <w:ind w:left="705" w:hanging="705"/>
         <w:rPr>
-          <w:color w:val="00B050"/>
-          <w:lang w:val="en-GB"/>
+          <w:lang w:val="en-US"/>
         </w:rPr>
       </w:pPr>
       <w:r>
         <w:rPr>
-          <w:color w:val="00B050"/>
           <w:lang w:val="en-GB"/>
         </w:rPr>
         <w:t>D</w:t>
       </w:r>
       <w:r>
         <w:rPr>
-          <w:color w:val="00B050"/>
           <w:lang w:val="en-GB"/>
         </w:rPr>
         <w:t>7</w:t>
       </w:r>
       <w:r>
         <w:rPr>
-          <w:color w:val="00B050"/>
           <w:lang w:val="en-GB"/>
         </w:rPr>
         <w:t>:</w:t>
       </w:r>
       <w:r>
         <w:rPr>
-          <w:color w:val="00B050"/>
           <w:lang w:val="en-GB"/>
         </w:rPr>
         <w:tab/>
+      </w:r>
+      <w:r>
+        <w:rPr>
+          <w:rFonts w:ascii="Times New Roman" w:hAnsi="Times New Roman" w:cs="Times New Roman"/>
+          <w:lang w:val="en-GB"/>
+        </w:rPr>
         <w:t xml:space="preserve">A municipality </w:t>
       </w:r>
       <w:r>
         <w:rPr>
-          <w:color w:val="00B050"/>
+          <w:rFonts w:ascii="Times New Roman" w:hAnsi="Times New Roman" w:cs="Times New Roman"/>
           <w:lang w:val="en-GB"/>
         </w:rPr>
         <w:t xml:space="preserve">has data about accidents </w:t>
       </w:r>
       <w:r>
         <w:rPr>
-          <w:color w:val="00B050"/>
+          <w:rFonts w:ascii="Times New Roman" w:hAnsi="Times New Roman" w:cs="Times New Roman"/>
           <w:lang w:val="en-GB"/>
         </w:rPr>
         <w:t>occurred</w:t>
       </w:r>
       <w:r>
         <w:rPr>
-          <w:color w:val="00B050"/>
-          <w:lang w:val="en-GB"/>
-        </w:rPr>
-        <w:t xml:space="preserve"> in its jurisdiction stored.</w:t>
+          <w:rFonts w:ascii="Times New Roman" w:hAnsi="Times New Roman" w:cs="Times New Roman"/>
+          <w:lang w:val="en-GB"/>
+        </w:rPr>
+        <w:t xml:space="preserve"> in its jurisdiction stored</w:t>
+      </w:r>
+      <w:r>
+        <w:rPr>
+          <w:rFonts w:ascii="Times New Roman" w:hAnsi="Times New Roman" w:cs="Times New Roman"/>
+          <w:lang w:val="en-GB"/>
+        </w:rPr>
+        <w:t xml:space="preserve"> and offers a service </w:t>
+      </w:r>
+      <w:r>
+        <w:rPr>
+          <w:rFonts w:ascii="Times New Roman" w:hAnsi="Times New Roman" w:cs="Times New Roman"/>
+          <w:lang w:val="en-US"/>
+        </w:rPr>
+        <w:t>that allows users to retrieve the information about the</w:t>
+      </w:r>
+      <w:r>
+        <w:rPr>
+          <w:rFonts w:ascii="Times New Roman" w:hAnsi="Times New Roman" w:cs="Times New Roman"/>
+          <w:lang w:val="en-US"/>
+        </w:rPr>
+        <w:t>se</w:t>
+      </w:r>
+      <w:r>
+        <w:rPr>
+          <w:rFonts w:ascii="Times New Roman" w:hAnsi="Times New Roman" w:cs="Times New Roman"/>
+          <w:lang w:val="en-US"/>
+        </w:rPr>
+        <w:t xml:space="preserve"> accidents</w:t>
+      </w:r>
+      <w:r>
+        <w:rPr>
+          <w:rFonts w:ascii="Times New Roman" w:hAnsi="Times New Roman" w:cs="Times New Roman"/>
+          <w:lang w:val="en-GB"/>
+        </w:rPr>
+        <w:t>.</w:t>
       </w:r>
     </w:p>
     <w:p>
       <w:pPr>
         <w:ind w:left="705" w:hanging="705"/>
         <w:rPr>
-          <w:color w:val="C00000"/>
           <w:lang w:val="en-GB"/>
         </w:rPr>
       </w:pPr>
       <w:r>
         <w:rPr>
-          <w:color w:val="C00000"/>
+          <w:color w:val="FFC000" w:themeColor="accent4"/>
           <w:lang w:val="en-GB"/>
         </w:rPr>
         <w:t>D8:</w:t>
       </w:r>
       <w:r>
         <w:rPr>
-          <w:color w:val="C00000"/>
+          <w:color w:val="FFC000" w:themeColor="accent4"/>
           <w:lang w:val="en-GB"/>
         </w:rPr>
         <w:tab/>
@@ -2505,17 +2787,20 @@
       <w:pPr>
         <w:ind w:left="705" w:hanging="705"/>
         <w:rPr>
+          <w:color w:val="A5A5A5" w:themeColor="accent3"/>
           <w:lang w:val="en-GB"/>
         </w:rPr>
       </w:pPr>
       <w:r>
         <w:rPr>
+          <w:color w:val="A5A5A5" w:themeColor="accent3"/>
           <w:lang w:val="en-GB"/>
         </w:rPr>
         <w:t>D9:</w:t>
       </w:r>
       <w:r>
         <w:rPr>
+          <w:color w:val="A5A5A5" w:themeColor="accent3"/>
           <w:lang w:val="en-GB"/>
         </w:rPr>
         <w:tab/>
@@ -2526,34 +2811,34 @@
       <w:pPr>
         <w:ind w:left="705" w:hanging="705"/>
         <w:rPr>
-          <w:color w:val="C00000"/>
+          <w:color w:val="A5A5A5" w:themeColor="accent3"/>
           <w:lang w:val="en-GB"/>
         </w:rPr>
       </w:pPr>
       <w:r>
         <w:rPr>
-          <w:color w:val="C00000"/>
+          <w:color w:val="A5A5A5" w:themeColor="accent3"/>
           <w:lang w:val="en-GB"/>
         </w:rPr>
         <w:t>D</w:t>
       </w:r>
       <w:r>
         <w:rPr>
-          <w:color w:val="C00000"/>
+          <w:color w:val="A5A5A5" w:themeColor="accent3"/>
           <w:lang w:val="en-GB"/>
         </w:rPr>
         <w:t>10</w:t>
       </w:r>
       <w:r>
         <w:rPr>
-          <w:color w:val="C00000"/>
+          <w:color w:val="A5A5A5" w:themeColor="accent3"/>
           <w:lang w:val="en-GB"/>
         </w:rPr>
         <w:t>:</w:t>
       </w:r>
       <w:r>
         <w:rPr>
-          <w:color w:val="C00000"/>
+          <w:color w:val="A5A5A5" w:themeColor="accent3"/>
           <w:lang w:val="en-GB"/>
         </w:rPr>
         <w:tab/>
@@ -2564,34 +2849,29 @@
       <w:pPr>
         <w:ind w:left="705" w:hanging="705"/>
         <w:rPr>
-          <w:color w:val="C00000"/>
           <w:lang w:val="en-GB"/>
         </w:rPr>
       </w:pPr>
       <w:r>
         <w:rPr>
-          <w:color w:val="C00000"/>
           <w:lang w:val="en-GB"/>
         </w:rPr>
         <w:t>D</w:t>
       </w:r>
       <w:r>
         <w:rPr>
-          <w:color w:val="C00000"/>
           <w:lang w:val="en-GB"/>
         </w:rPr>
         <w:t>11</w:t>
       </w:r>
       <w:r>
         <w:rPr>
-          <w:color w:val="C00000"/>
           <w:lang w:val="en-GB"/>
         </w:rPr>
         <w:t>:</w:t>
       </w:r>
       <w:r>
         <w:rPr>
-          <w:color w:val="C00000"/>
           <w:lang w:val="en-GB"/>
         </w:rPr>
         <w:tab/>
@@ -2599,7 +2879,6 @@
       </w:r>
       <w:r>
         <w:rPr>
-          <w:color w:val="C00000"/>
           <w:lang w:val="en-GB"/>
         </w:rPr>
         <w:t>the position of a violations when notified.</w:t>
@@ -2609,87 +2888,99 @@
       <w:pPr>
         <w:ind w:left="705" w:hanging="705"/>
         <w:rPr>
-          <w:color w:val="C00000"/>
           <w:lang w:val="en-GB"/>
         </w:rPr>
       </w:pPr>
       <w:r>
         <w:rPr>
-          <w:color w:val="C00000"/>
           <w:lang w:val="en-GB"/>
         </w:rPr>
         <w:t>D</w:t>
       </w:r>
       <w:r>
         <w:rPr>
-          <w:color w:val="C00000"/>
           <w:lang w:val="en-GB"/>
         </w:rPr>
         <w:t>12</w:t>
       </w:r>
       <w:r>
         <w:rPr>
-          <w:color w:val="C00000"/>
           <w:lang w:val="en-GB"/>
         </w:rPr>
         <w:t xml:space="preserve">: </w:t>
       </w:r>
       <w:r>
         <w:rPr>
-          <w:color w:val="C00000"/>
           <w:lang w:val="en-GB"/>
         </w:rPr>
         <w:tab/>
-        <w:t>Users are fair with each other.</w:t>
+        <w:t>Users are fair with each other</w:t>
+      </w:r>
+      <w:r>
+        <w:rPr>
+          <w:lang w:val="en-GB"/>
+        </w:rPr>
+        <w:t>, so they do not lie when reporting a traffic violation</w:t>
+      </w:r>
+      <w:r>
+        <w:rPr>
+          <w:lang w:val="en-GB"/>
+        </w:rPr>
+        <w:t>.</w:t>
       </w:r>
     </w:p>
     <w:p>
       <w:pPr>
         <w:ind w:left="705" w:hanging="705"/>
         <w:rPr>
-          <w:color w:val="C00000"/>
           <w:lang w:val="en-GB"/>
         </w:rPr>
       </w:pPr>
       <w:r>
         <w:rPr>
-          <w:color w:val="C00000"/>
           <w:lang w:val="en-GB"/>
         </w:rPr>
         <w:t>D</w:t>
       </w:r>
       <w:r>
         <w:rPr>
-          <w:color w:val="C00000"/>
           <w:lang w:val="en-GB"/>
         </w:rPr>
         <w:t>13</w:t>
       </w:r>
       <w:r>
         <w:rPr>
-          <w:color w:val="C00000"/>
           <w:lang w:val="en-GB"/>
         </w:rPr>
         <w:t>:</w:t>
       </w:r>
       <w:r>
         <w:rPr>
-          <w:color w:val="C00000"/>
           <w:lang w:val="en-GB"/>
         </w:rPr>
         <w:tab/>
-        <w:t xml:space="preserve">Users send data about </w:t>
-      </w:r>
-      <w:r>
-        <w:rPr>
-          <w:color w:val="C00000"/>
+        <w:t xml:space="preserve">Users </w:t>
+      </w:r>
+      <w:r>
+        <w:rPr>
+          <w:lang w:val="en-GB"/>
+        </w:rPr>
+        <w:t>report</w:t>
+      </w:r>
+      <w:r>
+        <w:rPr>
+          <w:lang w:val="en-GB"/>
+        </w:rPr>
+        <w:t xml:space="preserve"> </w:t>
+      </w:r>
+      <w:r>
+        <w:rPr>
           <w:lang w:val="en-GB"/>
         </w:rPr>
         <w:t>a</w:t>
       </w:r>
       <w:r>
         <w:rPr>
-          <w:color w:val="C00000"/>
           <w:lang w:val="en-GB"/>
         </w:rPr>
         <w:t xml:space="preserve"> violation from the position where the violation occurred.</w:t>
@@ -2699,7 +2990,6 @@
       <w:pPr>
         <w:ind w:left="705" w:hanging="705"/>
         <w:rPr>
-          <w:color w:val="C00000"/>
           <w:lang w:val="en-GB"/>
         </w:rPr>
       </w:pPr>
@@ -2707,37 +2997,17 @@
         <w:rPr>
           <w:lang w:val="en-GB"/>
         </w:rPr>
-        <w:t xml:space="preserve">R1: </w:t>
+        <w:t>D14:</w:t>
       </w:r>
       <w:r>
         <w:rPr>
           <w:lang w:val="en-GB"/>
         </w:rPr>
         <w:tab/>
-      </w:r>
-      <w:r>
-        <w:rPr>
-          <w:color w:val="C00000"/>
-          <w:lang w:val="en-GB"/>
-        </w:rPr>
-        <w:t xml:space="preserve">When a user sees a traffic violation, </w:t>
-      </w:r>
-      <w:proofErr w:type="spellStart"/>
-      <w:r>
-        <w:rPr>
-          <w:color w:val="C00000"/>
-          <w:lang w:val="en-GB"/>
-        </w:rPr>
-        <w:t>SafeStreet</w:t>
-      </w:r>
-      <w:proofErr w:type="spellEnd"/>
-      <w:r>
-        <w:rPr>
-          <w:color w:val="C00000"/>
-          <w:lang w:val="en-GB"/>
-        </w:rPr>
-        <w:t xml:space="preserve"> mobile application must allow him to take a picture of it, insert a description and immediately send the information to authorities.</w:t>
-      </w:r>
+        <w:t>An authority has a device on which there is a GPS sensor.</w:t>
+      </w:r>
+      <w:bookmarkStart w:id="0" w:name="_GoBack"/>
+      <w:bookmarkEnd w:id="0"/>
     </w:p>
     <w:p>
       <w:pPr>
@@ -2750,179 +3020,147 @@
         <w:rPr>
           <w:lang w:val="en-GB"/>
         </w:rPr>
-        <w:t xml:space="preserve">R2: </w:t>
+        <w:t xml:space="preserve">R1: </w:t>
       </w:r>
       <w:r>
         <w:rPr>
           <w:lang w:val="en-GB"/>
         </w:rPr>
         <w:tab/>
-        <w:t>When SafeS</w:t>
-      </w:r>
-      <w:r>
-        <w:rPr>
-          <w:lang w:val="en-GB"/>
-        </w:rPr>
-        <w:t xml:space="preserve">treets app is launched, the user </w:t>
-      </w:r>
-      <w:r>
-        <w:rPr>
-          <w:lang w:val="en-GB"/>
-        </w:rPr>
-        <w:t xml:space="preserve">must be able </w:t>
+      </w:r>
+      <w:r>
+        <w:rPr>
+          <w:lang w:val="en-GB"/>
+        </w:rPr>
+        <w:t xml:space="preserve">When a user sees a traffic violation, </w:t>
       </w:r>
       <w:proofErr w:type="spellStart"/>
       <w:r>
         <w:rPr>
           <w:lang w:val="en-GB"/>
         </w:rPr>
-        <w:t>to</w:t>
+        <w:t>SafeStreet</w:t>
       </w:r>
       <w:proofErr w:type="spellEnd"/>
       <w:r>
         <w:rPr>
           <w:lang w:val="en-GB"/>
         </w:rPr>
-        <w:t xml:space="preserve"> log in if he is already registered, otherwise he can register himself</w:t>
-      </w:r>
-      <w:r>
-        <w:rPr>
-          <w:lang w:val="en-GB"/>
-        </w:rPr>
-        <w:t>, and</w:t>
-      </w:r>
-      <w:r>
-        <w:rPr>
-          <w:lang w:val="en-GB"/>
-        </w:rPr>
-        <w:t xml:space="preserve"> then log in</w:t>
-      </w:r>
-      <w:r>
-        <w:rPr>
-          <w:lang w:val="en-GB"/>
-        </w:rPr>
-        <w:t>.</w:t>
+        <w:t xml:space="preserve"> </w:t>
+      </w:r>
+      <w:r>
+        <w:rPr>
+          <w:lang w:val="en-GB"/>
+        </w:rPr>
+        <w:t>application must allow him to take a picture of it, insert a description and immediately send the information to authorities.</w:t>
       </w:r>
     </w:p>
     <w:p>
       <w:pPr>
         <w:ind w:left="705" w:hanging="705"/>
         <w:rPr>
-          <w:color w:val="C00000"/>
+          <w:color w:val="A5A5A5" w:themeColor="accent3"/>
           <w:lang w:val="en-GB"/>
         </w:rPr>
       </w:pPr>
       <w:r>
         <w:rPr>
-          <w:color w:val="C00000"/>
-          <w:lang w:val="en-GB"/>
-        </w:rPr>
-        <w:t>R3:</w:t>
-      </w:r>
-      <w:r>
-        <w:rPr>
-          <w:color w:val="C00000"/>
+          <w:color w:val="A5A5A5" w:themeColor="accent3"/>
+          <w:lang w:val="en-GB"/>
+        </w:rPr>
+        <w:t xml:space="preserve">R2: </w:t>
+      </w:r>
+      <w:r>
+        <w:rPr>
+          <w:color w:val="A5A5A5" w:themeColor="accent3"/>
           <w:lang w:val="en-GB"/>
         </w:rPr>
         <w:tab/>
-        <w:t xml:space="preserve">When </w:t>
-      </w:r>
-      <w:proofErr w:type="gramStart"/>
-      <w:r>
-        <w:rPr>
-          <w:color w:val="C00000"/>
-          <w:lang w:val="en-GB"/>
-        </w:rPr>
-        <w:t>an</w:t>
-      </w:r>
-      <w:proofErr w:type="gramEnd"/>
-      <w:r>
-        <w:rPr>
-          <w:color w:val="C00000"/>
-          <w:lang w:val="en-GB"/>
-        </w:rPr>
-        <w:t xml:space="preserve"> user wants to register himself as authority, </w:t>
-      </w:r>
-      <w:proofErr w:type="spellStart"/>
-      <w:r>
-        <w:rPr>
-          <w:color w:val="C00000"/>
-          <w:lang w:val="en-GB"/>
-        </w:rPr>
-        <w:t>SafeStreet</w:t>
-      </w:r>
-      <w:proofErr w:type="spellEnd"/>
-      <w:r>
-        <w:rPr>
-          <w:color w:val="C00000"/>
-          <w:lang w:val="en-GB"/>
-        </w:rPr>
-        <w:t xml:space="preserve"> software must verify that he is really an authority.</w:t>
+        <w:t>When SafeS</w:t>
+      </w:r>
+      <w:r>
+        <w:rPr>
+          <w:color w:val="A5A5A5" w:themeColor="accent3"/>
+          <w:lang w:val="en-GB"/>
+        </w:rPr>
+        <w:t xml:space="preserve">treets app is launched, the user </w:t>
+      </w:r>
+      <w:r>
+        <w:rPr>
+          <w:color w:val="A5A5A5" w:themeColor="accent3"/>
+          <w:lang w:val="en-GB"/>
+        </w:rPr>
+        <w:t>must be able to</w:t>
+      </w:r>
+      <w:r>
+        <w:rPr>
+          <w:color w:val="A5A5A5" w:themeColor="accent3"/>
+          <w:lang w:val="en-GB"/>
+        </w:rPr>
+        <w:t xml:space="preserve"> log in if he is already registered, otherwise he can register himself</w:t>
+      </w:r>
+      <w:r>
+        <w:rPr>
+          <w:color w:val="A5A5A5" w:themeColor="accent3"/>
+          <w:lang w:val="en-GB"/>
+        </w:rPr>
+        <w:t>, and</w:t>
+      </w:r>
+      <w:r>
+        <w:rPr>
+          <w:color w:val="A5A5A5" w:themeColor="accent3"/>
+          <w:lang w:val="en-GB"/>
+        </w:rPr>
+        <w:t xml:space="preserve"> then log in</w:t>
+      </w:r>
+      <w:r>
+        <w:rPr>
+          <w:color w:val="A5A5A5" w:themeColor="accent3"/>
+          <w:lang w:val="en-GB"/>
+        </w:rPr>
+        <w:t>.</w:t>
       </w:r>
     </w:p>
     <w:p>
       <w:pPr>
         <w:ind w:left="705" w:hanging="705"/>
         <w:rPr>
-          <w:color w:val="C00000"/>
           <w:lang w:val="en-GB"/>
         </w:rPr>
       </w:pPr>
       <w:r>
         <w:rPr>
-          <w:color w:val="C00000"/>
-          <w:lang w:val="en-GB"/>
-        </w:rPr>
-        <w:t>R</w:t>
-      </w:r>
-      <w:r>
-        <w:rPr>
-          <w:color w:val="C00000"/>
-          <w:lang w:val="en-GB"/>
-        </w:rPr>
-        <w:t>4</w:t>
-      </w:r>
-      <w:r>
-        <w:rPr>
-          <w:color w:val="C00000"/>
-          <w:lang w:val="en-GB"/>
-        </w:rPr>
-        <w:t>:</w:t>
-      </w:r>
-      <w:r>
-        <w:rPr>
-          <w:color w:val="C00000"/>
+          <w:lang w:val="en-GB"/>
+        </w:rPr>
+        <w:t>R3:</w:t>
+      </w:r>
+      <w:r>
+        <w:rPr>
           <w:lang w:val="en-GB"/>
         </w:rPr>
         <w:tab/>
-        <w:t xml:space="preserve">When </w:t>
-      </w:r>
-      <w:proofErr w:type="gramStart"/>
-      <w:r>
-        <w:rPr>
-          <w:color w:val="C00000"/>
-          <w:lang w:val="en-GB"/>
-        </w:rPr>
-        <w:t>an</w:t>
-      </w:r>
-      <w:proofErr w:type="gramEnd"/>
-      <w:r>
-        <w:rPr>
-          <w:color w:val="C00000"/>
-          <w:lang w:val="en-GB"/>
-        </w:rPr>
-        <w:t xml:space="preserve"> user wants to register himself as </w:t>
-      </w:r>
-      <w:r>
-        <w:rPr>
-          <w:color w:val="C00000"/>
-          <w:lang w:val="en-GB"/>
-        </w:rPr>
-        <w:t>municipality</w:t>
-      </w:r>
-      <w:r>
-        <w:rPr>
-          <w:color w:val="C00000"/>
+        <w:t>When a user</w:t>
+      </w:r>
+      <w:r>
+        <w:rPr>
+          <w:lang w:val="en-GB"/>
+        </w:rPr>
+        <w:t xml:space="preserve"> </w:t>
+      </w:r>
+      <w:r>
+        <w:rPr>
+          <w:lang w:val="en-GB"/>
+        </w:rPr>
+        <w:t>wants to register himself</w:t>
+      </w:r>
+      <w:r>
+        <w:rPr>
+          <w:lang w:val="en-GB"/>
+        </w:rPr>
+        <w:t xml:space="preserve"> in the role of authority user or municipality user</w:t>
+      </w:r>
+      <w:r>
+        <w:rPr>
           <w:lang w:val="en-GB"/>
         </w:rPr>
         <w:t xml:space="preserve">, </w:t>
@@ -2930,7 +3168,6 @@
       <w:proofErr w:type="spellStart"/>
       <w:r>
         <w:rPr>
-          <w:color w:val="C00000"/>
           <w:lang w:val="en-GB"/>
         </w:rPr>
         <w:t>SafeStreet</w:t>
@@ -2938,145 +3175,175 @@
       <w:proofErr w:type="spellEnd"/>
       <w:r>
         <w:rPr>
-          <w:color w:val="C00000"/>
-          <w:lang w:val="en-GB"/>
-        </w:rPr>
-        <w:t xml:space="preserve"> software must verify that he is really </w:t>
-      </w:r>
-      <w:r>
-        <w:rPr>
-          <w:color w:val="C00000"/>
-          <w:lang w:val="en-GB"/>
-        </w:rPr>
-        <w:t>a municipality.</w:t>
+          <w:lang w:val="en-GB"/>
+        </w:rPr>
+        <w:t xml:space="preserve"> software must verify that he is really</w:t>
+      </w:r>
+      <w:r>
+        <w:rPr>
+          <w:lang w:val="en-GB"/>
+        </w:rPr>
+        <w:t xml:space="preserve"> such</w:t>
+      </w:r>
+      <w:r>
+        <w:rPr>
+          <w:lang w:val="en-GB"/>
+        </w:rPr>
+        <w:t>.</w:t>
       </w:r>
     </w:p>
     <w:p>
       <w:pPr>
         <w:ind w:left="705" w:hanging="705"/>
         <w:rPr>
+          <w:color w:val="A5A5A5" w:themeColor="accent3"/>
           <w:lang w:val="en-GB"/>
         </w:rPr>
       </w:pPr>
       <w:r>
         <w:rPr>
-          <w:lang w:val="en-GB"/>
-        </w:rPr>
-        <w:t xml:space="preserve">R5: </w:t>
-      </w:r>
-      <w:r>
-        <w:rPr>
+          <w:color w:val="A5A5A5" w:themeColor="accent3"/>
+          <w:lang w:val="en-GB"/>
+        </w:rPr>
+        <w:t>R</w:t>
+      </w:r>
+      <w:r>
+        <w:rPr>
+          <w:color w:val="A5A5A5" w:themeColor="accent3"/>
+          <w:lang w:val="en-GB"/>
+        </w:rPr>
+        <w:t>4</w:t>
+      </w:r>
+      <w:r>
+        <w:rPr>
+          <w:color w:val="A5A5A5" w:themeColor="accent3"/>
+          <w:lang w:val="en-GB"/>
+        </w:rPr>
+        <w:t>:</w:t>
+      </w:r>
+      <w:r>
+        <w:rPr>
+          <w:color w:val="A5A5A5" w:themeColor="accent3"/>
           <w:lang w:val="en-GB"/>
         </w:rPr>
         <w:tab/>
-      </w:r>
-      <w:r>
-        <w:rPr>
-          <w:lang w:val="en-GB"/>
-        </w:rPr>
-        <w:t>When an end user sends data</w:t>
-      </w:r>
-      <w:r>
-        <w:rPr>
-          <w:lang w:val="en-GB"/>
-        </w:rPr>
-        <w:t xml:space="preserve">, </w:t>
+        <w:t xml:space="preserve">When a user wants to register himself as municipality, </w:t>
       </w:r>
       <w:proofErr w:type="spellStart"/>
       <w:r>
         <w:rPr>
-          <w:lang w:val="en-GB"/>
-        </w:rPr>
-        <w:t>SafeStreets</w:t>
+          <w:color w:val="A5A5A5" w:themeColor="accent3"/>
+          <w:lang w:val="en-GB"/>
+        </w:rPr>
+        <w:t>SafeStreet</w:t>
       </w:r>
       <w:proofErr w:type="spellEnd"/>
       <w:r>
         <w:rPr>
-          <w:lang w:val="en-GB"/>
-        </w:rPr>
-        <w:t xml:space="preserve"> application </w:t>
-      </w:r>
-      <w:r>
-        <w:rPr>
-          <w:lang w:val="en-GB"/>
-        </w:rPr>
-        <w:t xml:space="preserve">must </w:t>
-      </w:r>
-      <w:r>
-        <w:rPr>
-          <w:lang w:val="en-GB"/>
-        </w:rPr>
-        <w:t>detect</w:t>
-      </w:r>
-      <w:r>
-        <w:rPr>
-          <w:lang w:val="en-GB"/>
-        </w:rPr>
-        <w:t xml:space="preserve"> automatically the date, the time and the position</w:t>
-      </w:r>
-      <w:r>
-        <w:rPr>
-          <w:lang w:val="en-GB"/>
-        </w:rPr>
-        <w:t xml:space="preserve"> from the</w:t>
-      </w:r>
-      <w:r>
-        <w:rPr>
-          <w:lang w:val="en-GB"/>
-        </w:rPr>
-        <w:t xml:space="preserve"> </w:t>
-      </w:r>
-      <w:r>
-        <w:rPr>
-          <w:lang w:val="en-GB"/>
-        </w:rPr>
-        <w:t>device</w:t>
-      </w:r>
-      <w:r>
-        <w:rPr>
-          <w:lang w:val="en-GB"/>
-        </w:rPr>
-        <w:t>. The position is taken from the GPS of the phone.</w:t>
+          <w:color w:val="A5A5A5" w:themeColor="accent3"/>
+          <w:lang w:val="en-GB"/>
+        </w:rPr>
+        <w:t xml:space="preserve"> software must verify that he is really a municipality.</w:t>
       </w:r>
     </w:p>
     <w:p>
       <w:pPr>
         <w:ind w:left="705" w:hanging="705"/>
         <w:rPr>
-          <w:color w:val="C00000"/>
           <w:lang w:val="en-GB"/>
         </w:rPr>
       </w:pPr>
       <w:r>
         <w:rPr>
-          <w:color w:val="C00000"/>
-          <w:lang w:val="en-GB"/>
-        </w:rPr>
-        <w:t>R5.1:</w:t>
-      </w:r>
-      <w:r>
-        <w:rPr>
-          <w:color w:val="C00000"/>
+          <w:lang w:val="en-GB"/>
+        </w:rPr>
+        <w:t xml:space="preserve">R5: </w:t>
+      </w:r>
+      <w:r>
+        <w:rPr>
           <w:lang w:val="en-GB"/>
         </w:rPr>
         <w:tab/>
-        <w:t xml:space="preserve">When detecting the date, the time and the position from the device, if it is not able to take one of this information </w:t>
+      </w:r>
+      <w:r>
+        <w:rPr>
+          <w:lang w:val="en-GB"/>
+        </w:rPr>
+        <w:t>When an end user sends data</w:t>
+      </w:r>
+      <w:r>
+        <w:rPr>
+          <w:lang w:val="en-GB"/>
+        </w:rPr>
+        <w:t xml:space="preserve">, </w:t>
       </w:r>
       <w:proofErr w:type="spellStart"/>
       <w:r>
         <w:rPr>
-          <w:color w:val="C00000"/>
-          <w:lang w:val="en-GB"/>
-        </w:rPr>
-        <w:t>SafeStreet</w:t>
+          <w:lang w:val="en-GB"/>
+        </w:rPr>
+        <w:t>SafeStreets</w:t>
       </w:r>
       <w:proofErr w:type="spellEnd"/>
       <w:r>
         <w:rPr>
-          <w:color w:val="C00000"/>
-          <w:lang w:val="en-GB"/>
-        </w:rPr>
-        <w:t xml:space="preserve"> application must notify the user.</w:t>
+          <w:lang w:val="en-GB"/>
+        </w:rPr>
+        <w:t xml:space="preserve"> application </w:t>
+      </w:r>
+      <w:r>
+        <w:rPr>
+          <w:lang w:val="en-GB"/>
+        </w:rPr>
+        <w:t xml:space="preserve">must </w:t>
+      </w:r>
+      <w:r>
+        <w:rPr>
+          <w:lang w:val="en-GB"/>
+        </w:rPr>
+        <w:t>detect</w:t>
+      </w:r>
+      <w:r>
+        <w:rPr>
+          <w:lang w:val="en-GB"/>
+        </w:rPr>
+        <w:t xml:space="preserve"> automatically the date, the time and the position</w:t>
+      </w:r>
+      <w:r>
+        <w:rPr>
+          <w:lang w:val="en-GB"/>
+        </w:rPr>
+        <w:t xml:space="preserve"> from the</w:t>
+      </w:r>
+      <w:r>
+        <w:rPr>
+          <w:lang w:val="en-GB"/>
+        </w:rPr>
+        <w:t xml:space="preserve"> </w:t>
+      </w:r>
+      <w:r>
+        <w:rPr>
+          <w:lang w:val="en-GB"/>
+        </w:rPr>
+        <w:t>device</w:t>
+      </w:r>
+      <w:r>
+        <w:rPr>
+          <w:lang w:val="en-GB"/>
+        </w:rPr>
+        <w:t xml:space="preserve">. The position is taken from the GPS of the </w:t>
+      </w:r>
+      <w:r>
+        <w:rPr>
+          <w:lang w:val="en-GB"/>
+        </w:rPr>
+        <w:t>user device</w:t>
+      </w:r>
+      <w:r>
+        <w:rPr>
+          <w:lang w:val="en-GB"/>
+        </w:rPr>
+        <w:t>.</w:t>
       </w:r>
     </w:p>
     <w:p>
@@ -3090,67 +3357,34 @@
         <w:rPr>
           <w:lang w:val="en-GB"/>
         </w:rPr>
-        <w:t>R7:</w:t>
+        <w:t>R6</w:t>
+      </w:r>
+      <w:r>
+        <w:rPr>
+          <w:lang w:val="en-GB"/>
+        </w:rPr>
+        <w:t>:</w:t>
       </w:r>
       <w:r>
         <w:rPr>
           <w:lang w:val="en-GB"/>
         </w:rPr>
         <w:tab/>
-      </w:r>
-      <w:r>
-        <w:rPr>
-          <w:lang w:val="en-GB"/>
-        </w:rPr>
-        <w:t>When</w:t>
-      </w:r>
-      <w:r>
-        <w:rPr>
-          <w:lang w:val="en-GB"/>
-        </w:rPr>
-        <w:t xml:space="preserve"> data inserted from the user are wrong, the app asks to </w:t>
-      </w:r>
-      <w:r>
-        <w:rPr>
-          <w:lang w:val="en-GB"/>
-        </w:rPr>
-        <w:t>him</w:t>
-      </w:r>
-      <w:r>
-        <w:rPr>
-          <w:lang w:val="en-GB"/>
-        </w:rPr>
-        <w:t xml:space="preserve"> to insert again data, specifying which </w:t>
-      </w:r>
-      <w:r>
-        <w:rPr>
-          <w:lang w:val="en-GB"/>
-        </w:rPr>
-        <w:t>ones</w:t>
-      </w:r>
-      <w:r>
-        <w:rPr>
-          <w:lang w:val="en-GB"/>
-        </w:rPr>
-        <w:t xml:space="preserve"> </w:t>
-      </w:r>
-      <w:r>
-        <w:rPr>
-          <w:lang w:val="en-GB"/>
-        </w:rPr>
-        <w:t>are</w:t>
-      </w:r>
-      <w:r>
-        <w:rPr>
-          <w:lang w:val="en-GB"/>
-        </w:rPr>
-        <w:t xml:space="preserve"> wrong and why.</w:t>
-      </w:r>
-      <w:r>
-        <w:rPr>
-          <w:lang w:val="en-GB"/>
-        </w:rPr>
-        <w:t xml:space="preserve"> </w:t>
+        <w:t xml:space="preserve">When detecting the date, the time and the position from the device, if it is not able to take one of this information </w:t>
+      </w:r>
+      <w:proofErr w:type="spellStart"/>
+      <w:r>
+        <w:rPr>
+          <w:lang w:val="en-GB"/>
+        </w:rPr>
+        <w:t>SafeStreet</w:t>
+      </w:r>
+      <w:proofErr w:type="spellEnd"/>
+      <w:r>
+        <w:rPr>
+          <w:lang w:val="en-GB"/>
+        </w:rPr>
+        <w:t xml:space="preserve"> application must notify the user.</w:t>
       </w:r>
     </w:p>
     <w:p>
@@ -3164,7 +3398,7 @@
         <w:rPr>
           <w:lang w:val="en-GB"/>
         </w:rPr>
-        <w:t>R8:</w:t>
+        <w:t>R7:</w:t>
       </w:r>
       <w:r>
         <w:rPr>
@@ -3182,55 +3416,49 @@
         <w:rPr>
           <w:lang w:val="en-GB"/>
         </w:rPr>
-        <w:t xml:space="preserve"> an authority logs in</w:t>
-      </w:r>
-      <w:r>
-        <w:rPr>
-          <w:lang w:val="en-GB"/>
-        </w:rPr>
-        <w:t xml:space="preserve"> from his device</w:t>
-      </w:r>
-      <w:r>
-        <w:rPr>
-          <w:lang w:val="en-GB"/>
-        </w:rPr>
-        <w:t xml:space="preserve">, SafeStreets </w:t>
-      </w:r>
-      <w:r>
-        <w:rPr>
-          <w:lang w:val="en-GB"/>
-        </w:rPr>
-        <w:t>must</w:t>
-      </w:r>
-      <w:r>
-        <w:rPr>
-          <w:lang w:val="en-GB"/>
-        </w:rPr>
-        <w:t xml:space="preserve"> allow him to see </w:t>
-      </w:r>
-      <w:r>
-        <w:rPr>
-          <w:lang w:val="en-GB"/>
-        </w:rPr>
-        <w:t xml:space="preserve">information about </w:t>
-      </w:r>
-      <w:r>
-        <w:rPr>
-          <w:lang w:val="en-GB"/>
-        </w:rPr>
-        <w:t>the traffic violations sent by the end users</w:t>
-      </w:r>
-      <w:r>
-        <w:rPr>
-          <w:lang w:val="en-GB"/>
-        </w:rPr>
-        <w:t xml:space="preserve"> and about statistics on the violations</w:t>
-      </w:r>
-      <w:r>
-        <w:rPr>
-          <w:lang w:val="en-GB"/>
-        </w:rPr>
-        <w:t xml:space="preserve">. </w:t>
+        <w:t xml:space="preserve"> data inserted from the user are wrong, the app asks to </w:t>
+      </w:r>
+      <w:r>
+        <w:rPr>
+          <w:lang w:val="en-GB"/>
+        </w:rPr>
+        <w:t>him</w:t>
+      </w:r>
+      <w:r>
+        <w:rPr>
+          <w:lang w:val="en-GB"/>
+        </w:rPr>
+        <w:t xml:space="preserve"> to insert again data, specifying which </w:t>
+      </w:r>
+      <w:r>
+        <w:rPr>
+          <w:lang w:val="en-GB"/>
+        </w:rPr>
+        <w:t>ones</w:t>
+      </w:r>
+      <w:r>
+        <w:rPr>
+          <w:lang w:val="en-GB"/>
+        </w:rPr>
+        <w:t xml:space="preserve"> </w:t>
+      </w:r>
+      <w:r>
+        <w:rPr>
+          <w:lang w:val="en-GB"/>
+        </w:rPr>
+        <w:t>are</w:t>
+      </w:r>
+      <w:r>
+        <w:rPr>
+          <w:lang w:val="en-GB"/>
+        </w:rPr>
+        <w:t xml:space="preserve"> wrong and why.</w:t>
+      </w:r>
+      <w:r>
+        <w:rPr>
+          <w:lang w:val="en-GB"/>
+        </w:rPr>
+        <w:t xml:space="preserve"> </w:t>
       </w:r>
     </w:p>
     <w:p>
@@ -3244,7 +3472,7 @@
         <w:rPr>
           <w:lang w:val="en-GB"/>
         </w:rPr>
-        <w:t>R9:</w:t>
+        <w:t>R8:</w:t>
       </w:r>
       <w:r>
         <w:rPr>
@@ -3262,26 +3490,61 @@
         <w:rPr>
           <w:lang w:val="en-GB"/>
         </w:rPr>
-        <w:t xml:space="preserve"> an end user</w:t>
-      </w:r>
-      <w:r>
-        <w:rPr>
-          <w:lang w:val="en-GB"/>
-        </w:rPr>
-        <w:t xml:space="preserve"> or a municipality user</w:t>
-      </w:r>
-      <w:r>
-        <w:rPr>
-          <w:lang w:val="en-GB"/>
-        </w:rPr>
-        <w:t xml:space="preserve"> logs in, SafeStreets must not allow him to see the traffic violations sent by the other end users.</w:t>
+        <w:t xml:space="preserve"> an authority logs in</w:t>
+      </w:r>
+      <w:r>
+        <w:rPr>
+          <w:lang w:val="en-GB"/>
+        </w:rPr>
+        <w:t xml:space="preserve"> from his device</w:t>
+      </w:r>
+      <w:r>
+        <w:rPr>
+          <w:lang w:val="en-GB"/>
+        </w:rPr>
+        <w:t xml:space="preserve">, SafeStreets </w:t>
+      </w:r>
+      <w:r>
+        <w:rPr>
+          <w:lang w:val="en-GB"/>
+        </w:rPr>
+        <w:t>must</w:t>
+      </w:r>
+      <w:r>
+        <w:rPr>
+          <w:lang w:val="en-GB"/>
+        </w:rPr>
+        <w:t xml:space="preserve"> allow him to see </w:t>
+      </w:r>
+      <w:r>
+        <w:rPr>
+          <w:lang w:val="en-GB"/>
+        </w:rPr>
+        <w:t xml:space="preserve">information about </w:t>
+      </w:r>
+      <w:r>
+        <w:rPr>
+          <w:lang w:val="en-GB"/>
+        </w:rPr>
+        <w:t>the traffic violations sent by the end users</w:t>
+      </w:r>
+      <w:r>
+        <w:rPr>
+          <w:lang w:val="en-GB"/>
+        </w:rPr>
+        <w:t xml:space="preserve"> and about statistics on the violations</w:t>
+      </w:r>
+      <w:r>
+        <w:rPr>
+          <w:lang w:val="en-GB"/>
+        </w:rPr>
+        <w:t xml:space="preserve">. </w:t>
       </w:r>
     </w:p>
     <w:p>
       <w:pPr>
         <w:ind w:left="705" w:hanging="705"/>
         <w:rPr>
-          <w:color w:val="C00000"/>
           <w:lang w:val="en-GB"/>
         </w:rPr>
       </w:pPr>
@@ -3289,7 +3552,7 @@
         <w:rPr>
           <w:lang w:val="en-GB"/>
         </w:rPr>
-        <w:t>R10:</w:t>
+        <w:t>R9:</w:t>
       </w:r>
       <w:r>
         <w:rPr>
@@ -3299,75 +3562,33 @@
       </w:r>
       <w:r>
         <w:rPr>
-          <w:color w:val="C00000"/>
-          <w:lang w:val="en-GB"/>
-        </w:rPr>
-        <w:t xml:space="preserve">When an </w:t>
-      </w:r>
-      <w:r>
-        <w:rPr>
-          <w:color w:val="C00000"/>
-          <w:lang w:val="en-GB"/>
-        </w:rPr>
-        <w:t>end user</w:t>
-      </w:r>
-      <w:r>
-        <w:rPr>
-          <w:color w:val="C00000"/>
-          <w:lang w:val="en-GB"/>
-        </w:rPr>
-        <w:t xml:space="preserve"> logs in from his device, </w:t>
-      </w:r>
-      <w:proofErr w:type="spellStart"/>
-      <w:r>
-        <w:rPr>
-          <w:color w:val="C00000"/>
-          <w:lang w:val="en-GB"/>
-        </w:rPr>
-        <w:t>SafeStreets</w:t>
-      </w:r>
-      <w:proofErr w:type="spellEnd"/>
-      <w:r>
-        <w:rPr>
-          <w:color w:val="C00000"/>
-          <w:lang w:val="en-GB"/>
-        </w:rPr>
-        <w:t xml:space="preserve"> must allow him to see </w:t>
-      </w:r>
-      <w:r>
-        <w:rPr>
-          <w:color w:val="C00000"/>
-          <w:lang w:val="en-GB"/>
-        </w:rPr>
-        <w:t>statistics</w:t>
-      </w:r>
-      <w:r>
-        <w:rPr>
-          <w:color w:val="C00000"/>
-          <w:lang w:val="en-GB"/>
-        </w:rPr>
-        <w:t xml:space="preserve"> about the traffic violation</w:t>
-      </w:r>
-      <w:r>
-        <w:rPr>
-          <w:color w:val="C00000"/>
-          <w:lang w:val="en-GB"/>
-        </w:rPr>
-        <w:t>s</w:t>
-      </w:r>
-      <w:r>
-        <w:rPr>
-          <w:color w:val="C00000"/>
-          <w:lang w:val="en-GB"/>
-        </w:rPr>
-        <w:t>.</w:t>
+          <w:lang w:val="en-GB"/>
+        </w:rPr>
+        <w:t>When</w:t>
+      </w:r>
+      <w:r>
+        <w:rPr>
+          <w:lang w:val="en-GB"/>
+        </w:rPr>
+        <w:t xml:space="preserve"> an end user</w:t>
+      </w:r>
+      <w:r>
+        <w:rPr>
+          <w:lang w:val="en-GB"/>
+        </w:rPr>
+        <w:t xml:space="preserve"> or a municipality user</w:t>
+      </w:r>
+      <w:r>
+        <w:rPr>
+          <w:lang w:val="en-GB"/>
+        </w:rPr>
+        <w:t xml:space="preserve"> logs in, SafeStreets must not allow him to see the traffic violations sent by the other end users.</w:t>
       </w:r>
     </w:p>
     <w:p>
       <w:pPr>
         <w:ind w:left="705" w:hanging="705"/>
         <w:rPr>
-          <w:color w:val="C00000"/>
           <w:lang w:val="en-GB"/>
         </w:rPr>
       </w:pPr>
@@ -3375,13 +3596,7 @@
         <w:rPr>
           <w:lang w:val="en-GB"/>
         </w:rPr>
-        <w:t>R12</w:t>
-      </w:r>
-      <w:r>
-        <w:rPr>
-          <w:lang w:val="en-GB"/>
-        </w:rPr>
-        <w:t>:</w:t>
+        <w:t>R10:</w:t>
       </w:r>
       <w:r>
         <w:rPr>
@@ -3391,29 +3606,13 @@
       </w:r>
       <w:r>
         <w:rPr>
-          <w:color w:val="C00000"/>
-          <w:lang w:val="en-GB"/>
-        </w:rPr>
-        <w:t>When a</w:t>
-      </w:r>
-      <w:r>
-        <w:rPr>
-          <w:color w:val="C00000"/>
-          <w:lang w:val="en-GB"/>
-        </w:rPr>
-        <w:t xml:space="preserve"> municipality user</w:t>
-      </w:r>
-      <w:r>
-        <w:rPr>
-          <w:color w:val="C00000"/>
-          <w:lang w:val="en-GB"/>
-        </w:rPr>
-        <w:t xml:space="preserve"> logs in from his device, </w:t>
+          <w:lang w:val="en-GB"/>
+        </w:rPr>
+        <w:t xml:space="preserve">When an end user logs in from his device, </w:t>
       </w:r>
       <w:proofErr w:type="spellStart"/>
       <w:r>
         <w:rPr>
-          <w:color w:val="C00000"/>
           <w:lang w:val="en-GB"/>
         </w:rPr>
         <w:t>SafeStreets</w:t>
@@ -3421,67 +3620,52 @@
       <w:proofErr w:type="spellEnd"/>
       <w:r>
         <w:rPr>
-          <w:color w:val="C00000"/>
-          <w:lang w:val="en-GB"/>
-        </w:rPr>
-        <w:t xml:space="preserve"> must allow him to see </w:t>
-      </w:r>
-      <w:r>
-        <w:rPr>
-          <w:color w:val="C00000"/>
-          <w:lang w:val="en-GB"/>
-        </w:rPr>
-        <w:t>statistics</w:t>
-      </w:r>
-      <w:r>
-        <w:rPr>
-          <w:color w:val="C00000"/>
-          <w:lang w:val="en-GB"/>
-        </w:rPr>
-        <w:t xml:space="preserve"> about the traffic violation</w:t>
-      </w:r>
-      <w:r>
-        <w:rPr>
-          <w:color w:val="C00000"/>
-          <w:lang w:val="en-GB"/>
-        </w:rPr>
-        <w:t>s, unsafe areas and possible interventions</w:t>
-      </w:r>
-      <w:r>
-        <w:rPr>
-          <w:color w:val="C00000"/>
-          <w:lang w:val="en-GB"/>
-        </w:rPr>
-        <w:t>.</w:t>
+          <w:lang w:val="en-GB"/>
+        </w:rPr>
+        <w:t xml:space="preserve"> must allow him to see statistics about the traffic violations.</w:t>
       </w:r>
     </w:p>
     <w:p>
       <w:pPr>
         <w:ind w:left="705" w:hanging="705"/>
         <w:rPr>
-          <w:color w:val="C00000"/>
           <w:lang w:val="en-GB"/>
         </w:rPr>
       </w:pPr>
       <w:r>
         <w:rPr>
-          <w:color w:val="C00000"/>
-          <w:lang w:val="en-GB"/>
-        </w:rPr>
-        <w:t>R16:</w:t>
-      </w:r>
-      <w:r>
-        <w:rPr>
-          <w:color w:val="C00000"/>
+          <w:lang w:val="en-GB"/>
+        </w:rPr>
+        <w:lastRenderedPageBreak/>
+        <w:t>R1</w:t>
+      </w:r>
+      <w:r>
+        <w:rPr>
+          <w:lang w:val="en-GB"/>
+        </w:rPr>
+        <w:t>1</w:t>
+      </w:r>
+      <w:r>
+        <w:rPr>
+          <w:lang w:val="en-GB"/>
+        </w:rPr>
+        <w:t>:</w:t>
+      </w:r>
+      <w:r>
+        <w:rPr>
           <w:lang w:val="en-GB"/>
         </w:rPr>
         <w:tab/>
-        <w:t xml:space="preserve">When a violation is sent, </w:t>
+      </w:r>
+      <w:r>
+        <w:rPr>
+          <w:lang w:val="en-GB"/>
+        </w:rPr>
+        <w:t xml:space="preserve">When a municipality user logs in from his device, </w:t>
       </w:r>
       <w:proofErr w:type="spellStart"/>
       <w:r>
         <w:rPr>
-          <w:color w:val="C00000"/>
           <w:lang w:val="en-GB"/>
         </w:rPr>
         <w:t>SafeStreets</w:t>
@@ -3489,103 +3673,89 @@
       <w:proofErr w:type="spellEnd"/>
       <w:r>
         <w:rPr>
-          <w:color w:val="C00000"/>
-          <w:lang w:val="en-GB"/>
-        </w:rPr>
-        <w:t xml:space="preserve"> dispatching software must find the nearest authorit</w:t>
-      </w:r>
-      <w:r>
-        <w:rPr>
-          <w:color w:val="C00000"/>
-          <w:lang w:val="en-GB"/>
-        </w:rPr>
-        <w:t>y</w:t>
-      </w:r>
-      <w:r>
-        <w:rPr>
-          <w:color w:val="C00000"/>
-          <w:lang w:val="en-GB"/>
-        </w:rPr>
-        <w:t xml:space="preserve"> user</w:t>
-      </w:r>
-      <w:r>
-        <w:rPr>
-          <w:color w:val="C00000"/>
-          <w:lang w:val="en-GB"/>
-        </w:rPr>
-        <w:t xml:space="preserve">s </w:t>
-      </w:r>
-      <w:r>
-        <w:rPr>
-          <w:color w:val="C00000"/>
-          <w:lang w:val="en-GB"/>
-        </w:rPr>
-        <w:t xml:space="preserve">and notify </w:t>
-      </w:r>
-      <w:r>
-        <w:rPr>
-          <w:color w:val="C00000"/>
-          <w:lang w:val="en-GB"/>
-        </w:rPr>
-        <w:t>them</w:t>
-      </w:r>
-      <w:r>
-        <w:rPr>
-          <w:color w:val="C00000"/>
-          <w:lang w:val="en-GB"/>
-        </w:rPr>
-        <w:t>.</w:t>
+          <w:lang w:val="en-GB"/>
+        </w:rPr>
+        <w:t xml:space="preserve"> must allow him to see statistics about the traffic violations, unsafe areas and possible interventions.</w:t>
       </w:r>
     </w:p>
     <w:p>
       <w:pPr>
         <w:ind w:left="705" w:hanging="705"/>
         <w:rPr>
-          <w:color w:val="C00000"/>
           <w:lang w:val="en-GB"/>
         </w:rPr>
       </w:pPr>
       <w:r>
         <w:rPr>
-          <w:color w:val="C00000"/>
-          <w:lang w:val="en-GB"/>
-        </w:rPr>
-        <w:t>R17:</w:t>
-      </w:r>
-      <w:r>
-        <w:rPr>
-          <w:color w:val="C00000"/>
+          <w:lang w:val="en-GB"/>
+        </w:rPr>
+        <w:t>R1</w:t>
+      </w:r>
+      <w:r>
+        <w:rPr>
+          <w:lang w:val="en-GB"/>
+        </w:rPr>
+        <w:t>2</w:t>
+      </w:r>
+      <w:r>
+        <w:rPr>
+          <w:lang w:val="en-GB"/>
+        </w:rPr>
+        <w:t>:</w:t>
+      </w:r>
+      <w:r>
+        <w:rPr>
           <w:lang w:val="en-GB"/>
         </w:rPr>
         <w:tab/>
-        <w:t xml:space="preserve">When an authority user is notified, </w:t>
+        <w:t xml:space="preserve">When a violation is sent, </w:t>
       </w:r>
       <w:proofErr w:type="spellStart"/>
       <w:r>
         <w:rPr>
-          <w:color w:val="C00000"/>
-          <w:lang w:val="en-GB"/>
-        </w:rPr>
-        <w:t>SafeStreet</w:t>
+          <w:lang w:val="en-GB"/>
+        </w:rPr>
+        <w:t>SafeStreets</w:t>
       </w:r>
       <w:proofErr w:type="spellEnd"/>
       <w:r>
         <w:rPr>
-          <w:color w:val="C00000"/>
-          <w:lang w:val="en-GB"/>
-        </w:rPr>
-        <w:t xml:space="preserve"> software must allow him to warn other authorities that received the same notification that he is going to check the violation</w:t>
-      </w:r>
-      <w:r>
-        <w:rPr>
-          <w:color w:val="C00000"/>
-          <w:lang w:val="en-GB"/>
-        </w:rPr>
-        <w:t xml:space="preserve"> so that not too much authorities goes to the same violation</w:t>
-      </w:r>
-      <w:r>
-        <w:rPr>
-          <w:color w:val="C00000"/>
+          <w:lang w:val="en-GB"/>
+        </w:rPr>
+        <w:t xml:space="preserve"> dispatching software must find the nearest authorit</w:t>
+      </w:r>
+      <w:r>
+        <w:rPr>
+          <w:lang w:val="en-GB"/>
+        </w:rPr>
+        <w:t>y</w:t>
+      </w:r>
+      <w:r>
+        <w:rPr>
+          <w:lang w:val="en-GB"/>
+        </w:rPr>
+        <w:t xml:space="preserve"> user</w:t>
+      </w:r>
+      <w:r>
+        <w:rPr>
+          <w:lang w:val="en-GB"/>
+        </w:rPr>
+        <w:t xml:space="preserve">s </w:t>
+      </w:r>
+      <w:r>
+        <w:rPr>
+          <w:lang w:val="en-GB"/>
+        </w:rPr>
+        <w:t xml:space="preserve">and notify </w:t>
+      </w:r>
+      <w:r>
+        <w:rPr>
+          <w:lang w:val="en-GB"/>
+        </w:rPr>
+        <w:t>them</w:t>
+      </w:r>
+      <w:r>
+        <w:rPr>
           <w:lang w:val="en-GB"/>
         </w:rPr>
         <w:t>.</w:t>
@@ -3595,7 +3765,100 @@
       <w:pPr>
         <w:ind w:left="705" w:hanging="705"/>
         <w:rPr>
-          <w:color w:val="C00000"/>
+          <w:lang w:val="en-GB"/>
+        </w:rPr>
+      </w:pPr>
+      <w:r>
+        <w:rPr>
+          <w:lang w:val="en-GB"/>
+        </w:rPr>
+        <w:t>R1</w:t>
+      </w:r>
+      <w:r>
+        <w:rPr>
+          <w:lang w:val="en-GB"/>
+        </w:rPr>
+        <w:t>3</w:t>
+      </w:r>
+      <w:r>
+        <w:rPr>
+          <w:lang w:val="en-GB"/>
+        </w:rPr>
+        <w:t>:</w:t>
+      </w:r>
+      <w:r>
+        <w:rPr>
+          <w:lang w:val="en-GB"/>
+        </w:rPr>
+        <w:tab/>
+        <w:t xml:space="preserve">When an authority user is notified, </w:t>
+      </w:r>
+      <w:proofErr w:type="spellStart"/>
+      <w:r>
+        <w:rPr>
+          <w:lang w:val="en-GB"/>
+        </w:rPr>
+        <w:t>SafeStreet</w:t>
+      </w:r>
+      <w:proofErr w:type="spellEnd"/>
+      <w:r>
+        <w:rPr>
+          <w:lang w:val="en-GB"/>
+        </w:rPr>
+        <w:t xml:space="preserve"> software must allow him to warn other authorities that received the same notification that he is going to check the violation</w:t>
+      </w:r>
+      <w:r>
+        <w:rPr>
+          <w:lang w:val="en-GB"/>
+        </w:rPr>
+        <w:t xml:space="preserve"> so that not too much authorities goes to the same violation</w:t>
+      </w:r>
+      <w:r>
+        <w:rPr>
+          <w:lang w:val="en-GB"/>
+        </w:rPr>
+        <w:t>.</w:t>
+      </w:r>
+    </w:p>
+    <w:p>
+      <w:pPr>
+        <w:ind w:left="705" w:hanging="705"/>
+        <w:rPr>
+          <w:lang w:val="en-GB"/>
+        </w:rPr>
+      </w:pPr>
+      <w:r>
+        <w:rPr>
+          <w:lang w:val="en-GB"/>
+        </w:rPr>
+        <w:t xml:space="preserve">R14: </w:t>
+      </w:r>
+      <w:r>
+        <w:rPr>
+          <w:lang w:val="en-GB"/>
+        </w:rPr>
+        <w:tab/>
+        <w:t xml:space="preserve">When a violation is reported, </w:t>
+      </w:r>
+      <w:proofErr w:type="spellStart"/>
+      <w:r>
+        <w:rPr>
+          <w:lang w:val="en-GB"/>
+        </w:rPr>
+        <w:t>SafeStreets</w:t>
+      </w:r>
+      <w:proofErr w:type="spellEnd"/>
+      <w:r>
+        <w:rPr>
+          <w:lang w:val="en-GB"/>
+        </w:rPr>
+        <w:t xml:space="preserve"> must detect the position of all the authorities from their device in order to know who can be interested in knowing the occurrence of the violation. </w:t>
+      </w:r>
+    </w:p>
+    <w:p>
+      <w:pPr>
+        <w:ind w:left="705" w:hanging="705"/>
+        <w:rPr>
           <w:lang w:val="en-GB"/>
         </w:rPr>
       </w:pPr>
@@ -3639,13 +3902,11 @@
           <w:p>
             <w:pPr>
               <w:rPr>
-                <w:color w:val="C00000"/>
-                <w:lang w:val="en-GB"/>
-              </w:rPr>
-            </w:pPr>
-            <w:r>
-              <w:rPr>
-                <w:color w:val="C00000"/>
+                <w:lang w:val="en-GB"/>
+              </w:rPr>
+            </w:pPr>
+            <w:r>
+              <w:rPr>
                 <w:lang w:val="en-GB"/>
               </w:rPr>
               <w:t>Row ID</w:t>
@@ -3659,13 +3920,11 @@
           <w:p>
             <w:pPr>
               <w:rPr>
-                <w:color w:val="C00000"/>
-                <w:lang w:val="en-GB"/>
-              </w:rPr>
-            </w:pPr>
-            <w:r>
-              <w:rPr>
-                <w:color w:val="C00000"/>
+                <w:lang w:val="en-GB"/>
+              </w:rPr>
+            </w:pPr>
+            <w:r>
+              <w:rPr>
                 <w:lang w:val="en-GB"/>
               </w:rPr>
               <w:t>Goal ID</w:t>
@@ -3679,13 +3938,11 @@
           <w:p>
             <w:pPr>
               <w:rPr>
-                <w:color w:val="C00000"/>
-                <w:lang w:val="en-GB"/>
-              </w:rPr>
-            </w:pPr>
-            <w:r>
-              <w:rPr>
-                <w:color w:val="C00000"/>
+                <w:lang w:val="en-GB"/>
+              </w:rPr>
+            </w:pPr>
+            <w:r>
+              <w:rPr>
                 <w:lang w:val="en-GB"/>
               </w:rPr>
               <w:t>Assumption ID</w:t>
@@ -3699,14 +3956,12 @@
           <w:p>
             <w:pPr>
               <w:rPr>
-                <w:color w:val="C00000"/>
                 <w:lang w:val="en-GB"/>
               </w:rPr>
             </w:pPr>
             <w:proofErr w:type="spellStart"/>
             <w:r>
               <w:rPr>
-                <w:color w:val="C00000"/>
                 <w:lang w:val="en-GB"/>
               </w:rPr>
               <w:t>Req</w:t>
@@ -3714,7 +3969,6 @@
             <w:proofErr w:type="spellEnd"/>
             <w:r>
               <w:rPr>
-                <w:color w:val="C00000"/>
                 <w:lang w:val="en-GB"/>
               </w:rPr>
               <w:t xml:space="preserve"> ID</w:t>
@@ -3728,13 +3982,11 @@
           <w:p>
             <w:pPr>
               <w:rPr>
-                <w:color w:val="C00000"/>
-                <w:lang w:val="en-GB"/>
-              </w:rPr>
-            </w:pPr>
-            <w:r>
-              <w:rPr>
-                <w:color w:val="C00000"/>
+                <w:lang w:val="en-GB"/>
+              </w:rPr>
+            </w:pPr>
+            <w:r>
+              <w:rPr>
                 <w:lang w:val="en-GB"/>
               </w:rPr>
               <w:t>Use case ID</w:t>
@@ -3748,13 +4000,11 @@
           <w:p>
             <w:pPr>
               <w:rPr>
-                <w:color w:val="C00000"/>
-                <w:lang w:val="en-GB"/>
-              </w:rPr>
-            </w:pPr>
-            <w:r>
-              <w:rPr>
-                <w:color w:val="C00000"/>
+                <w:lang w:val="en-GB"/>
+              </w:rPr>
+            </w:pPr>
+            <w:r>
+              <w:rPr>
                 <w:lang w:val="en-GB"/>
               </w:rPr>
               <w:t>comments</w:t>
@@ -3770,13 +4020,11 @@
           <w:p>
             <w:pPr>
               <w:rPr>
-                <w:color w:val="C00000"/>
-                <w:lang w:val="en-GB"/>
-              </w:rPr>
-            </w:pPr>
-            <w:r>
-              <w:rPr>
-                <w:color w:val="C00000"/>
+                <w:lang w:val="en-GB"/>
+              </w:rPr>
+            </w:pPr>
+            <w:r>
+              <w:rPr>
                 <w:lang w:val="en-GB"/>
               </w:rPr>
               <w:t>r1</w:t>
@@ -3790,13 +4038,11 @@
           <w:p>
             <w:pPr>
               <w:rPr>
-                <w:color w:val="C00000"/>
-                <w:lang w:val="en-GB"/>
-              </w:rPr>
-            </w:pPr>
-            <w:r>
-              <w:rPr>
-                <w:color w:val="C00000"/>
+                <w:lang w:val="en-GB"/>
+              </w:rPr>
+            </w:pPr>
+            <w:r>
+              <w:rPr>
                 <w:lang w:val="en-GB"/>
               </w:rPr>
               <w:t>G1</w:t>
@@ -3810,13 +4056,11 @@
           <w:p>
             <w:pPr>
               <w:rPr>
-                <w:color w:val="C00000"/>
-                <w:lang w:val="en-GB"/>
-              </w:rPr>
-            </w:pPr>
-            <w:r>
-              <w:rPr>
-                <w:color w:val="C00000"/>
+                <w:lang w:val="en-GB"/>
+              </w:rPr>
+            </w:pPr>
+            <w:r>
+              <w:rPr>
                 <w:lang w:val="en-GB"/>
               </w:rPr>
               <w:t>D</w:t>
@@ -3824,7 +4068,6 @@
             <w:proofErr w:type="gramStart"/>
             <w:r>
               <w:rPr>
-                <w:color w:val="C00000"/>
                 <w:lang w:val="en-GB"/>
               </w:rPr>
               <w:t>1,D</w:t>
@@ -3832,14 +4075,12 @@
             <w:proofErr w:type="gramEnd"/>
             <w:r>
               <w:rPr>
-                <w:color w:val="C00000"/>
                 <w:lang w:val="en-GB"/>
               </w:rPr>
               <w:t>2,D3,D4</w:t>
             </w:r>
             <w:r>
               <w:rPr>
-                <w:color w:val="C00000"/>
                 <w:lang w:val="en-GB"/>
               </w:rPr>
               <w:t>,D10</w:t>
@@ -3853,13 +4094,11 @@
           <w:p>
             <w:pPr>
               <w:rPr>
-                <w:color w:val="C00000"/>
-                <w:lang w:val="en-GB"/>
-              </w:rPr>
-            </w:pPr>
-            <w:r>
-              <w:rPr>
-                <w:color w:val="C00000"/>
+                <w:lang w:val="en-GB"/>
+              </w:rPr>
+            </w:pPr>
+            <w:r>
+              <w:rPr>
                 <w:lang w:val="en-GB"/>
               </w:rPr>
               <w:t>RE1</w:t>
@@ -3873,13 +4112,11 @@
           <w:p>
             <w:pPr>
               <w:rPr>
-                <w:color w:val="C00000"/>
-                <w:lang w:val="en-GB"/>
-              </w:rPr>
-            </w:pPr>
-            <w:r>
-              <w:rPr>
-                <w:color w:val="C00000"/>
+                <w:lang w:val="en-GB"/>
+              </w:rPr>
+            </w:pPr>
+            <w:r>
+              <w:rPr>
                 <w:lang w:val="en-GB"/>
               </w:rPr>
               <w:t>U1</w:t>
@@ -3893,7 +4130,6 @@
           <w:p>
             <w:pPr>
               <w:rPr>
-                <w:color w:val="C00000"/>
                 <w:lang w:val="en-GB"/>
               </w:rPr>
             </w:pPr>
@@ -3908,13 +4144,11 @@
           <w:p>
             <w:pPr>
               <w:rPr>
-                <w:color w:val="C00000"/>
-                <w:lang w:val="en-GB"/>
-              </w:rPr>
-            </w:pPr>
-            <w:r>
-              <w:rPr>
-                <w:color w:val="C00000"/>
+                <w:lang w:val="en-GB"/>
+              </w:rPr>
+            </w:pPr>
+            <w:r>
+              <w:rPr>
                 <w:lang w:val="en-GB"/>
               </w:rPr>
               <w:t>r2</w:t>
@@ -3928,13 +4162,11 @@
           <w:p>
             <w:pPr>
               <w:rPr>
-                <w:color w:val="C00000"/>
-                <w:lang w:val="en-GB"/>
-              </w:rPr>
-            </w:pPr>
-            <w:r>
-              <w:rPr>
-                <w:color w:val="C00000"/>
+                <w:lang w:val="en-GB"/>
+              </w:rPr>
+            </w:pPr>
+            <w:r>
+              <w:rPr>
                 <w:lang w:val="en-GB"/>
               </w:rPr>
               <w:t>G2</w:t>
@@ -3948,13 +4180,11 @@
           <w:p>
             <w:pPr>
               <w:rPr>
-                <w:color w:val="C00000"/>
-                <w:lang w:val="en-GB"/>
-              </w:rPr>
-            </w:pPr>
-            <w:r>
-              <w:rPr>
-                <w:color w:val="C00000"/>
+                <w:lang w:val="en-GB"/>
+              </w:rPr>
+            </w:pPr>
+            <w:r>
+              <w:rPr>
                 <w:lang w:val="en-GB"/>
               </w:rPr>
               <w:t>D</w:t>
@@ -3962,7 +4192,6 @@
             <w:proofErr w:type="gramStart"/>
             <w:r>
               <w:rPr>
-                <w:color w:val="C00000"/>
                 <w:lang w:val="en-GB"/>
               </w:rPr>
               <w:t>3,D</w:t>
@@ -3970,7 +4199,6 @@
             <w:proofErr w:type="gramEnd"/>
             <w:r>
               <w:rPr>
-                <w:color w:val="C00000"/>
                 <w:lang w:val="en-GB"/>
               </w:rPr>
               <w:t>4</w:t>
@@ -3984,13 +4212,11 @@
           <w:p>
             <w:pPr>
               <w:rPr>
-                <w:color w:val="C00000"/>
-                <w:lang w:val="en-GB"/>
-              </w:rPr>
-            </w:pPr>
-            <w:r>
-              <w:rPr>
-                <w:color w:val="C00000"/>
+                <w:lang w:val="en-GB"/>
+              </w:rPr>
+            </w:pPr>
+            <w:r>
+              <w:rPr>
                 <w:lang w:val="en-GB"/>
               </w:rPr>
               <w:t>RE2</w:t>
@@ -4004,7 +4230,6 @@
           <w:p>
             <w:pPr>
               <w:rPr>
-                <w:color w:val="C00000"/>
                 <w:lang w:val="en-GB"/>
               </w:rPr>
             </w:pPr>
@@ -4017,7 +4242,6 @@
           <w:p>
             <w:pPr>
               <w:rPr>
-                <w:color w:val="C00000"/>
                 <w:lang w:val="en-GB"/>
               </w:rPr>
             </w:pPr>
@@ -4032,13 +4256,11 @@
           <w:p>
             <w:pPr>
               <w:rPr>
-                <w:color w:val="C00000"/>
-                <w:lang w:val="en-GB"/>
-              </w:rPr>
-            </w:pPr>
-            <w:r>
-              <w:rPr>
-                <w:color w:val="C00000"/>
+                <w:lang w:val="en-GB"/>
+              </w:rPr>
+            </w:pPr>
+            <w:r>
+              <w:rPr>
                 <w:lang w:val="en-GB"/>
               </w:rPr>
               <w:t>r3</w:t>
@@ -4052,13 +4274,11 @@
           <w:p>
             <w:pPr>
               <w:rPr>
-                <w:color w:val="C00000"/>
-                <w:lang w:val="en-GB"/>
-              </w:rPr>
-            </w:pPr>
-            <w:r>
-              <w:rPr>
-                <w:color w:val="C00000"/>
+                <w:lang w:val="en-GB"/>
+              </w:rPr>
+            </w:pPr>
+            <w:r>
+              <w:rPr>
                 <w:lang w:val="en-GB"/>
               </w:rPr>
               <w:t>G3</w:t>
@@ -4072,13 +4292,11 @@
           <w:p>
             <w:pPr>
               <w:rPr>
-                <w:color w:val="C00000"/>
-                <w:lang w:val="en-GB"/>
-              </w:rPr>
-            </w:pPr>
-            <w:r>
-              <w:rPr>
-                <w:color w:val="C00000"/>
+                <w:lang w:val="en-GB"/>
+              </w:rPr>
+            </w:pPr>
+            <w:r>
+              <w:rPr>
                 <w:lang w:val="en-GB"/>
               </w:rPr>
               <w:t>D</w:t>
@@ -4086,7 +4304,6 @@
             <w:proofErr w:type="gramStart"/>
             <w:r>
               <w:rPr>
-                <w:color w:val="C00000"/>
                 <w:lang w:val="en-GB"/>
               </w:rPr>
               <w:t>4,D</w:t>
@@ -4094,7 +4311,6 @@
             <w:proofErr w:type="gramEnd"/>
             <w:r>
               <w:rPr>
-                <w:color w:val="C00000"/>
                 <w:lang w:val="en-GB"/>
               </w:rPr>
               <w:t>5</w:t>
@@ -4108,13 +4324,11 @@
           <w:p>
             <w:pPr>
               <w:rPr>
-                <w:color w:val="C00000"/>
-                <w:lang w:val="en-GB"/>
-              </w:rPr>
-            </w:pPr>
-            <w:r>
-              <w:rPr>
-                <w:color w:val="C00000"/>
+                <w:lang w:val="en-GB"/>
+              </w:rPr>
+            </w:pPr>
+            <w:r>
+              <w:rPr>
                 <w:lang w:val="en-GB"/>
               </w:rPr>
               <w:t>RE3</w:t>
@@ -4128,7 +4342,6 @@
           <w:p>
             <w:pPr>
               <w:rPr>
-                <w:color w:val="C00000"/>
                 <w:lang w:val="en-GB"/>
               </w:rPr>
             </w:pPr>
@@ -4141,7 +4354,6 @@
           <w:p>
             <w:pPr>
               <w:rPr>
-                <w:color w:val="C00000"/>
                 <w:lang w:val="en-GB"/>
               </w:rPr>
             </w:pPr>
@@ -4156,13 +4368,11 @@
           <w:p>
             <w:pPr>
               <w:rPr>
-                <w:color w:val="C00000"/>
-                <w:lang w:val="en-GB"/>
-              </w:rPr>
-            </w:pPr>
-            <w:r>
-              <w:rPr>
-                <w:color w:val="C00000"/>
+                <w:lang w:val="en-GB"/>
+              </w:rPr>
+            </w:pPr>
+            <w:r>
+              <w:rPr>
                 <w:lang w:val="en-GB"/>
               </w:rPr>
               <w:t>r4</w:t>
@@ -4176,13 +4386,11 @@
           <w:p>
             <w:pPr>
               <w:rPr>
-                <w:color w:val="C00000"/>
-                <w:lang w:val="en-GB"/>
-              </w:rPr>
-            </w:pPr>
-            <w:r>
-              <w:rPr>
-                <w:color w:val="C00000"/>
+                <w:lang w:val="en-GB"/>
+              </w:rPr>
+            </w:pPr>
+            <w:r>
+              <w:rPr>
                 <w:lang w:val="en-GB"/>
               </w:rPr>
               <w:t>G4</w:t>
@@ -4196,13 +4404,11 @@
           <w:p>
             <w:pPr>
               <w:rPr>
-                <w:color w:val="C00000"/>
-                <w:lang w:val="en-GB"/>
-              </w:rPr>
-            </w:pPr>
-            <w:r>
-              <w:rPr>
-                <w:color w:val="C00000"/>
+                <w:lang w:val="en-GB"/>
+              </w:rPr>
+            </w:pPr>
+            <w:r>
+              <w:rPr>
                 <w:lang w:val="en-GB"/>
               </w:rPr>
               <w:t>D</w:t>
@@ -4210,7 +4416,6 @@
             <w:proofErr w:type="gramStart"/>
             <w:r>
               <w:rPr>
-                <w:color w:val="C00000"/>
                 <w:lang w:val="en-GB"/>
               </w:rPr>
               <w:t>5,D</w:t>
@@ -4218,7 +4423,6 @@
             <w:proofErr w:type="gramEnd"/>
             <w:r>
               <w:rPr>
-                <w:color w:val="C00000"/>
                 <w:lang w:val="en-GB"/>
               </w:rPr>
               <w:t>6</w:t>
@@ -4232,13 +4436,11 @@
           <w:p>
             <w:pPr>
               <w:rPr>
-                <w:color w:val="C00000"/>
-                <w:lang w:val="en-GB"/>
-              </w:rPr>
-            </w:pPr>
-            <w:r>
-              <w:rPr>
-                <w:color w:val="C00000"/>
+                <w:lang w:val="en-GB"/>
+              </w:rPr>
+            </w:pPr>
+            <w:r>
+              <w:rPr>
                 <w:lang w:val="en-GB"/>
               </w:rPr>
               <w:t>RE8</w:t>
@@ -4252,19 +4454,15 @@
           <w:p>
             <w:pPr>
               <w:rPr>
-                <w:color w:val="C00000"/>
-                <w:lang w:val="en-GB"/>
-              </w:rPr>
-            </w:pPr>
-            <w:r>
-              <w:rPr>
-                <w:color w:val="C00000"/>
+                <w:lang w:val="en-GB"/>
+              </w:rPr>
+            </w:pPr>
+            <w:r>
+              <w:rPr>
                 <w:lang w:val="en-GB"/>
               </w:rPr>
               <w:t>Non so numero</w:t>
             </w:r>
-            <w:bookmarkStart w:id="0" w:name="_GoBack"/>
-            <w:bookmarkEnd w:id="0"/>
           </w:p>
         </w:tc>
         <w:tc>
@@ -4274,7 +4472,6 @@
           <w:p>
             <w:pPr>
               <w:rPr>
-                <w:color w:val="C00000"/>
                 <w:lang w:val="en-GB"/>
               </w:rPr>
             </w:pPr>
@@ -4286,7 +4483,6 @@
       <w:pPr>
         <w:ind w:left="705" w:hanging="705"/>
         <w:rPr>
-          <w:color w:val="C00000"/>
           <w:lang w:val="en-GB"/>
         </w:rPr>
       </w:pPr>
@@ -4746,6 +4942,22 @@
       </w:tblBorders>
     </w:tblPr>
   </w:style>
+  <w:style w:type="paragraph" w:styleId="NormaleWeb">
+    <w:name w:val="Normal (Web)"/>
+    <w:basedOn w:val="Normale"/>
+    <w:uiPriority w:val="99"/>
+    <w:unhideWhenUsed/>
+    <w:rsid w:val="00CF53D7"/>
+    <w:pPr>
+      <w:spacing w:before="100" w:beforeAutospacing="1" w:after="100" w:afterAutospacing="1" w:line="240" w:lineRule="auto"/>
+    </w:pPr>
+    <w:rPr>
+      <w:rFonts w:ascii="Times New Roman" w:eastAsia="Times New Roman" w:hAnsi="Times New Roman" w:cs="Times New Roman"/>
+      <w:sz w:val="24"/>
+      <w:szCs w:val="24"/>
+      <w:lang w:eastAsia="it-IT"/>
+    </w:rPr>
+  </w:style>
 </w:styles>
 </file>
 

</xml_diff>

<commit_message>
other corrections to g,a,r
</commit_message>
<xml_diff>
--- a/RASD/RASD.docx
+++ b/RASD/RASD.docx
@@ -204,6 +204,12 @@
               </w:rPr>
               <w:t xml:space="preserve"> and logs in </w:t>
             </w:r>
+            <w:r>
+              <w:rPr>
+                <w:lang w:val="en-GB"/>
+              </w:rPr>
+              <w:t>with his own role</w:t>
+            </w:r>
           </w:p>
         </w:tc>
         <w:tc>
@@ -352,7 +358,7 @@
               <w:rPr>
                 <w:lang w:val="en-GB"/>
               </w:rPr>
-              <w:t xml:space="preserve"> and</w:t>
+              <w:t>,</w:t>
             </w:r>
             <w:r>
               <w:rPr>
@@ -370,7 +376,19 @@
               <w:rPr>
                 <w:lang w:val="en-GB"/>
               </w:rPr>
-              <w:t>type of</w:t>
+              <w:t>type</w:t>
+            </w:r>
+            <w:r>
+              <w:rPr>
+                <w:lang w:val="en-GB"/>
+              </w:rPr>
+              <w:t xml:space="preserve"> and the description</w:t>
+            </w:r>
+            <w:r>
+              <w:rPr>
+                <w:lang w:val="en-GB"/>
+              </w:rPr>
+              <w:t xml:space="preserve"> of</w:t>
             </w:r>
             <w:r>
               <w:rPr>
@@ -572,7 +590,13 @@
               <w:rPr>
                 <w:lang w:val="en-GB"/>
               </w:rPr>
-              <w:t>User sends data</w:t>
+              <w:t xml:space="preserve">User sends </w:t>
+            </w:r>
+            <w:r>
+              <w:rPr>
+                <w:lang w:val="en-GB"/>
+              </w:rPr>
+              <w:t>the violation report</w:t>
             </w:r>
           </w:p>
         </w:tc>
@@ -1519,6 +1543,84 @@
                 <w:lang w:val="en-GB"/>
               </w:rPr>
               <w:t>Machine</w:t>
+            </w:r>
+          </w:p>
+        </w:tc>
+      </w:tr>
+      <w:tr>
+        <w:tc>
+          <w:tcPr>
+            <w:tcW w:w="7508" w:type="dxa"/>
+          </w:tcPr>
+          <w:p>
+            <w:pPr>
+              <w:rPr>
+                <w:lang w:val="en-GB"/>
+              </w:rPr>
+            </w:pPr>
+            <w:r>
+              <w:rPr>
+                <w:color w:val="70AD47" w:themeColor="accent6"/>
+                <w:lang w:val="en-GB"/>
+              </w:rPr>
+              <w:t>An</w:t>
+            </w:r>
+            <w:r>
+              <w:rPr>
+                <w:color w:val="70AD47" w:themeColor="accent6"/>
+                <w:lang w:val="en-GB"/>
+              </w:rPr>
+              <w:t xml:space="preserve"> end user </w:t>
+            </w:r>
+            <w:r>
+              <w:rPr>
+                <w:color w:val="70AD47" w:themeColor="accent6"/>
+                <w:lang w:val="en-GB"/>
+              </w:rPr>
+              <w:t>wants</w:t>
+            </w:r>
+            <w:r>
+              <w:rPr>
+                <w:color w:val="70AD47" w:themeColor="accent6"/>
+                <w:lang w:val="en-GB"/>
+              </w:rPr>
+              <w:t xml:space="preserve"> to send a traffic violation report, but there is no internet connection</w:t>
+            </w:r>
+          </w:p>
+        </w:tc>
+        <w:tc>
+          <w:tcPr>
+            <w:tcW w:w="851" w:type="dxa"/>
+          </w:tcPr>
+          <w:p>
+            <w:pPr>
+              <w:rPr>
+                <w:lang w:val="en-GB"/>
+              </w:rPr>
+            </w:pPr>
+            <w:r>
+              <w:rPr>
+                <w:lang w:val="en-GB"/>
+              </w:rPr>
+              <w:t>YES</w:t>
+            </w:r>
+          </w:p>
+        </w:tc>
+        <w:tc>
+          <w:tcPr>
+            <w:tcW w:w="1417" w:type="dxa"/>
+          </w:tcPr>
+          <w:p>
+            <w:pPr>
+              <w:rPr>
+                <w:lang w:val="en-GB"/>
+              </w:rPr>
+            </w:pPr>
+            <w:r>
+              <w:rPr>
+                <w:lang w:val="en-GB"/>
+              </w:rPr>
+              <w:t>World</w:t>
             </w:r>
           </w:p>
         </w:tc>
@@ -1626,7 +1728,27 @@
           <w:color w:val="70AD47" w:themeColor="accent6"/>
           <w:lang w:val="en-GB"/>
         </w:rPr>
+        <w:t>of the violation</w:t>
+      </w:r>
+      <w:r>
+        <w:rPr>
+          <w:lang w:val="en-GB"/>
+        </w:rPr>
+        <w:t xml:space="preserve"> </w:t>
+      </w:r>
+      <w:r>
+        <w:rPr>
+          <w:color w:val="70AD47" w:themeColor="accent6"/>
+          <w:lang w:val="en-GB"/>
+        </w:rPr>
         <w:t>in every moment and situation</w:t>
+      </w:r>
+      <w:r>
+        <w:rPr>
+          <w:color w:val="70AD47" w:themeColor="accent6"/>
+          <w:lang w:val="en-GB"/>
+        </w:rPr>
+        <w:t xml:space="preserve"> (such as with lack of internet connection)</w:t>
       </w:r>
       <w:r>
         <w:rPr>
@@ -1655,13 +1777,20 @@
           <w:lang w:val="en-GB"/>
         </w:rPr>
         <w:tab/>
-        <w:t>A person (end user) should be sure that reporting a violation does not put him under any kind of risk of retorsion</w:t>
+        <w:t xml:space="preserve">A person (end user) should be sure that reporting a violation does not put him under any kind of risk of </w:t>
       </w:r>
       <w:r>
         <w:rPr>
           <w:color w:val="70AD47" w:themeColor="accent6"/>
           <w:lang w:val="en-GB"/>
         </w:rPr>
+        <w:t>retaliation</w:t>
+      </w:r>
+      <w:r>
+        <w:rPr>
+          <w:color w:val="70AD47" w:themeColor="accent6"/>
+          <w:lang w:val="en-GB"/>
+        </w:rPr>
         <w:t>, so</w:t>
       </w:r>
       <w:r>
@@ -1712,6 +1841,13 @@
           <w:lang w:val="en-GB"/>
         </w:rPr>
         <w:t>.</w:t>
+      </w:r>
+      <w:r>
+        <w:rPr>
+          <w:color w:val="70AD47" w:themeColor="accent6"/>
+          <w:lang w:val="en-GB"/>
+        </w:rPr>
+        <w:t xml:space="preserve"> </w:t>
       </w:r>
     </w:p>
     <w:p>
@@ -1782,6 +1918,7 @@
       <w:proofErr w:type="spellStart"/>
       <w:r>
         <w:rPr>
+          <w:color w:val="FFC000" w:themeColor="accent4"/>
           <w:lang w:val="en-GB"/>
         </w:rPr>
         <w:t>SafeStreets</w:t>
@@ -1792,7 +1929,14 @@
           <w:color w:val="FFC000" w:themeColor="accent4"/>
           <w:lang w:val="en-GB"/>
         </w:rPr>
-        <w:t xml:space="preserve"> app</w:t>
+        <w:t xml:space="preserve"> </w:t>
+      </w:r>
+      <w:r>
+        <w:rPr>
+          <w:color w:val="FFC000" w:themeColor="accent4"/>
+          <w:lang w:val="en-GB"/>
+        </w:rPr>
+        <w:t>app</w:t>
       </w:r>
       <w:r>
         <w:rPr>
@@ -1900,7 +2044,7 @@
         <w:rPr>
           <w:lang w:val="en-GB"/>
         </w:rPr>
-        <w:t>4</w:t>
+        <w:t>3</w:t>
       </w:r>
       <w:r>
         <w:rPr>
@@ -1931,7 +2075,13 @@
         <w:rPr>
           <w:lang w:val="en-GB"/>
         </w:rPr>
-        <w:t>see the recent traffic violations</w:t>
+        <w:t>know</w:t>
+      </w:r>
+      <w:r>
+        <w:rPr>
+          <w:lang w:val="en-GB"/>
+        </w:rPr>
+        <w:t xml:space="preserve"> the recent traffic violations</w:t>
       </w:r>
       <w:r>
         <w:rPr>
@@ -1963,7 +2113,7 @@
         <w:rPr>
           <w:lang w:val="en-GB"/>
         </w:rPr>
-        <w:t>5</w:t>
+        <w:t>4</w:t>
       </w:r>
       <w:r>
         <w:rPr>
@@ -1988,7 +2138,13 @@
         <w:rPr>
           <w:lang w:val="en-GB"/>
         </w:rPr>
-        <w:t>see the statistics regarding traffic violations.</w:t>
+        <w:t>know</w:t>
+      </w:r>
+      <w:r>
+        <w:rPr>
+          <w:lang w:val="en-GB"/>
+        </w:rPr>
+        <w:t xml:space="preserve"> the statistics regarding traffic violations.</w:t>
       </w:r>
     </w:p>
     <w:p>
@@ -2008,7 +2164,7 @@
         <w:rPr>
           <w:lang w:val="en-GB"/>
         </w:rPr>
-        <w:t>6</w:t>
+        <w:t>5</w:t>
       </w:r>
       <w:r>
         <w:rPr>
@@ -2073,7 +2229,7 @@
         <w:rPr>
           <w:lang w:val="en-GB"/>
         </w:rPr>
-        <w:t>7</w:t>
+        <w:t>6</w:t>
       </w:r>
       <w:r>
         <w:rPr>
@@ -2118,7 +2274,7 @@
         <w:rPr>
           <w:lang w:val="en-GB"/>
         </w:rPr>
-        <w:t>8</w:t>
+        <w:t>7</w:t>
       </w:r>
       <w:r>
         <w:rPr>
@@ -2131,7 +2287,18 @@
           <w:lang w:val="en-GB"/>
         </w:rPr>
         <w:tab/>
-        <w:t xml:space="preserve">A municipality </w:t>
+      </w:r>
+      <w:r>
+        <w:rPr>
+          <w:lang w:val="en-GB"/>
+        </w:rPr>
+        <w:t>M</w:t>
+      </w:r>
+      <w:r>
+        <w:rPr>
+          <w:lang w:val="en-GB"/>
+        </w:rPr>
+        <w:t xml:space="preserve">unicipality </w:t>
       </w:r>
       <w:r>
         <w:rPr>
@@ -2143,7 +2310,19 @@
         <w:rPr>
           <w:lang w:val="en-GB"/>
         </w:rPr>
-        <w:t>know possible interventions it can do in order to improve the unsafe areas.</w:t>
+        <w:t>know possible interventions it can do in order to improve the unsafe areas</w:t>
+      </w:r>
+      <w:r>
+        <w:rPr>
+          <w:lang w:val="en-GB"/>
+        </w:rPr>
+        <w:t xml:space="preserve"> of its territory</w:t>
+      </w:r>
+      <w:r>
+        <w:rPr>
+          <w:lang w:val="en-GB"/>
+        </w:rPr>
+        <w:t>.</w:t>
       </w:r>
     </w:p>
     <w:p>
@@ -2163,7 +2342,7 @@
         <w:rPr>
           <w:lang w:val="en-GB"/>
         </w:rPr>
-        <w:t>9</w:t>
+        <w:t>8</w:t>
       </w:r>
       <w:r>
         <w:rPr>
@@ -2213,6 +2392,45 @@
           <w:lang w:val="en-GB"/>
         </w:rPr>
         <w:t>around him.</w:t>
+      </w:r>
+    </w:p>
+    <w:p>
+      <w:pPr>
+        <w:ind w:left="705" w:hanging="705"/>
+        <w:rPr>
+          <w:lang w:val="en-GB"/>
+        </w:rPr>
+      </w:pPr>
+      <w:r>
+        <w:rPr>
+          <w:lang w:val="en-GB"/>
+        </w:rPr>
+        <w:lastRenderedPageBreak/>
+        <w:t>G</w:t>
+      </w:r>
+      <w:r>
+        <w:rPr>
+          <w:lang w:val="en-GB"/>
+        </w:rPr>
+        <w:t>9</w:t>
+      </w:r>
+      <w:r>
+        <w:rPr>
+          <w:lang w:val="en-GB"/>
+        </w:rPr>
+        <w:t>:</w:t>
+      </w:r>
+      <w:r>
+        <w:rPr>
+          <w:lang w:val="en-GB"/>
+        </w:rPr>
+        <w:tab/>
+      </w:r>
+      <w:r>
+        <w:rPr>
+          <w:lang w:val="en-GB"/>
+        </w:rPr>
+        <w:t>A user should be recognized and distinguished based on his role (end user, authority or municipality)</w:t>
       </w:r>
     </w:p>
     <w:p>
@@ -2290,7 +2508,6 @@
         <w:rPr>
           <w:lang w:val="en-GB"/>
         </w:rPr>
-        <w:lastRenderedPageBreak/>
         <w:t>D2</w:t>
       </w:r>
       <w:r>
@@ -2568,7 +2785,7 @@
         <w:rPr>
           <w:lang w:val="en-GB"/>
         </w:rPr>
-        <w:t>6</w:t>
+        <w:t>4</w:t>
       </w:r>
       <w:r>
         <w:rPr>
@@ -2682,7 +2899,7 @@
         <w:rPr>
           <w:lang w:val="en-GB"/>
         </w:rPr>
-        <w:t>7</w:t>
+        <w:t>5</w:t>
       </w:r>
       <w:r>
         <w:rPr>
@@ -2787,62 +3004,84 @@
       <w:pPr>
         <w:ind w:left="705" w:hanging="705"/>
         <w:rPr>
-          <w:color w:val="A5A5A5" w:themeColor="accent3"/>
           <w:lang w:val="en-GB"/>
         </w:rPr>
       </w:pPr>
       <w:r>
         <w:rPr>
-          <w:color w:val="A5A5A5" w:themeColor="accent3"/>
-          <w:lang w:val="en-GB"/>
-        </w:rPr>
-        <w:t>D9:</w:t>
-      </w:r>
-      <w:r>
-        <w:rPr>
-          <w:color w:val="A5A5A5" w:themeColor="accent3"/>
+          <w:lang w:val="en-GB"/>
+        </w:rPr>
+        <w:t>D</w:t>
+      </w:r>
+      <w:r>
+        <w:rPr>
+          <w:lang w:val="en-GB"/>
+        </w:rPr>
+        <w:t>6</w:t>
+      </w:r>
+      <w:r>
+        <w:rPr>
+          <w:lang w:val="en-GB"/>
+        </w:rPr>
+        <w:t>:</w:t>
+      </w:r>
+      <w:r>
+        <w:rPr>
           <w:lang w:val="en-GB"/>
         </w:rPr>
         <w:tab/>
-        <w:t>A municipality has a device with SafeStreets software.</w:t>
+        <w:t xml:space="preserve">An authority user is able to reach </w:t>
+      </w:r>
+      <w:r>
+        <w:rPr>
+          <w:lang w:val="en-GB"/>
+        </w:rPr>
+        <w:t>the position of a violations when notified.</w:t>
       </w:r>
     </w:p>
     <w:p>
       <w:pPr>
         <w:ind w:left="705" w:hanging="705"/>
         <w:rPr>
-          <w:color w:val="A5A5A5" w:themeColor="accent3"/>
           <w:lang w:val="en-GB"/>
         </w:rPr>
       </w:pPr>
       <w:r>
         <w:rPr>
-          <w:color w:val="A5A5A5" w:themeColor="accent3"/>
           <w:lang w:val="en-GB"/>
         </w:rPr>
         <w:t>D</w:t>
       </w:r>
       <w:r>
         <w:rPr>
-          <w:color w:val="A5A5A5" w:themeColor="accent3"/>
-          <w:lang w:val="en-GB"/>
-        </w:rPr>
-        <w:t>10</w:t>
-      </w:r>
-      <w:r>
-        <w:rPr>
-          <w:color w:val="A5A5A5" w:themeColor="accent3"/>
-          <w:lang w:val="en-GB"/>
-        </w:rPr>
-        <w:t>:</w:t>
-      </w:r>
-      <w:r>
-        <w:rPr>
-          <w:color w:val="A5A5A5" w:themeColor="accent3"/>
+          <w:lang w:val="en-GB"/>
+        </w:rPr>
+        <w:t>7</w:t>
+      </w:r>
+      <w:r>
+        <w:rPr>
+          <w:lang w:val="en-GB"/>
+        </w:rPr>
+        <w:t xml:space="preserve">: </w:t>
+      </w:r>
+      <w:r>
+        <w:rPr>
           <w:lang w:val="en-GB"/>
         </w:rPr>
         <w:tab/>
-        <w:t xml:space="preserve">There is internet access around the place where violation occurred. </w:t>
+        <w:t>Users are fair with each other</w:t>
+      </w:r>
+      <w:r>
+        <w:rPr>
+          <w:lang w:val="en-GB"/>
+        </w:rPr>
+        <w:t>, so they do not lie when reporting a traffic violation</w:t>
+      </w:r>
+      <w:r>
+        <w:rPr>
+          <w:lang w:val="en-GB"/>
+        </w:rPr>
+        <w:t>.</w:t>
       </w:r>
     </w:p>
     <w:p>
@@ -2862,7 +3101,7 @@
         <w:rPr>
           <w:lang w:val="en-GB"/>
         </w:rPr>
-        <w:t>11</w:t>
+        <w:t>8</w:t>
       </w:r>
       <w:r>
         <w:rPr>
@@ -2875,13 +3114,31 @@
           <w:lang w:val="en-GB"/>
         </w:rPr>
         <w:tab/>
-        <w:t xml:space="preserve">An authority user is able to reach </w:t>
-      </w:r>
-      <w:r>
-        <w:rPr>
-          <w:lang w:val="en-GB"/>
-        </w:rPr>
-        <w:t>the position of a violations when notified.</w:t>
+        <w:t xml:space="preserve">Users </w:t>
+      </w:r>
+      <w:r>
+        <w:rPr>
+          <w:lang w:val="en-GB"/>
+        </w:rPr>
+        <w:t>report</w:t>
+      </w:r>
+      <w:r>
+        <w:rPr>
+          <w:lang w:val="en-GB"/>
+        </w:rPr>
+        <w:t xml:space="preserve"> </w:t>
+      </w:r>
+      <w:r>
+        <w:rPr>
+          <w:lang w:val="en-GB"/>
+        </w:rPr>
+        <w:t>a</w:t>
+      </w:r>
+      <w:r>
+        <w:rPr>
+          <w:lang w:val="en-GB"/>
+        </w:rPr>
+        <w:t xml:space="preserve"> violation from the position where the violation occurred.</w:t>
       </w:r>
     </w:p>
     <w:p>
@@ -2901,32 +3158,20 @@
         <w:rPr>
           <w:lang w:val="en-GB"/>
         </w:rPr>
-        <w:t>12</w:t>
-      </w:r>
-      <w:r>
-        <w:rPr>
-          <w:lang w:val="en-GB"/>
-        </w:rPr>
-        <w:t xml:space="preserve">: </w:t>
+        <w:t>9</w:t>
+      </w:r>
+      <w:r>
+        <w:rPr>
+          <w:lang w:val="en-GB"/>
+        </w:rPr>
+        <w:t>:</w:t>
       </w:r>
       <w:r>
         <w:rPr>
           <w:lang w:val="en-GB"/>
         </w:rPr>
         <w:tab/>
-        <w:t>Users are fair with each other</w:t>
-      </w:r>
-      <w:r>
-        <w:rPr>
-          <w:lang w:val="en-GB"/>
-        </w:rPr>
-        <w:t>, so they do not lie when reporting a traffic violation</w:t>
-      </w:r>
-      <w:r>
-        <w:rPr>
-          <w:lang w:val="en-GB"/>
-        </w:rPr>
-        <w:t>.</w:t>
+        <w:t>An authority has a device on which there is a GPS sensor.</w:t>
       </w:r>
     </w:p>
     <w:p>
@@ -2940,33 +3185,28 @@
         <w:rPr>
           <w:lang w:val="en-GB"/>
         </w:rPr>
-        <w:t>D</w:t>
-      </w:r>
-      <w:r>
-        <w:rPr>
-          <w:lang w:val="en-GB"/>
-        </w:rPr>
-        <w:t>13</w:t>
-      </w:r>
-      <w:r>
-        <w:rPr>
-          <w:lang w:val="en-GB"/>
-        </w:rPr>
-        <w:t>:</w:t>
+        <w:t xml:space="preserve">R1: </w:t>
       </w:r>
       <w:r>
         <w:rPr>
           <w:lang w:val="en-GB"/>
         </w:rPr>
         <w:tab/>
-        <w:t xml:space="preserve">Users </w:t>
-      </w:r>
-      <w:r>
-        <w:rPr>
-          <w:lang w:val="en-GB"/>
-        </w:rPr>
-        <w:t>report</w:t>
-      </w:r>
+      </w:r>
+      <w:r>
+        <w:rPr>
+          <w:lang w:val="en-GB"/>
+        </w:rPr>
+        <w:t xml:space="preserve">When a user sees a traffic violation, </w:t>
+      </w:r>
+      <w:proofErr w:type="spellStart"/>
+      <w:r>
+        <w:rPr>
+          <w:lang w:val="en-GB"/>
+        </w:rPr>
+        <w:t>SafeStreet</w:t>
+      </w:r>
+      <w:proofErr w:type="spellEnd"/>
       <w:r>
         <w:rPr>
           <w:lang w:val="en-GB"/>
@@ -2977,66 +3217,146 @@
         <w:rPr>
           <w:lang w:val="en-GB"/>
         </w:rPr>
-        <w:t>a</w:t>
-      </w:r>
-      <w:r>
-        <w:rPr>
-          <w:lang w:val="en-GB"/>
-        </w:rPr>
-        <w:t xml:space="preserve"> violation from the position where the violation occurred.</w:t>
+        <w:t>application must allow him to take a picture of it, insert a description and immediately send the information to authorities.</w:t>
       </w:r>
     </w:p>
     <w:p>
       <w:pPr>
         <w:ind w:left="705" w:hanging="705"/>
         <w:rPr>
+          <w:color w:val="A5A5A5" w:themeColor="accent3"/>
           <w:lang w:val="en-GB"/>
         </w:rPr>
       </w:pPr>
       <w:r>
         <w:rPr>
-          <w:lang w:val="en-GB"/>
-        </w:rPr>
-        <w:t>D14:</w:t>
-      </w:r>
-      <w:r>
-        <w:rPr>
+          <w:color w:val="A5A5A5" w:themeColor="accent3"/>
+          <w:lang w:val="en-GB"/>
+        </w:rPr>
+        <w:t xml:space="preserve">R2: </w:t>
+      </w:r>
+      <w:r>
+        <w:rPr>
+          <w:color w:val="A5A5A5" w:themeColor="accent3"/>
           <w:lang w:val="en-GB"/>
         </w:rPr>
         <w:tab/>
-        <w:t>An authority has a device on which there is a GPS sensor.</w:t>
-      </w:r>
-      <w:bookmarkStart w:id="0" w:name="_GoBack"/>
-      <w:bookmarkEnd w:id="0"/>
+        <w:t xml:space="preserve">When </w:t>
+      </w:r>
+      <w:proofErr w:type="spellStart"/>
+      <w:r>
+        <w:rPr>
+          <w:color w:val="A5A5A5" w:themeColor="accent3"/>
+          <w:lang w:val="en-GB"/>
+        </w:rPr>
+        <w:t>SafeS</w:t>
+      </w:r>
+      <w:r>
+        <w:rPr>
+          <w:color w:val="A5A5A5" w:themeColor="accent3"/>
+          <w:lang w:val="en-GB"/>
+        </w:rPr>
+        <w:t>treets</w:t>
+      </w:r>
+      <w:proofErr w:type="spellEnd"/>
+      <w:r>
+        <w:rPr>
+          <w:color w:val="A5A5A5" w:themeColor="accent3"/>
+          <w:lang w:val="en-GB"/>
+        </w:rPr>
+        <w:t xml:space="preserve"> app is launched, the user </w:t>
+      </w:r>
+      <w:r>
+        <w:rPr>
+          <w:color w:val="A5A5A5" w:themeColor="accent3"/>
+          <w:lang w:val="en-GB"/>
+        </w:rPr>
+        <w:t>must be able to</w:t>
+      </w:r>
+      <w:r>
+        <w:rPr>
+          <w:color w:val="A5A5A5" w:themeColor="accent3"/>
+          <w:lang w:val="en-GB"/>
+        </w:rPr>
+        <w:t xml:space="preserve"> log in if he is already registered, otherwise he can register himself</w:t>
+      </w:r>
+      <w:r>
+        <w:rPr>
+          <w:color w:val="A5A5A5" w:themeColor="accent3"/>
+          <w:lang w:val="en-GB"/>
+        </w:rPr>
+        <w:t>, and</w:t>
+      </w:r>
+      <w:r>
+        <w:rPr>
+          <w:color w:val="A5A5A5" w:themeColor="accent3"/>
+          <w:lang w:val="en-GB"/>
+        </w:rPr>
+        <w:t xml:space="preserve"> then log in</w:t>
+      </w:r>
+      <w:r>
+        <w:rPr>
+          <w:color w:val="A5A5A5" w:themeColor="accent3"/>
+          <w:lang w:val="en-GB"/>
+        </w:rPr>
+        <w:t>.</w:t>
+      </w:r>
     </w:p>
     <w:p>
       <w:pPr>
         <w:ind w:left="705" w:hanging="705"/>
         <w:rPr>
+          <w:color w:val="A5A5A5" w:themeColor="accent3"/>
           <w:lang w:val="en-GB"/>
         </w:rPr>
       </w:pPr>
       <w:r>
         <w:rPr>
-          <w:lang w:val="en-GB"/>
-        </w:rPr>
-        <w:t xml:space="preserve">R1: </w:t>
-      </w:r>
-      <w:r>
-        <w:rPr>
+          <w:color w:val="A5A5A5" w:themeColor="accent3"/>
+          <w:lang w:val="en-GB"/>
+        </w:rPr>
+        <w:t>R3:</w:t>
+      </w:r>
+      <w:r>
+        <w:rPr>
+          <w:color w:val="A5A5A5" w:themeColor="accent3"/>
           <w:lang w:val="en-GB"/>
         </w:rPr>
         <w:tab/>
-      </w:r>
-      <w:r>
-        <w:rPr>
-          <w:lang w:val="en-GB"/>
-        </w:rPr>
-        <w:t xml:space="preserve">When a user sees a traffic violation, </w:t>
+        <w:t>When a user</w:t>
+      </w:r>
+      <w:r>
+        <w:rPr>
+          <w:color w:val="A5A5A5" w:themeColor="accent3"/>
+          <w:lang w:val="en-GB"/>
+        </w:rPr>
+        <w:t xml:space="preserve"> </w:t>
+      </w:r>
+      <w:r>
+        <w:rPr>
+          <w:color w:val="A5A5A5" w:themeColor="accent3"/>
+          <w:lang w:val="en-GB"/>
+        </w:rPr>
+        <w:t>wants to register himself</w:t>
+      </w:r>
+      <w:r>
+        <w:rPr>
+          <w:color w:val="A5A5A5" w:themeColor="accent3"/>
+          <w:lang w:val="en-GB"/>
+        </w:rPr>
+        <w:t xml:space="preserve"> in the role of authority user or municipality user</w:t>
+      </w:r>
+      <w:r>
+        <w:rPr>
+          <w:color w:val="A5A5A5" w:themeColor="accent3"/>
+          <w:lang w:val="en-GB"/>
+        </w:rPr>
+        <w:t xml:space="preserve">, </w:t>
       </w:r>
       <w:proofErr w:type="spellStart"/>
       <w:r>
         <w:rPr>
+          <w:color w:val="A5A5A5" w:themeColor="accent3"/>
           <w:lang w:val="en-GB"/>
         </w:rPr>
         <w:t>SafeStreet</w:t>
@@ -3044,15 +3364,24 @@
       <w:proofErr w:type="spellEnd"/>
       <w:r>
         <w:rPr>
-          <w:lang w:val="en-GB"/>
-        </w:rPr>
-        <w:t xml:space="preserve"> </w:t>
-      </w:r>
-      <w:r>
-        <w:rPr>
-          <w:lang w:val="en-GB"/>
-        </w:rPr>
-        <w:t>application must allow him to take a picture of it, insert a description and immediately send the information to authorities.</w:t>
+          <w:color w:val="A5A5A5" w:themeColor="accent3"/>
+          <w:lang w:val="en-GB"/>
+        </w:rPr>
+        <w:t xml:space="preserve"> software must verify that he is really</w:t>
+      </w:r>
+      <w:r>
+        <w:rPr>
+          <w:color w:val="A5A5A5" w:themeColor="accent3"/>
+          <w:lang w:val="en-GB"/>
+        </w:rPr>
+        <w:t xml:space="preserve"> such</w:t>
+      </w:r>
+      <w:r>
+        <w:rPr>
+          <w:color w:val="A5A5A5" w:themeColor="accent3"/>
+          <w:lang w:val="en-GB"/>
+        </w:rPr>
+        <w:t>.</w:t>
       </w:r>
     </w:p>
     <w:p>
@@ -3068,57 +3397,45 @@
           <w:color w:val="A5A5A5" w:themeColor="accent3"/>
           <w:lang w:val="en-GB"/>
         </w:rPr>
-        <w:t xml:space="preserve">R2: </w:t>
+        <w:t>R</w:t>
       </w:r>
       <w:r>
         <w:rPr>
           <w:color w:val="A5A5A5" w:themeColor="accent3"/>
           <w:lang w:val="en-GB"/>
         </w:rPr>
+        <w:t>4</w:t>
+      </w:r>
+      <w:r>
+        <w:rPr>
+          <w:color w:val="A5A5A5" w:themeColor="accent3"/>
+          <w:lang w:val="en-GB"/>
+        </w:rPr>
+        <w:t>:</w:t>
+      </w:r>
+      <w:r>
+        <w:rPr>
+          <w:color w:val="A5A5A5" w:themeColor="accent3"/>
+          <w:lang w:val="en-GB"/>
+        </w:rPr>
         <w:tab/>
-        <w:t>When SafeS</w:t>
-      </w:r>
+        <w:t xml:space="preserve">When a user wants to register himself as municipality, </w:t>
+      </w:r>
+      <w:proofErr w:type="spellStart"/>
       <w:r>
         <w:rPr>
           <w:color w:val="A5A5A5" w:themeColor="accent3"/>
           <w:lang w:val="en-GB"/>
         </w:rPr>
-        <w:t xml:space="preserve">treets app is launched, the user </w:t>
-      </w:r>
+        <w:t>SafeStreet</w:t>
+      </w:r>
+      <w:proofErr w:type="spellEnd"/>
       <w:r>
         <w:rPr>
           <w:color w:val="A5A5A5" w:themeColor="accent3"/>
           <w:lang w:val="en-GB"/>
         </w:rPr>
-        <w:t>must be able to</w:t>
-      </w:r>
-      <w:r>
-        <w:rPr>
-          <w:color w:val="A5A5A5" w:themeColor="accent3"/>
-          <w:lang w:val="en-GB"/>
-        </w:rPr>
-        <w:t xml:space="preserve"> log in if he is already registered, otherwise he can register himself</w:t>
-      </w:r>
-      <w:r>
-        <w:rPr>
-          <w:color w:val="A5A5A5" w:themeColor="accent3"/>
-          <w:lang w:val="en-GB"/>
-        </w:rPr>
-        <w:t>, and</w:t>
-      </w:r>
-      <w:r>
-        <w:rPr>
-          <w:color w:val="A5A5A5" w:themeColor="accent3"/>
-          <w:lang w:val="en-GB"/>
-        </w:rPr>
-        <w:t xml:space="preserve"> then log in</w:t>
-      </w:r>
-      <w:r>
-        <w:rPr>
-          <w:color w:val="A5A5A5" w:themeColor="accent3"/>
-          <w:lang w:val="en-GB"/>
-        </w:rPr>
-        <w:t>.</w:t>
+        <w:t xml:space="preserve"> software must verify that he is really a municipality.</w:t>
       </w:r>
     </w:p>
     <w:p>
@@ -3132,14 +3449,87 @@
         <w:rPr>
           <w:lang w:val="en-GB"/>
         </w:rPr>
-        <w:t>R3:</w:t>
+        <w:t>R</w:t>
+      </w:r>
+      <w:r>
+        <w:rPr>
+          <w:lang w:val="en-GB"/>
+        </w:rPr>
+        <w:t>2</w:t>
+      </w:r>
+      <w:r>
+        <w:rPr>
+          <w:lang w:val="en-GB"/>
+        </w:rPr>
+        <w:t xml:space="preserve">: </w:t>
       </w:r>
       <w:r>
         <w:rPr>
           <w:lang w:val="en-GB"/>
         </w:rPr>
         <w:tab/>
-        <w:t>When a user</w:t>
+      </w:r>
+      <w:r>
+        <w:rPr>
+          <w:lang w:val="en-GB"/>
+        </w:rPr>
+        <w:t xml:space="preserve">When an end user sends </w:t>
+      </w:r>
+      <w:r>
+        <w:rPr>
+          <w:lang w:val="en-GB"/>
+        </w:rPr>
+        <w:t>a violation report</w:t>
+      </w:r>
+      <w:r>
+        <w:rPr>
+          <w:lang w:val="en-GB"/>
+        </w:rPr>
+        <w:t xml:space="preserve">, </w:t>
+      </w:r>
+      <w:proofErr w:type="spellStart"/>
+      <w:r>
+        <w:rPr>
+          <w:lang w:val="en-GB"/>
+        </w:rPr>
+        <w:t>SafeStreets</w:t>
+      </w:r>
+      <w:proofErr w:type="spellEnd"/>
+      <w:r>
+        <w:rPr>
+          <w:lang w:val="en-GB"/>
+        </w:rPr>
+        <w:t xml:space="preserve"> application </w:t>
+      </w:r>
+      <w:r>
+        <w:rPr>
+          <w:lang w:val="en-GB"/>
+        </w:rPr>
+        <w:t xml:space="preserve">must </w:t>
+      </w:r>
+      <w:r>
+        <w:rPr>
+          <w:lang w:val="en-GB"/>
+        </w:rPr>
+        <w:t>detect</w:t>
+      </w:r>
+      <w:r>
+        <w:rPr>
+          <w:lang w:val="en-GB"/>
+        </w:rPr>
+        <w:t xml:space="preserve"> automatically the date, the time and the positio</w:t>
+      </w:r>
+      <w:r>
+        <w:rPr>
+          <w:lang w:val="en-GB"/>
+        </w:rPr>
+        <w:t>n</w:t>
+      </w:r>
+      <w:r>
+        <w:rPr>
+          <w:lang w:val="en-GB"/>
+        </w:rPr>
+        <w:t xml:space="preserve"> from the</w:t>
       </w:r>
       <w:r>
         <w:rPr>
@@ -3151,39 +3541,31 @@
         <w:rPr>
           <w:lang w:val="en-GB"/>
         </w:rPr>
-        <w:t>wants to register himself</w:t>
-      </w:r>
-      <w:r>
-        <w:rPr>
-          <w:lang w:val="en-GB"/>
-        </w:rPr>
-        <w:t xml:space="preserve"> in the role of authority user or municipality user</w:t>
-      </w:r>
-      <w:r>
-        <w:rPr>
-          <w:lang w:val="en-GB"/>
-        </w:rPr>
-        <w:t xml:space="preserve">, </w:t>
-      </w:r>
-      <w:proofErr w:type="spellStart"/>
-      <w:r>
-        <w:rPr>
-          <w:lang w:val="en-GB"/>
-        </w:rPr>
-        <w:t>SafeStreet</w:t>
-      </w:r>
-      <w:proofErr w:type="spellEnd"/>
-      <w:r>
-        <w:rPr>
-          <w:lang w:val="en-GB"/>
-        </w:rPr>
-        <w:t xml:space="preserve"> software must verify that he is really</w:t>
-      </w:r>
-      <w:r>
-        <w:rPr>
-          <w:lang w:val="en-GB"/>
-        </w:rPr>
-        <w:t xml:space="preserve"> such</w:t>
+        <w:t>device</w:t>
+      </w:r>
+      <w:r>
+        <w:rPr>
+          <w:lang w:val="en-GB"/>
+        </w:rPr>
+        <w:t xml:space="preserve">. The position is taken from the GPS of the </w:t>
+      </w:r>
+      <w:r>
+        <w:rPr>
+          <w:lang w:val="en-GB"/>
+        </w:rPr>
+        <w:t>user</w:t>
+      </w:r>
+      <w:r>
+        <w:rPr>
+          <w:lang w:val="en-GB"/>
+        </w:rPr>
+        <w:t>’s</w:t>
+      </w:r>
+      <w:r>
+        <w:rPr>
+          <w:lang w:val="en-GB"/>
+        </w:rPr>
+        <w:t xml:space="preserve"> device</w:t>
       </w:r>
       <w:r>
         <w:rPr>
@@ -3196,43 +3578,73 @@
       <w:pPr>
         <w:ind w:left="705" w:hanging="705"/>
         <w:rPr>
-          <w:color w:val="A5A5A5" w:themeColor="accent3"/>
           <w:lang w:val="en-GB"/>
         </w:rPr>
       </w:pPr>
       <w:r>
         <w:rPr>
-          <w:color w:val="A5A5A5" w:themeColor="accent3"/>
           <w:lang w:val="en-GB"/>
         </w:rPr>
         <w:t>R</w:t>
       </w:r>
       <w:r>
         <w:rPr>
-          <w:color w:val="A5A5A5" w:themeColor="accent3"/>
-          <w:lang w:val="en-GB"/>
-        </w:rPr>
-        <w:t>4</w:t>
-      </w:r>
-      <w:r>
-        <w:rPr>
-          <w:color w:val="A5A5A5" w:themeColor="accent3"/>
+          <w:lang w:val="en-GB"/>
+        </w:rPr>
+        <w:t>3</w:t>
+      </w:r>
+      <w:r>
+        <w:rPr>
           <w:lang w:val="en-GB"/>
         </w:rPr>
         <w:t>:</w:t>
       </w:r>
       <w:r>
         <w:rPr>
-          <w:color w:val="A5A5A5" w:themeColor="accent3"/>
           <w:lang w:val="en-GB"/>
         </w:rPr>
         <w:tab/>
-        <w:t xml:space="preserve">When a user wants to register himself as municipality, </w:t>
+        <w:t>When detecting the date, the time and the position from the device, if it is not able to take one of th</w:t>
+      </w:r>
+      <w:r>
+        <w:rPr>
+          <w:lang w:val="en-GB"/>
+        </w:rPr>
+        <w:t>e</w:t>
+      </w:r>
+      <w:r>
+        <w:rPr>
+          <w:lang w:val="en-GB"/>
+        </w:rPr>
+        <w:t>s</w:t>
+      </w:r>
+      <w:r>
+        <w:rPr>
+          <w:lang w:val="en-GB"/>
+        </w:rPr>
+        <w:t>e</w:t>
+      </w:r>
+      <w:r>
+        <w:rPr>
+          <w:lang w:val="en-GB"/>
+        </w:rPr>
+        <w:t xml:space="preserve"> information</w:t>
+      </w:r>
+      <w:r>
+        <w:rPr>
+          <w:lang w:val="en-GB"/>
+        </w:rPr>
+        <w:t>,</w:t>
+      </w:r>
+      <w:r>
+        <w:rPr>
+          <w:lang w:val="en-GB"/>
+        </w:rPr>
+        <w:t xml:space="preserve"> </w:t>
       </w:r>
       <w:proofErr w:type="spellStart"/>
       <w:r>
         <w:rPr>
-          <w:color w:val="A5A5A5" w:themeColor="accent3"/>
           <w:lang w:val="en-GB"/>
         </w:rPr>
         <w:t>SafeStreet</w:t>
@@ -3240,10 +3652,21 @@
       <w:proofErr w:type="spellEnd"/>
       <w:r>
         <w:rPr>
-          <w:color w:val="A5A5A5" w:themeColor="accent3"/>
-          <w:lang w:val="en-GB"/>
-        </w:rPr>
-        <w:t xml:space="preserve"> software must verify that he is really a municipality.</w:t>
+          <w:lang w:val="en-GB"/>
+        </w:rPr>
+        <w:t xml:space="preserve"> application must notify the user</w:t>
+      </w:r>
+      <w:r>
+        <w:rPr>
+          <w:lang w:val="en-GB"/>
+        </w:rPr>
+        <w:t xml:space="preserve"> telling him which is the problem</w:t>
+      </w:r>
+      <w:r>
+        <w:rPr>
+          <w:lang w:val="en-GB"/>
+        </w:rPr>
+        <w:t>.</w:t>
       </w:r>
     </w:p>
     <w:p>
@@ -3257,7 +3680,19 @@
         <w:rPr>
           <w:lang w:val="en-GB"/>
         </w:rPr>
-        <w:t xml:space="preserve">R5: </w:t>
+        <w:t>R</w:t>
+      </w:r>
+      <w:r>
+        <w:rPr>
+          <w:lang w:val="en-GB"/>
+        </w:rPr>
+        <w:t>4</w:t>
+      </w:r>
+      <w:r>
+        <w:rPr>
+          <w:lang w:val="en-GB"/>
+        </w:rPr>
+        <w:t>:</w:t>
       </w:r>
       <w:r>
         <w:rPr>
@@ -3269,7 +3704,55 @@
         <w:rPr>
           <w:lang w:val="en-GB"/>
         </w:rPr>
-        <w:t>When an end user sends data</w:t>
+        <w:t>When</w:t>
+      </w:r>
+      <w:r>
+        <w:rPr>
+          <w:lang w:val="en-GB"/>
+        </w:rPr>
+        <w:t xml:space="preserve"> </w:t>
+      </w:r>
+      <w:r>
+        <w:rPr>
+          <w:lang w:val="en-GB"/>
+        </w:rPr>
+        <w:t>the picture of the violation</w:t>
+      </w:r>
+      <w:r>
+        <w:rPr>
+          <w:lang w:val="en-GB"/>
+        </w:rPr>
+        <w:t xml:space="preserve"> inserted </w:t>
+      </w:r>
+      <w:r>
+        <w:rPr>
+          <w:lang w:val="en-GB"/>
+        </w:rPr>
+        <w:t>by</w:t>
+      </w:r>
+      <w:r>
+        <w:rPr>
+          <w:lang w:val="en-GB"/>
+        </w:rPr>
+        <w:t xml:space="preserve"> the </w:t>
+      </w:r>
+      <w:r>
+        <w:rPr>
+          <w:lang w:val="en-GB"/>
+        </w:rPr>
+        <w:t xml:space="preserve">end </w:t>
+      </w:r>
+      <w:r>
+        <w:rPr>
+          <w:lang w:val="en-GB"/>
+        </w:rPr>
+        <w:t xml:space="preserve">user </w:t>
+      </w:r>
+      <w:r>
+        <w:rPr>
+          <w:lang w:val="en-GB"/>
+        </w:rPr>
+        <w:t>is not readable by the application</w:t>
       </w:r>
       <w:r>
         <w:rPr>
@@ -3277,73 +3760,65 @@
         </w:rPr>
         <w:t xml:space="preserve">, </w:t>
       </w:r>
-      <w:proofErr w:type="spellStart"/>
-      <w:r>
-        <w:rPr>
-          <w:lang w:val="en-GB"/>
-        </w:rPr>
-        <w:t>SafeStreets</w:t>
-      </w:r>
-      <w:proofErr w:type="spellEnd"/>
-      <w:r>
-        <w:rPr>
-          <w:lang w:val="en-GB"/>
-        </w:rPr>
-        <w:t xml:space="preserve"> application </w:t>
-      </w:r>
-      <w:r>
-        <w:rPr>
-          <w:lang w:val="en-GB"/>
-        </w:rPr>
-        <w:t xml:space="preserve">must </w:t>
-      </w:r>
-      <w:r>
-        <w:rPr>
-          <w:lang w:val="en-GB"/>
-        </w:rPr>
-        <w:t>detect</w:t>
-      </w:r>
-      <w:r>
-        <w:rPr>
-          <w:lang w:val="en-GB"/>
-        </w:rPr>
-        <w:t xml:space="preserve"> automatically the date, the time and the position</w:t>
-      </w:r>
-      <w:r>
-        <w:rPr>
-          <w:lang w:val="en-GB"/>
-        </w:rPr>
-        <w:t xml:space="preserve"> from the</w:t>
+      <w:r>
+        <w:rPr>
+          <w:lang w:val="en-GB"/>
+        </w:rPr>
+        <w:t>the system must</w:t>
+      </w:r>
+      <w:r>
+        <w:rPr>
+          <w:lang w:val="en-GB"/>
+        </w:rPr>
+        <w:t xml:space="preserve"> ask </w:t>
+      </w:r>
+      <w:r>
+        <w:rPr>
+          <w:lang w:val="en-GB"/>
+        </w:rPr>
+        <w:t>him</w:t>
+      </w:r>
+      <w:r>
+        <w:rPr>
+          <w:lang w:val="en-GB"/>
+        </w:rPr>
+        <w:t xml:space="preserve"> to insert</w:t>
+      </w:r>
+      <w:r>
+        <w:rPr>
+          <w:lang w:val="en-GB"/>
+        </w:rPr>
+        <w:t xml:space="preserve"> it</w:t>
+      </w:r>
+      <w:r>
+        <w:rPr>
+          <w:lang w:val="en-GB"/>
+        </w:rPr>
+        <w:t xml:space="preserve"> agai</w:t>
+      </w:r>
+      <w:r>
+        <w:rPr>
+          <w:lang w:val="en-GB"/>
+        </w:rPr>
+        <w:t xml:space="preserve">n or </w:t>
+      </w:r>
+      <w:r>
+        <w:rPr>
+          <w:lang w:val="en-GB"/>
+        </w:rPr>
+        <w:t xml:space="preserve">to </w:t>
+      </w:r>
+      <w:r>
+        <w:rPr>
+          <w:lang w:val="en-GB"/>
+        </w:rPr>
+        <w:t>write manually the license plate number.</w:t>
       </w:r>
       <w:r>
         <w:rPr>
           <w:lang w:val="en-GB"/>
         </w:rPr>
         <w:t xml:space="preserve"> </w:t>
-      </w:r>
-      <w:r>
-        <w:rPr>
-          <w:lang w:val="en-GB"/>
-        </w:rPr>
-        <w:t>device</w:t>
-      </w:r>
-      <w:r>
-        <w:rPr>
-          <w:lang w:val="en-GB"/>
-        </w:rPr>
-        <w:t xml:space="preserve">. The position is taken from the GPS of the </w:t>
-      </w:r>
-      <w:r>
-        <w:rPr>
-          <w:lang w:val="en-GB"/>
-        </w:rPr>
-        <w:t>user device</w:t>
-      </w:r>
-      <w:r>
-        <w:rPr>
-          <w:lang w:val="en-GB"/>
-        </w:rPr>
-        <w:t>.</w:t>
       </w:r>
     </w:p>
     <w:p>
@@ -3357,7 +3832,13 @@
         <w:rPr>
           <w:lang w:val="en-GB"/>
         </w:rPr>
-        <w:t>R6</w:t>
+        <w:t>R</w:t>
+      </w:r>
+      <w:r>
+        <w:rPr>
+          <w:lang w:val="en-GB"/>
+        </w:rPr>
+        <w:t>5</w:t>
       </w:r>
       <w:r>
         <w:rPr>
@@ -3370,21 +3851,66 @@
           <w:lang w:val="en-GB"/>
         </w:rPr>
         <w:tab/>
-        <w:t xml:space="preserve">When detecting the date, the time and the position from the device, if it is not able to take one of this information </w:t>
-      </w:r>
-      <w:proofErr w:type="spellStart"/>
-      <w:r>
-        <w:rPr>
-          <w:lang w:val="en-GB"/>
-        </w:rPr>
-        <w:t>SafeStreet</w:t>
-      </w:r>
-      <w:proofErr w:type="spellEnd"/>
-      <w:r>
-        <w:rPr>
-          <w:lang w:val="en-GB"/>
-        </w:rPr>
-        <w:t xml:space="preserve"> application must notify the user.</w:t>
+      </w:r>
+      <w:r>
+        <w:rPr>
+          <w:lang w:val="en-GB"/>
+        </w:rPr>
+        <w:t>When</w:t>
+      </w:r>
+      <w:r>
+        <w:rPr>
+          <w:lang w:val="en-GB"/>
+        </w:rPr>
+        <w:t xml:space="preserve"> an authority logs in</w:t>
+      </w:r>
+      <w:r>
+        <w:rPr>
+          <w:lang w:val="en-GB"/>
+        </w:rPr>
+        <w:t xml:space="preserve"> from his device</w:t>
+      </w:r>
+      <w:r>
+        <w:rPr>
+          <w:lang w:val="en-GB"/>
+        </w:rPr>
+        <w:t xml:space="preserve">, SafeStreets </w:t>
+      </w:r>
+      <w:r>
+        <w:rPr>
+          <w:lang w:val="en-GB"/>
+        </w:rPr>
+        <w:t>must</w:t>
+      </w:r>
+      <w:r>
+        <w:rPr>
+          <w:lang w:val="en-GB"/>
+        </w:rPr>
+        <w:t xml:space="preserve"> allow him to see </w:t>
+      </w:r>
+      <w:r>
+        <w:rPr>
+          <w:lang w:val="en-GB"/>
+        </w:rPr>
+        <w:t xml:space="preserve">information about </w:t>
+      </w:r>
+      <w:r>
+        <w:rPr>
+          <w:lang w:val="en-GB"/>
+        </w:rPr>
+        <w:t>the traffic violations sent by the end users</w:t>
+      </w:r>
+      <w:r>
+        <w:rPr>
+          <w:lang w:val="en-GB"/>
+        </w:rPr>
+        <w:t xml:space="preserve"> and about statistics on the violations</w:t>
+      </w:r>
+      <w:r>
+        <w:rPr>
+          <w:lang w:val="en-GB"/>
+        </w:rPr>
+        <w:t xml:space="preserve">. </w:t>
       </w:r>
     </w:p>
     <w:p>
@@ -3398,7 +3924,19 @@
         <w:rPr>
           <w:lang w:val="en-GB"/>
         </w:rPr>
-        <w:t>R7:</w:t>
+        <w:t>R</w:t>
+      </w:r>
+      <w:r>
+        <w:rPr>
+          <w:lang w:val="en-GB"/>
+        </w:rPr>
+        <w:t>6</w:t>
+      </w:r>
+      <w:r>
+        <w:rPr>
+          <w:lang w:val="en-GB"/>
+        </w:rPr>
+        <w:t>:</w:t>
       </w:r>
       <w:r>
         <w:rPr>
@@ -3416,49 +3954,33 @@
         <w:rPr>
           <w:lang w:val="en-GB"/>
         </w:rPr>
-        <w:t xml:space="preserve"> data inserted from the user are wrong, the app asks to </w:t>
-      </w:r>
-      <w:r>
-        <w:rPr>
-          <w:lang w:val="en-GB"/>
-        </w:rPr>
-        <w:t>him</w:t>
-      </w:r>
-      <w:r>
-        <w:rPr>
-          <w:lang w:val="en-GB"/>
-        </w:rPr>
-        <w:t xml:space="preserve"> to insert again data, specifying which </w:t>
-      </w:r>
-      <w:r>
-        <w:rPr>
-          <w:lang w:val="en-GB"/>
-        </w:rPr>
-        <w:t>ones</w:t>
-      </w:r>
-      <w:r>
-        <w:rPr>
-          <w:lang w:val="en-GB"/>
-        </w:rPr>
-        <w:t xml:space="preserve"> </w:t>
-      </w:r>
-      <w:r>
-        <w:rPr>
-          <w:lang w:val="en-GB"/>
-        </w:rPr>
-        <w:t>are</w:t>
-      </w:r>
-      <w:r>
-        <w:rPr>
-          <w:lang w:val="en-GB"/>
-        </w:rPr>
-        <w:t xml:space="preserve"> wrong and why.</w:t>
-      </w:r>
-      <w:r>
-        <w:rPr>
-          <w:lang w:val="en-GB"/>
-        </w:rPr>
-        <w:t xml:space="preserve"> </w:t>
+        <w:t xml:space="preserve"> an end </w:t>
+      </w:r>
+      <w:r>
+        <w:rPr>
+          <w:lang w:val="en-GB"/>
+        </w:rPr>
+        <w:t>user</w:t>
+      </w:r>
+      <w:r>
+        <w:rPr>
+          <w:lang w:val="en-GB"/>
+        </w:rPr>
+        <w:t xml:space="preserve"> logs in, </w:t>
+      </w:r>
+      <w:proofErr w:type="spellStart"/>
+      <w:r>
+        <w:rPr>
+          <w:lang w:val="en-GB"/>
+        </w:rPr>
+        <w:t>SafeStreets</w:t>
+      </w:r>
+      <w:proofErr w:type="spellEnd"/>
+      <w:r>
+        <w:rPr>
+          <w:lang w:val="en-GB"/>
+        </w:rPr>
+        <w:t xml:space="preserve"> must not allow him to see the traffic violations sent by the other end users.</w:t>
       </w:r>
     </w:p>
     <w:p>
@@ -3472,7 +3994,20 @@
         <w:rPr>
           <w:lang w:val="en-GB"/>
         </w:rPr>
-        <w:t>R8:</w:t>
+        <w:lastRenderedPageBreak/>
+        <w:t>R</w:t>
+      </w:r>
+      <w:r>
+        <w:rPr>
+          <w:lang w:val="en-GB"/>
+        </w:rPr>
+        <w:t>7</w:t>
+      </w:r>
+      <w:r>
+        <w:rPr>
+          <w:lang w:val="en-GB"/>
+        </w:rPr>
+        <w:t>:</w:t>
       </w:r>
       <w:r>
         <w:rPr>
@@ -3484,61 +4019,21 @@
         <w:rPr>
           <w:lang w:val="en-GB"/>
         </w:rPr>
-        <w:t>When</w:t>
-      </w:r>
-      <w:r>
-        <w:rPr>
-          <w:lang w:val="en-GB"/>
-        </w:rPr>
-        <w:t xml:space="preserve"> an authority logs in</w:t>
-      </w:r>
-      <w:r>
-        <w:rPr>
-          <w:lang w:val="en-GB"/>
-        </w:rPr>
-        <w:t xml:space="preserve"> from his device</w:t>
-      </w:r>
-      <w:r>
-        <w:rPr>
-          <w:lang w:val="en-GB"/>
-        </w:rPr>
-        <w:t xml:space="preserve">, SafeStreets </w:t>
-      </w:r>
-      <w:r>
-        <w:rPr>
-          <w:lang w:val="en-GB"/>
-        </w:rPr>
-        <w:t>must</w:t>
-      </w:r>
-      <w:r>
-        <w:rPr>
-          <w:lang w:val="en-GB"/>
-        </w:rPr>
-        <w:t xml:space="preserve"> allow him to see </w:t>
-      </w:r>
-      <w:r>
-        <w:rPr>
-          <w:lang w:val="en-GB"/>
-        </w:rPr>
-        <w:t xml:space="preserve">information about </w:t>
-      </w:r>
-      <w:r>
-        <w:rPr>
-          <w:lang w:val="en-GB"/>
-        </w:rPr>
-        <w:t>the traffic violations sent by the end users</w:t>
-      </w:r>
-      <w:r>
-        <w:rPr>
-          <w:lang w:val="en-GB"/>
-        </w:rPr>
-        <w:t xml:space="preserve"> and about statistics on the violations</w:t>
-      </w:r>
-      <w:r>
-        <w:rPr>
-          <w:lang w:val="en-GB"/>
-        </w:rPr>
-        <w:t xml:space="preserve">. </w:t>
+        <w:t xml:space="preserve">When an end user logs in from his device, </w:t>
+      </w:r>
+      <w:proofErr w:type="spellStart"/>
+      <w:r>
+        <w:rPr>
+          <w:lang w:val="en-GB"/>
+        </w:rPr>
+        <w:t>SafeStreets</w:t>
+      </w:r>
+      <w:proofErr w:type="spellEnd"/>
+      <w:r>
+        <w:rPr>
+          <w:lang w:val="en-GB"/>
+        </w:rPr>
+        <w:t xml:space="preserve"> must allow him to see statistics about the traffic violations.</w:t>
       </w:r>
     </w:p>
     <w:p>
@@ -3552,7 +4047,19 @@
         <w:rPr>
           <w:lang w:val="en-GB"/>
         </w:rPr>
-        <w:t>R9:</w:t>
+        <w:t>R</w:t>
+      </w:r>
+      <w:r>
+        <w:rPr>
+          <w:lang w:val="en-GB"/>
+        </w:rPr>
+        <w:t>8</w:t>
+      </w:r>
+      <w:r>
+        <w:rPr>
+          <w:lang w:val="en-GB"/>
+        </w:rPr>
+        <w:t>:</w:t>
       </w:r>
       <w:r>
         <w:rPr>
@@ -3564,25 +4071,21 @@
         <w:rPr>
           <w:lang w:val="en-GB"/>
         </w:rPr>
-        <w:t>When</w:t>
-      </w:r>
-      <w:r>
-        <w:rPr>
-          <w:lang w:val="en-GB"/>
-        </w:rPr>
-        <w:t xml:space="preserve"> an end user</w:t>
-      </w:r>
-      <w:r>
-        <w:rPr>
-          <w:lang w:val="en-GB"/>
-        </w:rPr>
-        <w:t xml:space="preserve"> or a municipality user</w:t>
-      </w:r>
-      <w:r>
-        <w:rPr>
-          <w:lang w:val="en-GB"/>
-        </w:rPr>
-        <w:t xml:space="preserve"> logs in, SafeStreets must not allow him to see the traffic violations sent by the other end users.</w:t>
+        <w:t xml:space="preserve">When a municipality user logs in from his device, </w:t>
+      </w:r>
+      <w:proofErr w:type="spellStart"/>
+      <w:r>
+        <w:rPr>
+          <w:lang w:val="en-GB"/>
+        </w:rPr>
+        <w:t>SafeStreets</w:t>
+      </w:r>
+      <w:proofErr w:type="spellEnd"/>
+      <w:r>
+        <w:rPr>
+          <w:lang w:val="en-GB"/>
+        </w:rPr>
+        <w:t xml:space="preserve"> must allow him to see statistics about the traffic violations, unsafe areas and possible interventions.</w:t>
       </w:r>
     </w:p>
     <w:p>
@@ -3596,19 +4099,26 @@
         <w:rPr>
           <w:lang w:val="en-GB"/>
         </w:rPr>
-        <w:t>R10:</w:t>
+        <w:t>R</w:t>
+      </w:r>
+      <w:r>
+        <w:rPr>
+          <w:lang w:val="en-GB"/>
+        </w:rPr>
+        <w:t>9</w:t>
+      </w:r>
+      <w:r>
+        <w:rPr>
+          <w:lang w:val="en-GB"/>
+        </w:rPr>
+        <w:t>:</w:t>
       </w:r>
       <w:r>
         <w:rPr>
           <w:lang w:val="en-GB"/>
         </w:rPr>
         <w:tab/>
-      </w:r>
-      <w:r>
-        <w:rPr>
-          <w:lang w:val="en-GB"/>
-        </w:rPr>
-        <w:t xml:space="preserve">When an end user logs in from his device, </w:t>
+        <w:t xml:space="preserve">When a violation is sent, </w:t>
       </w:r>
       <w:proofErr w:type="spellStart"/>
       <w:r>
@@ -3622,7 +4132,43 @@
         <w:rPr>
           <w:lang w:val="en-GB"/>
         </w:rPr>
-        <w:t xml:space="preserve"> must allow him to see statistics about the traffic violations.</w:t>
+        <w:t xml:space="preserve"> dispatching software must find the nearest authorit</w:t>
+      </w:r>
+      <w:r>
+        <w:rPr>
+          <w:lang w:val="en-GB"/>
+        </w:rPr>
+        <w:t>y</w:t>
+      </w:r>
+      <w:r>
+        <w:rPr>
+          <w:lang w:val="en-GB"/>
+        </w:rPr>
+        <w:t xml:space="preserve"> user</w:t>
+      </w:r>
+      <w:r>
+        <w:rPr>
+          <w:lang w:val="en-GB"/>
+        </w:rPr>
+        <w:t xml:space="preserve">s </w:t>
+      </w:r>
+      <w:r>
+        <w:rPr>
+          <w:lang w:val="en-GB"/>
+        </w:rPr>
+        <w:t xml:space="preserve">and notify </w:t>
+      </w:r>
+      <w:r>
+        <w:rPr>
+          <w:lang w:val="en-GB"/>
+        </w:rPr>
+        <w:t>them</w:t>
+      </w:r>
+      <w:r>
+        <w:rPr>
+          <w:lang w:val="en-GB"/>
+        </w:rPr>
+        <w:t>.</w:t>
       </w:r>
     </w:p>
     <w:p>
@@ -3636,14 +4182,13 @@
         <w:rPr>
           <w:lang w:val="en-GB"/>
         </w:rPr>
-        <w:lastRenderedPageBreak/>
-        <w:t>R1</w:t>
-      </w:r>
-      <w:r>
-        <w:rPr>
-          <w:lang w:val="en-GB"/>
-        </w:rPr>
-        <w:t>1</w:t>
+        <w:t>R</w:t>
+      </w:r>
+      <w:r>
+        <w:rPr>
+          <w:lang w:val="en-GB"/>
+        </w:rPr>
+        <w:t>10</w:t>
       </w:r>
       <w:r>
         <w:rPr>
@@ -3656,63 +4201,94 @@
           <w:lang w:val="en-GB"/>
         </w:rPr>
         <w:tab/>
-      </w:r>
-      <w:r>
-        <w:rPr>
-          <w:lang w:val="en-GB"/>
-        </w:rPr>
-        <w:t xml:space="preserve">When a municipality user logs in from his device, </w:t>
+        <w:t xml:space="preserve">When an authority user is notified, </w:t>
       </w:r>
       <w:proofErr w:type="spellStart"/>
       <w:r>
         <w:rPr>
           <w:lang w:val="en-GB"/>
         </w:rPr>
-        <w:t>SafeStreets</w:t>
+        <w:t>SafeStreet</w:t>
       </w:r>
       <w:proofErr w:type="spellEnd"/>
       <w:r>
         <w:rPr>
           <w:lang w:val="en-GB"/>
         </w:rPr>
-        <w:t xml:space="preserve"> must allow him to see statistics about the traffic violations, unsafe areas and possible interventions.</w:t>
+        <w:t xml:space="preserve"> software must allow him to warn other authorities that</w:t>
+      </w:r>
+      <w:r>
+        <w:rPr>
+          <w:lang w:val="en-GB"/>
+        </w:rPr>
+        <w:t xml:space="preserve"> have </w:t>
+      </w:r>
+      <w:r>
+        <w:rPr>
+          <w:lang w:val="en-GB"/>
+        </w:rPr>
+        <w:t>received the same notification that he is going to check the violation</w:t>
+      </w:r>
+      <w:r>
+        <w:rPr>
+          <w:lang w:val="en-GB"/>
+        </w:rPr>
+        <w:t xml:space="preserve"> </w:t>
+      </w:r>
+      <w:r>
+        <w:rPr>
+          <w:lang w:val="en-GB"/>
+        </w:rPr>
+        <w:t>so that not too many authorities deal with the same violation</w:t>
+      </w:r>
+      <w:r>
+        <w:rPr>
+          <w:lang w:val="en-GB"/>
+        </w:rPr>
+        <w:t>.</w:t>
       </w:r>
     </w:p>
     <w:p>
       <w:pPr>
         <w:ind w:left="705" w:hanging="705"/>
         <w:rPr>
+          <w:color w:val="70AD47" w:themeColor="accent6"/>
           <w:lang w:val="en-GB"/>
         </w:rPr>
       </w:pPr>
       <w:r>
         <w:rPr>
-          <w:lang w:val="en-GB"/>
-        </w:rPr>
-        <w:t>R1</w:t>
-      </w:r>
-      <w:r>
-        <w:rPr>
-          <w:lang w:val="en-GB"/>
-        </w:rPr>
-        <w:t>2</w:t>
-      </w:r>
-      <w:r>
-        <w:rPr>
-          <w:lang w:val="en-GB"/>
-        </w:rPr>
-        <w:t>:</w:t>
-      </w:r>
-      <w:r>
-        <w:rPr>
+          <w:color w:val="70AD47" w:themeColor="accent6"/>
+          <w:lang w:val="en-GB"/>
+        </w:rPr>
+        <w:t>R</w:t>
+      </w:r>
+      <w:r>
+        <w:rPr>
+          <w:color w:val="70AD47" w:themeColor="accent6"/>
+          <w:lang w:val="en-GB"/>
+        </w:rPr>
+        <w:t>11</w:t>
+      </w:r>
+      <w:r>
+        <w:rPr>
+          <w:color w:val="70AD47" w:themeColor="accent6"/>
+          <w:lang w:val="en-GB"/>
+        </w:rPr>
+        <w:t xml:space="preserve">: </w:t>
+      </w:r>
+      <w:r>
+        <w:rPr>
+          <w:color w:val="70AD47" w:themeColor="accent6"/>
           <w:lang w:val="en-GB"/>
         </w:rPr>
         <w:tab/>
-        <w:t xml:space="preserve">When a violation is sent, </w:t>
+        <w:t xml:space="preserve">When a violation is reported, </w:t>
       </w:r>
       <w:proofErr w:type="spellStart"/>
       <w:r>
         <w:rPr>
+          <w:color w:val="70AD47" w:themeColor="accent6"/>
           <w:lang w:val="en-GB"/>
         </w:rPr>
         <w:t>SafeStreets</w:t>
@@ -3720,129 +4296,107 @@
       <w:proofErr w:type="spellEnd"/>
       <w:r>
         <w:rPr>
-          <w:lang w:val="en-GB"/>
-        </w:rPr>
-        <w:t xml:space="preserve"> dispatching software must find the nearest authorit</w:t>
-      </w:r>
-      <w:r>
-        <w:rPr>
-          <w:lang w:val="en-GB"/>
-        </w:rPr>
-        <w:t>y</w:t>
-      </w:r>
-      <w:r>
-        <w:rPr>
-          <w:lang w:val="en-GB"/>
-        </w:rPr>
-        <w:t xml:space="preserve"> user</w:t>
-      </w:r>
-      <w:r>
-        <w:rPr>
-          <w:lang w:val="en-GB"/>
-        </w:rPr>
-        <w:t xml:space="preserve">s </w:t>
-      </w:r>
-      <w:r>
-        <w:rPr>
-          <w:lang w:val="en-GB"/>
-        </w:rPr>
-        <w:t xml:space="preserve">and notify </w:t>
-      </w:r>
-      <w:r>
-        <w:rPr>
-          <w:lang w:val="en-GB"/>
-        </w:rPr>
-        <w:t>them</w:t>
-      </w:r>
-      <w:r>
-        <w:rPr>
-          <w:lang w:val="en-GB"/>
-        </w:rPr>
-        <w:t>.</w:t>
+          <w:color w:val="70AD47" w:themeColor="accent6"/>
+          <w:lang w:val="en-GB"/>
+        </w:rPr>
+        <w:t xml:space="preserve"> must detect the position of all the authorities from their device in order to know who can be interested in knowing the occurrence of the violation. </w:t>
       </w:r>
     </w:p>
     <w:p>
       <w:pPr>
         <w:ind w:left="705" w:hanging="705"/>
         <w:rPr>
+          <w:color w:val="70AD47" w:themeColor="accent6"/>
           <w:lang w:val="en-GB"/>
         </w:rPr>
       </w:pPr>
       <w:r>
         <w:rPr>
-          <w:lang w:val="en-GB"/>
-        </w:rPr>
-        <w:t>R1</w:t>
-      </w:r>
-      <w:r>
-        <w:rPr>
-          <w:lang w:val="en-GB"/>
-        </w:rPr>
-        <w:t>3</w:t>
-      </w:r>
-      <w:r>
-        <w:rPr>
+          <w:color w:val="70AD47" w:themeColor="accent6"/>
+          <w:lang w:val="en-GB"/>
+        </w:rPr>
+        <w:t>R</w:t>
+      </w:r>
+      <w:r>
+        <w:rPr>
+          <w:color w:val="70AD47" w:themeColor="accent6"/>
+          <w:lang w:val="en-GB"/>
+        </w:rPr>
+        <w:t>12</w:t>
+      </w:r>
+      <w:r>
+        <w:rPr>
+          <w:color w:val="70AD47" w:themeColor="accent6"/>
           <w:lang w:val="en-GB"/>
         </w:rPr>
         <w:t>:</w:t>
       </w:r>
       <w:r>
         <w:rPr>
+          <w:color w:val="70AD47" w:themeColor="accent6"/>
           <w:lang w:val="en-GB"/>
         </w:rPr>
         <w:tab/>
-        <w:t xml:space="preserve">When an authority user is notified, </w:t>
+        <w:t xml:space="preserve">When a violation is reported, </w:t>
       </w:r>
       <w:proofErr w:type="spellStart"/>
       <w:r>
         <w:rPr>
-          <w:lang w:val="en-GB"/>
-        </w:rPr>
-        <w:t>SafeStreet</w:t>
+          <w:color w:val="70AD47" w:themeColor="accent6"/>
+          <w:lang w:val="en-GB"/>
+        </w:rPr>
+        <w:t>SafeStreets</w:t>
       </w:r>
       <w:proofErr w:type="spellEnd"/>
       <w:r>
         <w:rPr>
-          <w:lang w:val="en-GB"/>
-        </w:rPr>
-        <w:t xml:space="preserve"> software must allow him to warn other authorities that received the same notification that he is going to check the violation</w:t>
-      </w:r>
-      <w:r>
-        <w:rPr>
-          <w:lang w:val="en-GB"/>
-        </w:rPr>
-        <w:t xml:space="preserve"> so that not too much authorities goes to the same violation</w:t>
-      </w:r>
-      <w:r>
-        <w:rPr>
-          <w:lang w:val="en-GB"/>
-        </w:rPr>
-        <w:t>.</w:t>
+          <w:color w:val="70AD47" w:themeColor="accent6"/>
+          <w:lang w:val="en-GB"/>
+        </w:rPr>
+        <w:t xml:space="preserve"> must not store the identity of the user, so that to guarantee anonymity.</w:t>
       </w:r>
     </w:p>
     <w:p>
       <w:pPr>
         <w:ind w:left="705" w:hanging="705"/>
         <w:rPr>
+          <w:color w:val="70AD47" w:themeColor="accent6"/>
           <w:lang w:val="en-GB"/>
         </w:rPr>
       </w:pPr>
       <w:r>
         <w:rPr>
-          <w:lang w:val="en-GB"/>
-        </w:rPr>
-        <w:t xml:space="preserve">R14: </w:t>
-      </w:r>
-      <w:r>
-        <w:rPr>
+          <w:color w:val="70AD47" w:themeColor="accent6"/>
+          <w:lang w:val="en-GB"/>
+        </w:rPr>
+        <w:t>R</w:t>
+      </w:r>
+      <w:r>
+        <w:rPr>
+          <w:color w:val="70AD47" w:themeColor="accent6"/>
+          <w:lang w:val="en-GB"/>
+        </w:rPr>
+        <w:t>13</w:t>
+      </w:r>
+      <w:r>
+        <w:rPr>
+          <w:color w:val="70AD47" w:themeColor="accent6"/>
+          <w:lang w:val="en-GB"/>
+        </w:rPr>
+        <w:t>:</w:t>
+      </w:r>
+      <w:r>
+        <w:rPr>
+          <w:color w:val="70AD47" w:themeColor="accent6"/>
           <w:lang w:val="en-GB"/>
         </w:rPr>
         <w:tab/>
-        <w:t xml:space="preserve">When a violation is reported, </w:t>
+        <w:t xml:space="preserve">When an end user wants to report a traffic violation and there is no internet connection, </w:t>
       </w:r>
       <w:proofErr w:type="spellStart"/>
       <w:r>
         <w:rPr>
+          <w:color w:val="70AD47" w:themeColor="accent6"/>
           <w:lang w:val="en-GB"/>
         </w:rPr>
         <w:t>SafeStreets</w:t>
@@ -3850,9 +4404,101 @@
       <w:proofErr w:type="spellEnd"/>
       <w:r>
         <w:rPr>
-          <w:lang w:val="en-GB"/>
-        </w:rPr>
-        <w:t xml:space="preserve"> must detect the position of all the authorities from their device in order to know who can be interested in knowing the occurrence of the violation. </w:t>
+          <w:color w:val="70AD47" w:themeColor="accent6"/>
+          <w:lang w:val="en-GB"/>
+        </w:rPr>
+        <w:t xml:space="preserve"> software must allow him to save it and send it when internet connection has been restored.</w:t>
+      </w:r>
+    </w:p>
+    <w:p>
+      <w:pPr>
+        <w:ind w:left="705" w:hanging="705"/>
+        <w:rPr>
+          <w:color w:val="70AD47" w:themeColor="accent6"/>
+          <w:lang w:val="en-GB"/>
+        </w:rPr>
+      </w:pPr>
+      <w:r>
+        <w:rPr>
+          <w:color w:val="70AD47" w:themeColor="accent6"/>
+          <w:lang w:val="en-GB"/>
+        </w:rPr>
+        <w:t>R1</w:t>
+      </w:r>
+      <w:r>
+        <w:rPr>
+          <w:color w:val="70AD47" w:themeColor="accent6"/>
+          <w:lang w:val="en-GB"/>
+        </w:rPr>
+        <w:t>4</w:t>
+      </w:r>
+      <w:bookmarkStart w:id="0" w:name="_GoBack"/>
+      <w:bookmarkEnd w:id="0"/>
+      <w:r>
+        <w:rPr>
+          <w:color w:val="70AD47" w:themeColor="accent6"/>
+          <w:lang w:val="en-GB"/>
+        </w:rPr>
+        <w:t>:</w:t>
+      </w:r>
+      <w:r>
+        <w:rPr>
+          <w:color w:val="70AD47" w:themeColor="accent6"/>
+          <w:lang w:val="en-GB"/>
+        </w:rPr>
+        <w:tab/>
+        <w:t xml:space="preserve">When a user registers to </w:t>
+      </w:r>
+      <w:proofErr w:type="spellStart"/>
+      <w:r>
+        <w:rPr>
+          <w:color w:val="70AD47" w:themeColor="accent6"/>
+          <w:lang w:val="en-GB"/>
+        </w:rPr>
+        <w:t>SafeStreets</w:t>
+      </w:r>
+      <w:proofErr w:type="spellEnd"/>
+      <w:r>
+        <w:rPr>
+          <w:color w:val="70AD47" w:themeColor="accent6"/>
+          <w:lang w:val="en-GB"/>
+        </w:rPr>
+        <w:t xml:space="preserve"> application, the system must ask him to select the role he held (end user, authority or municipality), s</w:t>
+      </w:r>
+      <w:r>
+        <w:rPr>
+          <w:color w:val="70AD47" w:themeColor="accent6"/>
+          <w:lang w:val="en-GB"/>
+        </w:rPr>
+        <w:t>uch</w:t>
+      </w:r>
+      <w:r>
+        <w:rPr>
+          <w:color w:val="70AD47" w:themeColor="accent6"/>
+          <w:lang w:val="en-GB"/>
+        </w:rPr>
+        <w:t xml:space="preserve"> that </w:t>
+      </w:r>
+      <w:r>
+        <w:rPr>
+          <w:color w:val="70AD47" w:themeColor="accent6"/>
+          <w:lang w:val="en-GB"/>
+        </w:rPr>
+        <w:t xml:space="preserve">it is possible </w:t>
+      </w:r>
+      <w:r>
+        <w:rPr>
+          <w:color w:val="70AD47" w:themeColor="accent6"/>
+          <w:lang w:val="en-GB"/>
+        </w:rPr>
+        <w:t xml:space="preserve">to distinguish </w:t>
+      </w:r>
+      <w:r>
+        <w:rPr>
+          <w:color w:val="70AD47" w:themeColor="accent6"/>
+          <w:lang w:val="en-GB"/>
+        </w:rPr>
+        <w:t>him and provide him the features associated with his role.</w:t>
       </w:r>
     </w:p>
     <w:p>

</xml_diff>

<commit_message>
requirements corrected and inserted, uml diagrams completed
</commit_message>
<xml_diff>
--- a/RASD/RASD.docx
+++ b/RASD/RASD.docx
@@ -2081,12 +2081,6 @@
         <w:rPr>
           <w:lang w:val="en-GB"/>
         </w:rPr>
-        <w:t xml:space="preserve"> and municipality</w:t>
-      </w:r>
-      <w:r>
-        <w:rPr>
-          <w:lang w:val="en-GB"/>
-        </w:rPr>
         <w:t xml:space="preserve"> </w:t>
       </w:r>
       <w:r>
@@ -2105,43 +2099,7 @@
         <w:rPr>
           <w:lang w:val="en-GB"/>
         </w:rPr>
-        <w:t xml:space="preserve"> the recent traffic violations</w:t>
-      </w:r>
-      <w:r>
-        <w:rPr>
-          <w:lang w:val="en-GB"/>
-        </w:rPr>
-        <w:t xml:space="preserve"> and </w:t>
-      </w:r>
-      <w:r>
-        <w:rPr>
-          <w:lang w:val="en-GB"/>
-        </w:rPr>
-        <w:t xml:space="preserve">the </w:t>
-      </w:r>
-      <w:r>
-        <w:rPr>
-          <w:lang w:val="en-GB"/>
-        </w:rPr>
-        <w:t xml:space="preserve">statistics </w:t>
-      </w:r>
-      <w:r>
-        <w:rPr>
-          <w:lang w:val="en-GB"/>
-        </w:rPr>
-        <w:t>related to</w:t>
-      </w:r>
-      <w:r>
-        <w:rPr>
-          <w:lang w:val="en-GB"/>
-        </w:rPr>
-        <w:t xml:space="preserve"> them</w:t>
-      </w:r>
-      <w:r>
-        <w:rPr>
-          <w:lang w:val="en-GB"/>
-        </w:rPr>
-        <w:t>.</w:t>
+        <w:t xml:space="preserve"> the recent traffic violations.</w:t>
       </w:r>
     </w:p>
     <w:p>
@@ -2945,77 +2903,51 @@
       <w:pPr>
         <w:ind w:left="705" w:hanging="705"/>
         <w:rPr>
+          <w:lang w:val="en-GB"/>
+        </w:rPr>
+      </w:pPr>
+      <w:r>
+        <w:rPr>
           <w:rFonts w:cstheme="minorHAnsi"/>
-          <w:lang w:val="en-US"/>
-        </w:rPr>
-      </w:pPr>
+          <w:lang w:val="en-GB"/>
+        </w:rPr>
+        <w:t>D</w:t>
+      </w:r>
       <w:r>
         <w:rPr>
           <w:rFonts w:cstheme="minorHAnsi"/>
           <w:lang w:val="en-GB"/>
         </w:rPr>
-        <w:t>D</w:t>
+        <w:t>5</w:t>
       </w:r>
       <w:r>
         <w:rPr>
           <w:rFonts w:cstheme="minorHAnsi"/>
           <w:lang w:val="en-GB"/>
         </w:rPr>
-        <w:t>5</w:t>
+        <w:t>:</w:t>
       </w:r>
       <w:r>
         <w:rPr>
           <w:rFonts w:cstheme="minorHAnsi"/>
           <w:lang w:val="en-GB"/>
         </w:rPr>
-        <w:t>:</w:t>
-      </w:r>
-      <w:r>
-        <w:rPr>
-          <w:rFonts w:cstheme="minorHAnsi"/>
-          <w:lang w:val="en-GB"/>
-        </w:rPr>
         <w:tab/>
-        <w:t xml:space="preserve">A municipality </w:t>
-      </w:r>
-      <w:r>
-        <w:rPr>
-          <w:rFonts w:cstheme="minorHAnsi"/>
-          <w:lang w:val="en-GB"/>
-        </w:rPr>
-        <w:t xml:space="preserve">has data about accidents </w:t>
-      </w:r>
-      <w:r>
-        <w:rPr>
-          <w:rFonts w:cstheme="minorHAnsi"/>
-          <w:lang w:val="en-GB"/>
-        </w:rPr>
-        <w:t>occurred</w:t>
-      </w:r>
-      <w:r>
-        <w:rPr>
-          <w:rFonts w:cstheme="minorHAnsi"/>
-          <w:lang w:val="en-GB"/>
-        </w:rPr>
-        <w:t xml:space="preserve"> in its jurisdiction stored</w:t>
-      </w:r>
-      <w:r>
-        <w:rPr>
-          <w:rFonts w:cstheme="minorHAnsi"/>
-          <w:lang w:val="en-GB"/>
-        </w:rPr>
-        <w:t xml:space="preserve"> and offers a service </w:t>
-      </w:r>
-      <w:r>
-        <w:rPr>
-          <w:rFonts w:cstheme="minorHAnsi"/>
-          <w:lang w:val="en-US"/>
-        </w:rPr>
-        <w:t>that allows users to retrieve the information about these accidents</w:t>
-      </w:r>
-      <w:r>
-        <w:rPr>
-          <w:rFonts w:cstheme="minorHAnsi"/>
+      </w:r>
+      <w:r>
+        <w:rPr>
+          <w:lang w:val="en-GB"/>
+        </w:rPr>
+        <w:t>Users are fair with each other</w:t>
+      </w:r>
+      <w:r>
+        <w:rPr>
+          <w:lang w:val="en-GB"/>
+        </w:rPr>
+        <w:t>, so they do not lie when reporting a traffic violation</w:t>
+      </w:r>
+      <w:r>
+        <w:rPr>
           <w:lang w:val="en-GB"/>
         </w:rPr>
         <w:t>.</w:t>
@@ -3074,36 +3006,57 @@
           <w:lang w:val="en-GB"/>
         </w:rPr>
         <w:tab/>
-        <w:t xml:space="preserve">An authority user is able to reach </w:t>
-      </w:r>
-      <w:r>
-        <w:rPr>
-          <w:lang w:val="en-GB"/>
-        </w:rPr>
-        <w:t>the position of a violations when notified.</w:t>
+      </w:r>
+      <w:r>
+        <w:rPr>
+          <w:lang w:val="en-GB"/>
+        </w:rPr>
+        <w:t>End u</w:t>
+      </w:r>
+      <w:r>
+        <w:rPr>
+          <w:lang w:val="en-GB"/>
+        </w:rPr>
+        <w:t xml:space="preserve">sers </w:t>
+      </w:r>
+      <w:r>
+        <w:rPr>
+          <w:lang w:val="en-GB"/>
+        </w:rPr>
+        <w:t>report</w:t>
+      </w:r>
+      <w:r>
+        <w:rPr>
+          <w:lang w:val="en-GB"/>
+        </w:rPr>
+        <w:t xml:space="preserve"> a violation from the position where the violation occurred.</w:t>
       </w:r>
     </w:p>
     <w:p>
       <w:pPr>
         <w:ind w:left="705" w:hanging="705"/>
         <w:rPr>
+          <w:rFonts w:cstheme="minorHAnsi"/>
           <w:lang w:val="en-GB"/>
         </w:rPr>
       </w:pPr>
       <w:r>
         <w:rPr>
+          <w:color w:val="70AD47" w:themeColor="accent6"/>
           <w:lang w:val="en-GB"/>
         </w:rPr>
         <w:t>D</w:t>
       </w:r>
       <w:r>
         <w:rPr>
+          <w:color w:val="70AD47" w:themeColor="accent6"/>
           <w:lang w:val="en-GB"/>
         </w:rPr>
         <w:t>7</w:t>
       </w:r>
       <w:r>
         <w:rPr>
+          <w:color w:val="70AD47" w:themeColor="accent6"/>
           <w:lang w:val="en-GB"/>
         </w:rPr>
         <w:t xml:space="preserve">: </w:t>
@@ -3113,19 +3066,13 @@
           <w:lang w:val="en-GB"/>
         </w:rPr>
         <w:tab/>
-        <w:t>Users are fair with each other</w:t>
-      </w:r>
-      <w:r>
-        <w:rPr>
-          <w:lang w:val="en-GB"/>
-        </w:rPr>
-        <w:t>, so they do not lie when reporting a traffic violation</w:t>
-      </w:r>
-      <w:r>
-        <w:rPr>
-          <w:lang w:val="en-GB"/>
-        </w:rPr>
-        <w:t>.</w:t>
+      </w:r>
+      <w:r>
+        <w:rPr>
+          <w:color w:val="70AD47" w:themeColor="accent6"/>
+          <w:lang w:val="en-GB"/>
+        </w:rPr>
+        <w:t>An authority never communicates details of a traffic violation report to no one.</w:t>
       </w:r>
     </w:p>
     <w:p>
@@ -3158,31 +3105,12 @@
           <w:lang w:val="en-GB"/>
         </w:rPr>
         <w:tab/>
-        <w:t xml:space="preserve">Users </w:t>
-      </w:r>
-      <w:r>
-        <w:rPr>
-          <w:lang w:val="en-GB"/>
-        </w:rPr>
-        <w:t>report</w:t>
-      </w:r>
-      <w:r>
-        <w:rPr>
-          <w:lang w:val="en-GB"/>
-        </w:rPr>
-        <w:t xml:space="preserve"> </w:t>
-      </w:r>
-      <w:r>
-        <w:rPr>
-          <w:lang w:val="en-GB"/>
-        </w:rPr>
-        <w:t>a</w:t>
-      </w:r>
-      <w:r>
-        <w:rPr>
-          <w:lang w:val="en-GB"/>
-        </w:rPr>
-        <w:t xml:space="preserve"> violation from the position where the violation occurred.</w:t>
+      </w:r>
+      <w:r>
+        <w:rPr>
+          <w:lang w:val="en-GB"/>
+        </w:rPr>
+        <w:t>An authority user is able to reach the position of a violations when notified.</w:t>
       </w:r>
     </w:p>
     <w:p>
@@ -3267,14 +3195,15 @@
       <w:pPr>
         <w:ind w:left="705" w:hanging="705"/>
         <w:rPr>
-          <w:lang w:val="en-GB"/>
+          <w:rFonts w:cstheme="minorHAnsi"/>
+          <w:lang w:val="en-US"/>
         </w:rPr>
       </w:pPr>
       <w:r>
         <w:rPr>
           <w:lang w:val="en-GB"/>
         </w:rPr>
-        <w:t xml:space="preserve">R1: </w:t>
+        <w:t>D11:</w:t>
       </w:r>
       <w:r>
         <w:rPr>
@@ -3282,113 +3211,74 @@
         </w:rPr>
         <w:tab/>
       </w:r>
-      <w:r>
-        <w:rPr>
-          <w:lang w:val="en-GB"/>
-        </w:rPr>
-        <w:t xml:space="preserve">When a user sees a traffic violation, </w:t>
-      </w:r>
-      <w:proofErr w:type="spellStart"/>
-      <w:r>
-        <w:rPr>
-          <w:lang w:val="en-GB"/>
-        </w:rPr>
-        <w:t>SafeStreet</w:t>
-      </w:r>
-      <w:proofErr w:type="spellEnd"/>
-      <w:r>
-        <w:rPr>
-          <w:lang w:val="en-GB"/>
-        </w:rPr>
-        <w:t xml:space="preserve"> </w:t>
-      </w:r>
-      <w:r>
-        <w:rPr>
-          <w:lang w:val="en-GB"/>
-        </w:rPr>
-        <w:t>application must allow him to take a picture of it, insert a description and immediately send the information to authorities.</w:t>
-      </w:r>
+      <w:bookmarkStart w:id="0" w:name="_GoBack"/>
+      <w:r>
+        <w:rPr>
+          <w:rFonts w:cstheme="minorHAnsi"/>
+          <w:lang w:val="en-GB"/>
+        </w:rPr>
+        <w:t>A municipality has data about accidents occurred in its jurisdiction stored</w:t>
+      </w:r>
+      <w:r>
+        <w:rPr>
+          <w:rFonts w:cstheme="minorHAnsi"/>
+          <w:lang w:val="en-GB"/>
+        </w:rPr>
+        <w:t xml:space="preserve"> and can provide them</w:t>
+      </w:r>
+      <w:r>
+        <w:rPr>
+          <w:rFonts w:cstheme="minorHAnsi"/>
+          <w:lang w:val="en-GB"/>
+        </w:rPr>
+        <w:t>.</w:t>
+      </w:r>
+      <w:bookmarkEnd w:id="0"/>
     </w:p>
     <w:p>
       <w:pPr>
         <w:ind w:left="705" w:hanging="705"/>
         <w:rPr>
-          <w:color w:val="A5A5A5" w:themeColor="accent3"/>
           <w:lang w:val="en-GB"/>
         </w:rPr>
       </w:pPr>
       <w:r>
         <w:rPr>
-          <w:color w:val="A5A5A5" w:themeColor="accent3"/>
-          <w:lang w:val="en-GB"/>
-        </w:rPr>
-        <w:t xml:space="preserve">R2: </w:t>
-      </w:r>
-      <w:r>
-        <w:rPr>
-          <w:color w:val="A5A5A5" w:themeColor="accent3"/>
+          <w:lang w:val="en-GB"/>
+        </w:rPr>
+        <w:t xml:space="preserve">R1: </w:t>
+      </w:r>
+      <w:r>
+        <w:rPr>
           <w:lang w:val="en-GB"/>
         </w:rPr>
         <w:tab/>
-        <w:t xml:space="preserve">When </w:t>
+      </w:r>
+      <w:r>
+        <w:rPr>
+          <w:lang w:val="en-GB"/>
+        </w:rPr>
+        <w:t xml:space="preserve">When a user sees a traffic violation, </w:t>
       </w:r>
       <w:proofErr w:type="spellStart"/>
       <w:r>
         <w:rPr>
-          <w:color w:val="A5A5A5" w:themeColor="accent3"/>
-          <w:lang w:val="en-GB"/>
-        </w:rPr>
-        <w:t>SafeS</w:t>
-      </w:r>
-      <w:r>
-        <w:rPr>
-          <w:color w:val="A5A5A5" w:themeColor="accent3"/>
-          <w:lang w:val="en-GB"/>
-        </w:rPr>
-        <w:t>treets</w:t>
+          <w:lang w:val="en-GB"/>
+        </w:rPr>
+        <w:t>SafeStreet</w:t>
       </w:r>
       <w:proofErr w:type="spellEnd"/>
       <w:r>
         <w:rPr>
-          <w:color w:val="A5A5A5" w:themeColor="accent3"/>
-          <w:lang w:val="en-GB"/>
-        </w:rPr>
-        <w:t xml:space="preserve"> app is launched, the user </w:t>
-      </w:r>
-      <w:r>
-        <w:rPr>
-          <w:color w:val="A5A5A5" w:themeColor="accent3"/>
-          <w:lang w:val="en-GB"/>
-        </w:rPr>
-        <w:t>must be able to</w:t>
-      </w:r>
-      <w:r>
-        <w:rPr>
-          <w:color w:val="A5A5A5" w:themeColor="accent3"/>
-          <w:lang w:val="en-GB"/>
-        </w:rPr>
-        <w:t xml:space="preserve"> log in if he is already registered, otherwise he can register himself</w:t>
-      </w:r>
-      <w:r>
-        <w:rPr>
-          <w:color w:val="A5A5A5" w:themeColor="accent3"/>
-          <w:lang w:val="en-GB"/>
-        </w:rPr>
-        <w:t>, and</w:t>
-      </w:r>
-      <w:r>
-        <w:rPr>
-          <w:color w:val="A5A5A5" w:themeColor="accent3"/>
-          <w:lang w:val="en-GB"/>
-        </w:rPr>
-        <w:t xml:space="preserve"> then log in</w:t>
-      </w:r>
-      <w:r>
-        <w:rPr>
-          <w:color w:val="A5A5A5" w:themeColor="accent3"/>
-          <w:lang w:val="en-GB"/>
-        </w:rPr>
-        <w:t>.</w:t>
+          <w:lang w:val="en-GB"/>
+        </w:rPr>
+        <w:t xml:space="preserve"> </w:t>
+      </w:r>
+      <w:r>
+        <w:rPr>
+          <w:lang w:val="en-GB"/>
+        </w:rPr>
+        <w:t>application must allow him to take a picture of it, insert a description and immediately send the information to authorities.</w:t>
       </w:r>
     </w:p>
     <w:p>
@@ -3404,7 +3294,7 @@
           <w:color w:val="A5A5A5" w:themeColor="accent3"/>
           <w:lang w:val="en-GB"/>
         </w:rPr>
-        <w:t>R3:</w:t>
+        <w:t xml:space="preserve">R2: </w:t>
       </w:r>
       <w:r>
         <w:rPr>
@@ -3412,58 +3302,58 @@
           <w:lang w:val="en-GB"/>
         </w:rPr>
         <w:tab/>
-        <w:t>When a user</w:t>
-      </w:r>
+        <w:t xml:space="preserve">When </w:t>
+      </w:r>
+      <w:proofErr w:type="spellStart"/>
       <w:r>
         <w:rPr>
           <w:color w:val="A5A5A5" w:themeColor="accent3"/>
           <w:lang w:val="en-GB"/>
         </w:rPr>
-        <w:t xml:space="preserve"> </w:t>
+        <w:t>SafeS</w:t>
       </w:r>
       <w:r>
         <w:rPr>
           <w:color w:val="A5A5A5" w:themeColor="accent3"/>
           <w:lang w:val="en-GB"/>
         </w:rPr>
-        <w:t>wants to register himself</w:t>
-      </w:r>
+        <w:t>treets</w:t>
+      </w:r>
+      <w:proofErr w:type="spellEnd"/>
       <w:r>
         <w:rPr>
           <w:color w:val="A5A5A5" w:themeColor="accent3"/>
           <w:lang w:val="en-GB"/>
         </w:rPr>
-        <w:t xml:space="preserve"> in the role of authority user or municipality user</w:t>
+        <w:t xml:space="preserve"> app is launched, the user </w:t>
       </w:r>
       <w:r>
         <w:rPr>
           <w:color w:val="A5A5A5" w:themeColor="accent3"/>
           <w:lang w:val="en-GB"/>
         </w:rPr>
-        <w:t xml:space="preserve">, </w:t>
-      </w:r>
-      <w:proofErr w:type="spellStart"/>
+        <w:t>must be able to</w:t>
+      </w:r>
       <w:r>
         <w:rPr>
           <w:color w:val="A5A5A5" w:themeColor="accent3"/>
           <w:lang w:val="en-GB"/>
         </w:rPr>
-        <w:t>SafeStreet</w:t>
-      </w:r>
-      <w:proofErr w:type="spellEnd"/>
+        <w:t xml:space="preserve"> log in if he is already registered, otherwise he can register himself</w:t>
+      </w:r>
       <w:r>
         <w:rPr>
           <w:color w:val="A5A5A5" w:themeColor="accent3"/>
           <w:lang w:val="en-GB"/>
         </w:rPr>
-        <w:t xml:space="preserve"> software must verify that he is really</w:t>
+        <w:t>, and</w:t>
       </w:r>
       <w:r>
         <w:rPr>
           <w:color w:val="A5A5A5" w:themeColor="accent3"/>
           <w:lang w:val="en-GB"/>
         </w:rPr>
-        <w:t xml:space="preserve"> such</w:t>
+        <w:t xml:space="preserve"> then log in</w:t>
       </w:r>
       <w:r>
         <w:rPr>
@@ -3486,29 +3376,43 @@
           <w:color w:val="A5A5A5" w:themeColor="accent3"/>
           <w:lang w:val="en-GB"/>
         </w:rPr>
-        <w:t>R</w:t>
+        <w:t>R3:</w:t>
       </w:r>
       <w:r>
         <w:rPr>
           <w:color w:val="A5A5A5" w:themeColor="accent3"/>
           <w:lang w:val="en-GB"/>
         </w:rPr>
-        <w:t>4</w:t>
+        <w:tab/>
+        <w:t>When a user</w:t>
       </w:r>
       <w:r>
         <w:rPr>
           <w:color w:val="A5A5A5" w:themeColor="accent3"/>
           <w:lang w:val="en-GB"/>
         </w:rPr>
-        <w:t>:</w:t>
+        <w:t xml:space="preserve"> </w:t>
       </w:r>
       <w:r>
         <w:rPr>
           <w:color w:val="A5A5A5" w:themeColor="accent3"/>
           <w:lang w:val="en-GB"/>
         </w:rPr>
-        <w:tab/>
-        <w:t xml:space="preserve">When a user wants to register himself as municipality, </w:t>
+        <w:t>wants to register himself</w:t>
+      </w:r>
+      <w:r>
+        <w:rPr>
+          <w:color w:val="A5A5A5" w:themeColor="accent3"/>
+          <w:lang w:val="en-GB"/>
+        </w:rPr>
+        <w:t xml:space="preserve"> in the role of authority user or municipality user</w:t>
+      </w:r>
+      <w:r>
+        <w:rPr>
+          <w:color w:val="A5A5A5" w:themeColor="accent3"/>
+          <w:lang w:val="en-GB"/>
+        </w:rPr>
+        <w:t xml:space="preserve">, </w:t>
       </w:r>
       <w:proofErr w:type="spellStart"/>
       <w:r>
@@ -3524,143 +3428,75 @@
           <w:color w:val="A5A5A5" w:themeColor="accent3"/>
           <w:lang w:val="en-GB"/>
         </w:rPr>
-        <w:t xml:space="preserve"> software must verify that he is really a municipality.</w:t>
+        <w:t xml:space="preserve"> software must verify that he is really</w:t>
+      </w:r>
+      <w:r>
+        <w:rPr>
+          <w:color w:val="A5A5A5" w:themeColor="accent3"/>
+          <w:lang w:val="en-GB"/>
+        </w:rPr>
+        <w:t xml:space="preserve"> such</w:t>
+      </w:r>
+      <w:r>
+        <w:rPr>
+          <w:color w:val="A5A5A5" w:themeColor="accent3"/>
+          <w:lang w:val="en-GB"/>
+        </w:rPr>
+        <w:t>.</w:t>
       </w:r>
     </w:p>
     <w:p>
       <w:pPr>
         <w:ind w:left="705" w:hanging="705"/>
         <w:rPr>
+          <w:color w:val="A5A5A5" w:themeColor="accent3"/>
           <w:lang w:val="en-GB"/>
         </w:rPr>
       </w:pPr>
       <w:r>
         <w:rPr>
+          <w:color w:val="A5A5A5" w:themeColor="accent3"/>
           <w:lang w:val="en-GB"/>
         </w:rPr>
         <w:t>R</w:t>
       </w:r>
       <w:r>
         <w:rPr>
-          <w:lang w:val="en-GB"/>
-        </w:rPr>
-        <w:t>2</w:t>
-      </w:r>
-      <w:r>
-        <w:rPr>
-          <w:lang w:val="en-GB"/>
-        </w:rPr>
-        <w:t xml:space="preserve">: </w:t>
-      </w:r>
-      <w:r>
-        <w:rPr>
+          <w:color w:val="A5A5A5" w:themeColor="accent3"/>
+          <w:lang w:val="en-GB"/>
+        </w:rPr>
+        <w:t>4</w:t>
+      </w:r>
+      <w:r>
+        <w:rPr>
+          <w:color w:val="A5A5A5" w:themeColor="accent3"/>
+          <w:lang w:val="en-GB"/>
+        </w:rPr>
+        <w:t>:</w:t>
+      </w:r>
+      <w:r>
+        <w:rPr>
+          <w:color w:val="A5A5A5" w:themeColor="accent3"/>
           <w:lang w:val="en-GB"/>
         </w:rPr>
         <w:tab/>
-      </w:r>
-      <w:r>
-        <w:rPr>
-          <w:lang w:val="en-GB"/>
-        </w:rPr>
-        <w:t xml:space="preserve">When an end user sends </w:t>
-      </w:r>
-      <w:r>
-        <w:rPr>
-          <w:lang w:val="en-GB"/>
-        </w:rPr>
-        <w:t>a violation report</w:t>
-      </w:r>
-      <w:r>
-        <w:rPr>
-          <w:lang w:val="en-GB"/>
-        </w:rPr>
-        <w:t xml:space="preserve">, </w:t>
+        <w:t xml:space="preserve">When a user wants to register himself as municipality, </w:t>
       </w:r>
       <w:proofErr w:type="spellStart"/>
       <w:r>
         <w:rPr>
-          <w:lang w:val="en-GB"/>
-        </w:rPr>
-        <w:t>SafeStreets</w:t>
+          <w:color w:val="A5A5A5" w:themeColor="accent3"/>
+          <w:lang w:val="en-GB"/>
+        </w:rPr>
+        <w:t>SafeStreet</w:t>
       </w:r>
       <w:proofErr w:type="spellEnd"/>
       <w:r>
         <w:rPr>
-          <w:lang w:val="en-GB"/>
-        </w:rPr>
-        <w:t xml:space="preserve"> application </w:t>
-      </w:r>
-      <w:r>
-        <w:rPr>
-          <w:lang w:val="en-GB"/>
-        </w:rPr>
-        <w:t xml:space="preserve">must </w:t>
-      </w:r>
-      <w:r>
-        <w:rPr>
-          <w:lang w:val="en-GB"/>
-        </w:rPr>
-        <w:t>detect</w:t>
-      </w:r>
-      <w:r>
-        <w:rPr>
-          <w:lang w:val="en-GB"/>
-        </w:rPr>
-        <w:t xml:space="preserve"> automatically the date, the time and the positio</w:t>
-      </w:r>
-      <w:r>
-        <w:rPr>
-          <w:lang w:val="en-GB"/>
-        </w:rPr>
-        <w:t>n</w:t>
-      </w:r>
-      <w:r>
-        <w:rPr>
-          <w:lang w:val="en-GB"/>
-        </w:rPr>
-        <w:t xml:space="preserve"> from the</w:t>
-      </w:r>
-      <w:r>
-        <w:rPr>
-          <w:lang w:val="en-GB"/>
-        </w:rPr>
-        <w:t xml:space="preserve"> </w:t>
-      </w:r>
-      <w:r>
-        <w:rPr>
-          <w:lang w:val="en-GB"/>
-        </w:rPr>
-        <w:t>device</w:t>
-      </w:r>
-      <w:r>
-        <w:rPr>
-          <w:lang w:val="en-GB"/>
-        </w:rPr>
-        <w:t xml:space="preserve">. The position is taken from the GPS of the </w:t>
-      </w:r>
-      <w:r>
-        <w:rPr>
-          <w:lang w:val="en-GB"/>
-        </w:rPr>
-        <w:t>user</w:t>
-      </w:r>
-      <w:r>
-        <w:rPr>
-          <w:lang w:val="en-GB"/>
-        </w:rPr>
-        <w:t>’s</w:t>
-      </w:r>
-      <w:r>
-        <w:rPr>
-          <w:lang w:val="en-GB"/>
-        </w:rPr>
-        <w:t xml:space="preserve"> device</w:t>
-      </w:r>
-      <w:r>
-        <w:rPr>
-          <w:lang w:val="en-GB"/>
-        </w:rPr>
-        <w:t>.</w:t>
+          <w:color w:val="A5A5A5" w:themeColor="accent3"/>
+          <w:lang w:val="en-GB"/>
+        </w:rPr>
+        <w:t xml:space="preserve"> software must verify that he is really a municipality.</w:t>
       </w:r>
     </w:p>
     <w:p>
@@ -3680,50 +3516,81 @@
         <w:rPr>
           <w:lang w:val="en-GB"/>
         </w:rPr>
-        <w:t>3</w:t>
-      </w:r>
-      <w:r>
-        <w:rPr>
-          <w:lang w:val="en-GB"/>
-        </w:rPr>
-        <w:t>:</w:t>
+        <w:t>2</w:t>
+      </w:r>
+      <w:r>
+        <w:rPr>
+          <w:lang w:val="en-GB"/>
+        </w:rPr>
+        <w:t xml:space="preserve">: </w:t>
       </w:r>
       <w:r>
         <w:rPr>
           <w:lang w:val="en-GB"/>
         </w:rPr>
         <w:tab/>
-        <w:t>When detecting the date, the time and the position from the device, if it is not able to take one of th</w:t>
-      </w:r>
-      <w:r>
-        <w:rPr>
-          <w:lang w:val="en-GB"/>
-        </w:rPr>
-        <w:t>e</w:t>
-      </w:r>
-      <w:r>
-        <w:rPr>
-          <w:lang w:val="en-GB"/>
-        </w:rPr>
-        <w:t>s</w:t>
-      </w:r>
-      <w:r>
-        <w:rPr>
-          <w:lang w:val="en-GB"/>
-        </w:rPr>
-        <w:t>e</w:t>
-      </w:r>
-      <w:r>
-        <w:rPr>
-          <w:lang w:val="en-GB"/>
-        </w:rPr>
-        <w:t xml:space="preserve"> information</w:t>
-      </w:r>
-      <w:r>
-        <w:rPr>
-          <w:lang w:val="en-GB"/>
-        </w:rPr>
-        <w:t>,</w:t>
+      </w:r>
+      <w:r>
+        <w:rPr>
+          <w:lang w:val="en-GB"/>
+        </w:rPr>
+        <w:t xml:space="preserve">When an end user sends </w:t>
+      </w:r>
+      <w:r>
+        <w:rPr>
+          <w:lang w:val="en-GB"/>
+        </w:rPr>
+        <w:t>a violation report</w:t>
+      </w:r>
+      <w:r>
+        <w:rPr>
+          <w:lang w:val="en-GB"/>
+        </w:rPr>
+        <w:t xml:space="preserve">, </w:t>
+      </w:r>
+      <w:proofErr w:type="spellStart"/>
+      <w:r>
+        <w:rPr>
+          <w:lang w:val="en-GB"/>
+        </w:rPr>
+        <w:t>SafeStreets</w:t>
+      </w:r>
+      <w:proofErr w:type="spellEnd"/>
+      <w:r>
+        <w:rPr>
+          <w:lang w:val="en-GB"/>
+        </w:rPr>
+        <w:t xml:space="preserve"> application </w:t>
+      </w:r>
+      <w:r>
+        <w:rPr>
+          <w:lang w:val="en-GB"/>
+        </w:rPr>
+        <w:t xml:space="preserve">must </w:t>
+      </w:r>
+      <w:r>
+        <w:rPr>
+          <w:lang w:val="en-GB"/>
+        </w:rPr>
+        <w:t>detect</w:t>
+      </w:r>
+      <w:r>
+        <w:rPr>
+          <w:lang w:val="en-GB"/>
+        </w:rPr>
+        <w:t xml:space="preserve"> automatically the date, the time and the positio</w:t>
+      </w:r>
+      <w:r>
+        <w:rPr>
+          <w:lang w:val="en-GB"/>
+        </w:rPr>
+        <w:t>n</w:t>
+      </w:r>
+      <w:r>
+        <w:rPr>
+          <w:lang w:val="en-GB"/>
+        </w:rPr>
+        <w:t xml:space="preserve"> from the</w:t>
       </w:r>
       <w:r>
         <w:rPr>
@@ -3731,25 +3598,35 @@
         </w:rPr>
         <w:t xml:space="preserve"> </w:t>
       </w:r>
-      <w:proofErr w:type="spellStart"/>
-      <w:r>
-        <w:rPr>
-          <w:lang w:val="en-GB"/>
-        </w:rPr>
-        <w:t>SafeStreet</w:t>
-      </w:r>
-      <w:proofErr w:type="spellEnd"/>
-      <w:r>
-        <w:rPr>
-          <w:lang w:val="en-GB"/>
-        </w:rPr>
-        <w:t xml:space="preserve"> application must notify the user</w:t>
-      </w:r>
-      <w:r>
-        <w:rPr>
-          <w:lang w:val="en-GB"/>
-        </w:rPr>
-        <w:t xml:space="preserve"> telling him which is the problem</w:t>
+      <w:r>
+        <w:rPr>
+          <w:lang w:val="en-GB"/>
+        </w:rPr>
+        <w:t>device</w:t>
+      </w:r>
+      <w:r>
+        <w:rPr>
+          <w:lang w:val="en-GB"/>
+        </w:rPr>
+        <w:t xml:space="preserve">. The position is taken from the GPS of the </w:t>
+      </w:r>
+      <w:r>
+        <w:rPr>
+          <w:lang w:val="en-GB"/>
+        </w:rPr>
+        <w:t>user</w:t>
+      </w:r>
+      <w:r>
+        <w:rPr>
+          <w:lang w:val="en-GB"/>
+        </w:rPr>
+        <w:t>’s</w:t>
+      </w:r>
+      <w:r>
+        <w:rPr>
+          <w:lang w:val="en-GB"/>
+        </w:rPr>
+        <w:t xml:space="preserve"> device</w:t>
       </w:r>
       <w:r>
         <w:rPr>
@@ -3775,7 +3652,7 @@
         <w:rPr>
           <w:lang w:val="en-GB"/>
         </w:rPr>
-        <w:t>4</w:t>
+        <w:t>3</w:t>
       </w:r>
       <w:r>
         <w:rPr>
@@ -3788,12 +3665,37 @@
           <w:lang w:val="en-GB"/>
         </w:rPr>
         <w:tab/>
-      </w:r>
-      <w:r>
-        <w:rPr>
-          <w:lang w:val="en-GB"/>
-        </w:rPr>
-        <w:t>When</w:t>
+        <w:t>When detecting the date, the time and the position from the device, if it is not able to take one of th</w:t>
+      </w:r>
+      <w:r>
+        <w:rPr>
+          <w:lang w:val="en-GB"/>
+        </w:rPr>
+        <w:t>e</w:t>
+      </w:r>
+      <w:r>
+        <w:rPr>
+          <w:lang w:val="en-GB"/>
+        </w:rPr>
+        <w:t>s</w:t>
+      </w:r>
+      <w:r>
+        <w:rPr>
+          <w:lang w:val="en-GB"/>
+        </w:rPr>
+        <w:t>e</w:t>
+      </w:r>
+      <w:r>
+        <w:rPr>
+          <w:lang w:val="en-GB"/>
+        </w:rPr>
+        <w:t xml:space="preserve"> information</w:t>
+      </w:r>
+      <w:r>
+        <w:rPr>
+          <w:lang w:val="en-GB"/>
+        </w:rPr>
+        <w:t>,</w:t>
       </w:r>
       <w:r>
         <w:rPr>
@@ -3801,113 +3703,31 @@
         </w:rPr>
         <w:t xml:space="preserve"> </w:t>
       </w:r>
-      <w:r>
-        <w:rPr>
-          <w:lang w:val="en-GB"/>
-        </w:rPr>
-        <w:t>the picture of the violation</w:t>
-      </w:r>
-      <w:r>
-        <w:rPr>
-          <w:lang w:val="en-GB"/>
-        </w:rPr>
-        <w:t xml:space="preserve"> inserted </w:t>
-      </w:r>
-      <w:r>
-        <w:rPr>
-          <w:lang w:val="en-GB"/>
-        </w:rPr>
-        <w:t>by</w:t>
-      </w:r>
-      <w:r>
-        <w:rPr>
-          <w:lang w:val="en-GB"/>
-        </w:rPr>
-        <w:t xml:space="preserve"> the </w:t>
-      </w:r>
-      <w:r>
-        <w:rPr>
-          <w:lang w:val="en-GB"/>
-        </w:rPr>
-        <w:t xml:space="preserve">end </w:t>
-      </w:r>
-      <w:r>
-        <w:rPr>
-          <w:lang w:val="en-GB"/>
-        </w:rPr>
-        <w:t xml:space="preserve">user </w:t>
-      </w:r>
-      <w:r>
-        <w:rPr>
-          <w:lang w:val="en-GB"/>
-        </w:rPr>
-        <w:t>is not readable by the application</w:t>
-      </w:r>
-      <w:r>
-        <w:rPr>
-          <w:lang w:val="en-GB"/>
-        </w:rPr>
-        <w:t xml:space="preserve">, </w:t>
-      </w:r>
-      <w:r>
-        <w:rPr>
-          <w:lang w:val="en-GB"/>
-        </w:rPr>
-        <w:t>the system must</w:t>
-      </w:r>
-      <w:r>
-        <w:rPr>
-          <w:lang w:val="en-GB"/>
-        </w:rPr>
-        <w:t xml:space="preserve"> ask </w:t>
-      </w:r>
-      <w:r>
-        <w:rPr>
-          <w:lang w:val="en-GB"/>
-        </w:rPr>
-        <w:t>him</w:t>
-      </w:r>
-      <w:r>
-        <w:rPr>
-          <w:lang w:val="en-GB"/>
-        </w:rPr>
-        <w:t xml:space="preserve"> to insert</w:t>
-      </w:r>
-      <w:r>
-        <w:rPr>
-          <w:lang w:val="en-GB"/>
-        </w:rPr>
-        <w:t xml:space="preserve"> it</w:t>
-      </w:r>
-      <w:r>
-        <w:rPr>
-          <w:lang w:val="en-GB"/>
-        </w:rPr>
-        <w:t xml:space="preserve"> agai</w:t>
-      </w:r>
-      <w:r>
-        <w:rPr>
-          <w:lang w:val="en-GB"/>
-        </w:rPr>
-        <w:t xml:space="preserve">n or </w:t>
-      </w:r>
-      <w:r>
-        <w:rPr>
-          <w:lang w:val="en-GB"/>
-        </w:rPr>
-        <w:t xml:space="preserve">to </w:t>
-      </w:r>
-      <w:r>
-        <w:rPr>
-          <w:lang w:val="en-GB"/>
-        </w:rPr>
-        <w:t>write manually the license plate number.</w:t>
-      </w:r>
-      <w:r>
-        <w:rPr>
-          <w:lang w:val="en-GB"/>
-        </w:rPr>
-        <w:t xml:space="preserve"> </w:t>
+      <w:proofErr w:type="spellStart"/>
+      <w:r>
+        <w:rPr>
+          <w:lang w:val="en-GB"/>
+        </w:rPr>
+        <w:t>SafeStreet</w:t>
+      </w:r>
+      <w:proofErr w:type="spellEnd"/>
+      <w:r>
+        <w:rPr>
+          <w:lang w:val="en-GB"/>
+        </w:rPr>
+        <w:t xml:space="preserve"> application must notify the user</w:t>
+      </w:r>
+      <w:r>
+        <w:rPr>
+          <w:lang w:val="en-GB"/>
+        </w:rPr>
+        <w:t xml:space="preserve"> telling him which is the problem</w:t>
+      </w:r>
+      <w:r>
+        <w:rPr>
+          <w:lang w:val="en-GB"/>
+        </w:rPr>
+        <w:t>.</w:t>
       </w:r>
     </w:p>
     <w:p>
@@ -3927,7 +3747,7 @@
         <w:rPr>
           <w:lang w:val="en-GB"/>
         </w:rPr>
-        <w:t>5</w:t>
+        <w:t>4</w:t>
       </w:r>
       <w:r>
         <w:rPr>
@@ -3951,55 +3771,115 @@
         <w:rPr>
           <w:lang w:val="en-GB"/>
         </w:rPr>
-        <w:t xml:space="preserve"> an authority logs in</w:t>
-      </w:r>
-      <w:r>
-        <w:rPr>
-          <w:lang w:val="en-GB"/>
-        </w:rPr>
-        <w:t xml:space="preserve"> from his device</w:t>
-      </w:r>
-      <w:r>
-        <w:rPr>
-          <w:lang w:val="en-GB"/>
-        </w:rPr>
-        <w:t xml:space="preserve">, SafeStreets </w:t>
-      </w:r>
-      <w:r>
-        <w:rPr>
-          <w:lang w:val="en-GB"/>
-        </w:rPr>
-        <w:t>must</w:t>
-      </w:r>
-      <w:r>
-        <w:rPr>
-          <w:lang w:val="en-GB"/>
-        </w:rPr>
-        <w:t xml:space="preserve"> allow him to see </w:t>
-      </w:r>
-      <w:r>
-        <w:rPr>
-          <w:lang w:val="en-GB"/>
-        </w:rPr>
-        <w:t xml:space="preserve">information about </w:t>
-      </w:r>
-      <w:r>
-        <w:rPr>
-          <w:lang w:val="en-GB"/>
-        </w:rPr>
-        <w:t>the traffic violations sent by the end users</w:t>
-      </w:r>
-      <w:r>
-        <w:rPr>
-          <w:lang w:val="en-GB"/>
-        </w:rPr>
-        <w:t xml:space="preserve"> and about statistics on the violations</w:t>
-      </w:r>
-      <w:r>
-        <w:rPr>
-          <w:lang w:val="en-GB"/>
-        </w:rPr>
-        <w:t xml:space="preserve">. </w:t>
+        <w:t xml:space="preserve"> </w:t>
+      </w:r>
+      <w:r>
+        <w:rPr>
+          <w:lang w:val="en-GB"/>
+        </w:rPr>
+        <w:t>the picture of the violation</w:t>
+      </w:r>
+      <w:r>
+        <w:rPr>
+          <w:lang w:val="en-GB"/>
+        </w:rPr>
+        <w:t xml:space="preserve"> inserted </w:t>
+      </w:r>
+      <w:r>
+        <w:rPr>
+          <w:lang w:val="en-GB"/>
+        </w:rPr>
+        <w:t>by</w:t>
+      </w:r>
+      <w:r>
+        <w:rPr>
+          <w:lang w:val="en-GB"/>
+        </w:rPr>
+        <w:t xml:space="preserve"> the </w:t>
+      </w:r>
+      <w:r>
+        <w:rPr>
+          <w:lang w:val="en-GB"/>
+        </w:rPr>
+        <w:t xml:space="preserve">end </w:t>
+      </w:r>
+      <w:r>
+        <w:rPr>
+          <w:lang w:val="en-GB"/>
+        </w:rPr>
+        <w:t xml:space="preserve">user </w:t>
+      </w:r>
+      <w:r>
+        <w:rPr>
+          <w:lang w:val="en-GB"/>
+        </w:rPr>
+        <w:t>is not readable by the application</w:t>
+      </w:r>
+      <w:r>
+        <w:rPr>
+          <w:lang w:val="en-GB"/>
+        </w:rPr>
+        <w:t xml:space="preserve">, </w:t>
+      </w:r>
+      <w:r>
+        <w:rPr>
+          <w:lang w:val="en-GB"/>
+        </w:rPr>
+        <w:t>the system must</w:t>
+      </w:r>
+      <w:r>
+        <w:rPr>
+          <w:lang w:val="en-GB"/>
+        </w:rPr>
+        <w:t xml:space="preserve"> ask </w:t>
+      </w:r>
+      <w:r>
+        <w:rPr>
+          <w:lang w:val="en-GB"/>
+        </w:rPr>
+        <w:t>him</w:t>
+      </w:r>
+      <w:r>
+        <w:rPr>
+          <w:lang w:val="en-GB"/>
+        </w:rPr>
+        <w:t xml:space="preserve"> to insert</w:t>
+      </w:r>
+      <w:r>
+        <w:rPr>
+          <w:lang w:val="en-GB"/>
+        </w:rPr>
+        <w:t xml:space="preserve"> it</w:t>
+      </w:r>
+      <w:r>
+        <w:rPr>
+          <w:lang w:val="en-GB"/>
+        </w:rPr>
+        <w:t xml:space="preserve"> agai</w:t>
+      </w:r>
+      <w:r>
+        <w:rPr>
+          <w:lang w:val="en-GB"/>
+        </w:rPr>
+        <w:t xml:space="preserve">n or </w:t>
+      </w:r>
+      <w:r>
+        <w:rPr>
+          <w:lang w:val="en-GB"/>
+        </w:rPr>
+        <w:t xml:space="preserve">to </w:t>
+      </w:r>
+      <w:r>
+        <w:rPr>
+          <w:lang w:val="en-GB"/>
+        </w:rPr>
+        <w:t>write manually the license plate number.</w:t>
+      </w:r>
+      <w:r>
+        <w:rPr>
+          <w:lang w:val="en-GB"/>
+        </w:rPr>
+        <w:t xml:space="preserve"> </w:t>
       </w:r>
     </w:p>
     <w:p>
@@ -4013,14 +3893,13 @@
         <w:rPr>
           <w:lang w:val="en-GB"/>
         </w:rPr>
-        <w:lastRenderedPageBreak/>
         <w:t>R</w:t>
       </w:r>
       <w:r>
         <w:rPr>
           <w:lang w:val="en-GB"/>
         </w:rPr>
-        <w:t>6</w:t>
+        <w:t>5</w:t>
       </w:r>
       <w:r>
         <w:rPr>
@@ -4038,25 +3917,7 @@
         <w:rPr>
           <w:lang w:val="en-GB"/>
         </w:rPr>
-        <w:t>When</w:t>
-      </w:r>
-      <w:r>
-        <w:rPr>
-          <w:lang w:val="en-GB"/>
-        </w:rPr>
-        <w:t xml:space="preserve"> an end </w:t>
-      </w:r>
-      <w:r>
-        <w:rPr>
-          <w:lang w:val="en-GB"/>
-        </w:rPr>
-        <w:t>user</w:t>
-      </w:r>
-      <w:r>
-        <w:rPr>
-          <w:lang w:val="en-GB"/>
-        </w:rPr>
-        <w:t xml:space="preserve"> logs in, </w:t>
+        <w:t xml:space="preserve">When a violation is sent, </w:t>
       </w:r>
       <w:proofErr w:type="spellStart"/>
       <w:r>
@@ -4070,49 +3931,57 @@
         <w:rPr>
           <w:lang w:val="en-GB"/>
         </w:rPr>
-        <w:t xml:space="preserve"> must not allow him to see the traffic violations sent by the other end users.</w:t>
+        <w:t xml:space="preserve"> dispatching software must find the nearest authority users and notify them.</w:t>
       </w:r>
     </w:p>
     <w:p>
       <w:pPr>
         <w:ind w:left="705" w:hanging="705"/>
         <w:rPr>
+          <w:color w:val="70AD47" w:themeColor="accent6"/>
           <w:lang w:val="en-GB"/>
         </w:rPr>
       </w:pPr>
       <w:r>
         <w:rPr>
-          <w:lang w:val="en-GB"/>
-        </w:rPr>
+          <w:color w:val="70AD47" w:themeColor="accent6"/>
+          <w:lang w:val="en-GB"/>
+        </w:rPr>
+        <w:lastRenderedPageBreak/>
         <w:t>R</w:t>
       </w:r>
       <w:r>
         <w:rPr>
-          <w:lang w:val="en-GB"/>
-        </w:rPr>
-        <w:t>7</w:t>
-      </w:r>
-      <w:r>
-        <w:rPr>
+          <w:color w:val="70AD47" w:themeColor="accent6"/>
+          <w:lang w:val="en-GB"/>
+        </w:rPr>
+        <w:t>6</w:t>
+      </w:r>
+      <w:r>
+        <w:rPr>
+          <w:color w:val="70AD47" w:themeColor="accent6"/>
           <w:lang w:val="en-GB"/>
         </w:rPr>
         <w:t>:</w:t>
       </w:r>
       <w:r>
         <w:rPr>
+          <w:color w:val="70AD47" w:themeColor="accent6"/>
           <w:lang w:val="en-GB"/>
         </w:rPr>
         <w:tab/>
       </w:r>
       <w:r>
         <w:rPr>
-          <w:lang w:val="en-GB"/>
-        </w:rPr>
-        <w:t xml:space="preserve">When an end user logs in from his device, </w:t>
+          <w:color w:val="70AD47" w:themeColor="accent6"/>
+          <w:lang w:val="en-GB"/>
+        </w:rPr>
+        <w:t xml:space="preserve">When an end user wants to report a traffic violation and there is no internet connection, </w:t>
       </w:r>
       <w:proofErr w:type="spellStart"/>
       <w:r>
         <w:rPr>
+          <w:color w:val="70AD47" w:themeColor="accent6"/>
           <w:lang w:val="en-GB"/>
         </w:rPr>
         <w:t>SafeStreets</w:t>
@@ -4120,9 +3989,10 @@
       <w:proofErr w:type="spellEnd"/>
       <w:r>
         <w:rPr>
-          <w:lang w:val="en-GB"/>
-        </w:rPr>
-        <w:t xml:space="preserve"> must allow him to see statistics about the traffic violations.</w:t>
+          <w:color w:val="70AD47" w:themeColor="accent6"/>
+          <w:lang w:val="en-GB"/>
+        </w:rPr>
+        <w:t xml:space="preserve"> software must allow him to save it and send it when internet connection has been restored.</w:t>
       </w:r>
     </w:p>
     <w:p>
@@ -4134,18 +4004,21 @@
       </w:pPr>
       <w:r>
         <w:rPr>
+          <w:color w:val="70AD47" w:themeColor="accent6"/>
           <w:lang w:val="en-GB"/>
         </w:rPr>
         <w:t>R</w:t>
       </w:r>
       <w:r>
         <w:rPr>
-          <w:lang w:val="en-GB"/>
-        </w:rPr>
-        <w:t>8</w:t>
-      </w:r>
-      <w:r>
-        <w:rPr>
+          <w:color w:val="70AD47" w:themeColor="accent6"/>
+          <w:lang w:val="en-GB"/>
+        </w:rPr>
+        <w:t>7</w:t>
+      </w:r>
+      <w:r>
+        <w:rPr>
+          <w:color w:val="70AD47" w:themeColor="accent6"/>
           <w:lang w:val="en-GB"/>
         </w:rPr>
         <w:t>:</w:t>
@@ -4158,13 +4031,15 @@
       </w:r>
       <w:r>
         <w:rPr>
-          <w:lang w:val="en-GB"/>
-        </w:rPr>
-        <w:t xml:space="preserve">When a municipality user logs in from his device, </w:t>
+          <w:color w:val="70AD47" w:themeColor="accent6"/>
+          <w:lang w:val="en-GB"/>
+        </w:rPr>
+        <w:t xml:space="preserve">When a violation is reported, </w:t>
       </w:r>
       <w:proofErr w:type="spellStart"/>
       <w:r>
         <w:rPr>
+          <w:color w:val="70AD47" w:themeColor="accent6"/>
           <w:lang w:val="en-GB"/>
         </w:rPr>
         <w:t>SafeStreets</w:t>
@@ -4172,9 +4047,10 @@
       <w:proofErr w:type="spellEnd"/>
       <w:r>
         <w:rPr>
-          <w:lang w:val="en-GB"/>
-        </w:rPr>
-        <w:t xml:space="preserve"> must allow him to see statistics about the traffic violations, unsafe areas and possible interventions.</w:t>
+          <w:color w:val="70AD47" w:themeColor="accent6"/>
+          <w:lang w:val="en-GB"/>
+        </w:rPr>
+        <w:t xml:space="preserve"> must not store the identity of the user, so that to guarantee anonymity.</w:t>
       </w:r>
     </w:p>
     <w:p>
@@ -4194,7 +4070,7 @@
         <w:rPr>
           <w:lang w:val="en-GB"/>
         </w:rPr>
-        <w:t>9</w:t>
+        <w:t>8</w:t>
       </w:r>
       <w:r>
         <w:rPr>
@@ -4207,7 +4083,30 @@
           <w:lang w:val="en-GB"/>
         </w:rPr>
         <w:tab/>
-        <w:t xml:space="preserve">When a violation is sent, </w:t>
+      </w:r>
+      <w:r>
+        <w:rPr>
+          <w:lang w:val="en-GB"/>
+        </w:rPr>
+        <w:t xml:space="preserve">When </w:t>
+      </w:r>
+      <w:r>
+        <w:rPr>
+          <w:lang w:val="en-GB"/>
+        </w:rPr>
+        <w:t>an end user</w:t>
+      </w:r>
+      <w:r>
+        <w:rPr>
+          <w:lang w:val="en-GB"/>
+        </w:rPr>
+        <w:t xml:space="preserve"> or a municipality user</w:t>
+      </w:r>
+      <w:r>
+        <w:rPr>
+          <w:lang w:val="en-GB"/>
+        </w:rPr>
+        <w:t xml:space="preserve"> logs in, </w:t>
       </w:r>
       <w:proofErr w:type="spellStart"/>
       <w:r>
@@ -4221,43 +4120,7 @@
         <w:rPr>
           <w:lang w:val="en-GB"/>
         </w:rPr>
-        <w:t xml:space="preserve"> dispatching software must find the nearest authorit</w:t>
-      </w:r>
-      <w:r>
-        <w:rPr>
-          <w:lang w:val="en-GB"/>
-        </w:rPr>
-        <w:t>y</w:t>
-      </w:r>
-      <w:r>
-        <w:rPr>
-          <w:lang w:val="en-GB"/>
-        </w:rPr>
-        <w:t xml:space="preserve"> user</w:t>
-      </w:r>
-      <w:r>
-        <w:rPr>
-          <w:lang w:val="en-GB"/>
-        </w:rPr>
-        <w:t xml:space="preserve">s </w:t>
-      </w:r>
-      <w:r>
-        <w:rPr>
-          <w:lang w:val="en-GB"/>
-        </w:rPr>
-        <w:t xml:space="preserve">and notify </w:t>
-      </w:r>
-      <w:r>
-        <w:rPr>
-          <w:lang w:val="en-GB"/>
-        </w:rPr>
-        <w:t>them</w:t>
-      </w:r>
-      <w:r>
-        <w:rPr>
-          <w:lang w:val="en-GB"/>
-        </w:rPr>
-        <w:t>.</w:t>
+        <w:t xml:space="preserve"> must not allow him to see the traffic violations sent by the other end users.</w:t>
       </w:r>
     </w:p>
     <w:p>
@@ -4277,7 +4140,7 @@
         <w:rPr>
           <w:lang w:val="en-GB"/>
         </w:rPr>
-        <w:t>10</w:t>
+        <w:t>9</w:t>
       </w:r>
       <w:r>
         <w:rPr>
@@ -4290,94 +4153,68 @@
           <w:lang w:val="en-GB"/>
         </w:rPr>
         <w:tab/>
-        <w:t xml:space="preserve">When an authority user is notified, </w:t>
+      </w:r>
+      <w:r>
+        <w:rPr>
+          <w:lang w:val="en-GB"/>
+        </w:rPr>
+        <w:t xml:space="preserve">When an authority logs in from his device, </w:t>
       </w:r>
       <w:proofErr w:type="spellStart"/>
       <w:r>
         <w:rPr>
           <w:lang w:val="en-GB"/>
         </w:rPr>
-        <w:t>SafeStreet</w:t>
+        <w:t>SafeStreets</w:t>
       </w:r>
       <w:proofErr w:type="spellEnd"/>
       <w:r>
         <w:rPr>
           <w:lang w:val="en-GB"/>
         </w:rPr>
-        <w:t xml:space="preserve"> software must allow him to warn other authorities that</w:t>
-      </w:r>
-      <w:r>
-        <w:rPr>
-          <w:lang w:val="en-GB"/>
-        </w:rPr>
-        <w:t xml:space="preserve"> have </w:t>
-      </w:r>
-      <w:r>
-        <w:rPr>
-          <w:lang w:val="en-GB"/>
-        </w:rPr>
-        <w:t>received the same notification that he is going to check the violation</w:t>
-      </w:r>
-      <w:r>
-        <w:rPr>
-          <w:lang w:val="en-GB"/>
-        </w:rPr>
-        <w:t xml:space="preserve"> </w:t>
-      </w:r>
-      <w:r>
-        <w:rPr>
-          <w:lang w:val="en-GB"/>
-        </w:rPr>
-        <w:t>so that not too many authorities deal with the same violation</w:t>
-      </w:r>
-      <w:r>
-        <w:rPr>
-          <w:lang w:val="en-GB"/>
-        </w:rPr>
-        <w:t>.</w:t>
+        <w:t xml:space="preserve"> must allow him to see information about the traffic violations sent by the end users. </w:t>
       </w:r>
     </w:p>
     <w:p>
       <w:pPr>
         <w:ind w:left="705" w:hanging="705"/>
         <w:rPr>
-          <w:color w:val="70AD47" w:themeColor="accent6"/>
           <w:lang w:val="en-GB"/>
         </w:rPr>
       </w:pPr>
       <w:r>
         <w:rPr>
-          <w:color w:val="70AD47" w:themeColor="accent6"/>
           <w:lang w:val="en-GB"/>
         </w:rPr>
         <w:t>R</w:t>
       </w:r>
       <w:r>
         <w:rPr>
-          <w:color w:val="70AD47" w:themeColor="accent6"/>
-          <w:lang w:val="en-GB"/>
-        </w:rPr>
-        <w:t>11</w:t>
-      </w:r>
-      <w:r>
-        <w:rPr>
-          <w:color w:val="70AD47" w:themeColor="accent6"/>
-          <w:lang w:val="en-GB"/>
-        </w:rPr>
-        <w:t xml:space="preserve">: </w:t>
-      </w:r>
-      <w:r>
-        <w:rPr>
-          <w:color w:val="70AD47" w:themeColor="accent6"/>
+          <w:lang w:val="en-GB"/>
+        </w:rPr>
+        <w:t>10</w:t>
+      </w:r>
+      <w:r>
+        <w:rPr>
+          <w:lang w:val="en-GB"/>
+        </w:rPr>
+        <w:t>:</w:t>
+      </w:r>
+      <w:r>
+        <w:rPr>
           <w:lang w:val="en-GB"/>
         </w:rPr>
         <w:tab/>
-        <w:t xml:space="preserve">When a violation is reported, </w:t>
+      </w:r>
+      <w:r>
+        <w:rPr>
+          <w:lang w:val="en-GB"/>
+        </w:rPr>
+        <w:t xml:space="preserve">When a user logs in from his device, </w:t>
       </w:r>
       <w:proofErr w:type="spellStart"/>
       <w:r>
         <w:rPr>
-          <w:color w:val="70AD47" w:themeColor="accent6"/>
           <w:lang w:val="en-GB"/>
         </w:rPr>
         <w:t>SafeStreets</w:t>
@@ -4385,10 +4222,9 @@
       <w:proofErr w:type="spellEnd"/>
       <w:r>
         <w:rPr>
-          <w:color w:val="70AD47" w:themeColor="accent6"/>
-          <w:lang w:val="en-GB"/>
-        </w:rPr>
-        <w:t xml:space="preserve"> must detect the position of all the authorities from their device in order to know who can be interested in knowing the occurrence of the violation. </w:t>
+          <w:lang w:val="en-GB"/>
+        </w:rPr>
+        <w:t xml:space="preserve"> must allow him to see statistics about the traffic violations.</w:t>
       </w:r>
     </w:p>
     <w:p>
@@ -4411,14 +4247,14 @@
           <w:color w:val="70AD47" w:themeColor="accent6"/>
           <w:lang w:val="en-GB"/>
         </w:rPr>
-        <w:t>12</w:t>
-      </w:r>
-      <w:r>
-        <w:rPr>
-          <w:color w:val="70AD47" w:themeColor="accent6"/>
-          <w:lang w:val="en-GB"/>
-        </w:rPr>
-        <w:t>:</w:t>
+        <w:t>11</w:t>
+      </w:r>
+      <w:r>
+        <w:rPr>
+          <w:color w:val="70AD47" w:themeColor="accent6"/>
+          <w:lang w:val="en-GB"/>
+        </w:rPr>
+        <w:t xml:space="preserve">: </w:t>
       </w:r>
       <w:r>
         <w:rPr>
@@ -4426,6 +4262,12 @@
           <w:lang w:val="en-GB"/>
         </w:rPr>
         <w:tab/>
+      </w:r>
+      <w:r>
+        <w:rPr>
+          <w:color w:val="70AD47" w:themeColor="accent6"/>
+          <w:lang w:val="en-GB"/>
+        </w:rPr>
         <w:t xml:space="preserve">When a violation is reported, </w:t>
       </w:r>
       <w:proofErr w:type="spellStart"/>
@@ -4442,7 +4284,28 @@
           <w:color w:val="70AD47" w:themeColor="accent6"/>
           <w:lang w:val="en-GB"/>
         </w:rPr>
-        <w:t xml:space="preserve"> must not store the identity of the user, so that to guarantee anonymity.</w:t>
+        <w:t xml:space="preserve"> must update the traffic violation statistics</w:t>
+      </w:r>
+      <w:r>
+        <w:rPr>
+          <w:color w:val="70AD47" w:themeColor="accent6"/>
+          <w:lang w:val="en-GB"/>
+        </w:rPr>
+        <w:t xml:space="preserve"> and the unsafe areas information</w:t>
+      </w:r>
+      <w:r>
+        <w:rPr>
+          <w:color w:val="70AD47" w:themeColor="accent6"/>
+          <w:lang w:val="en-GB"/>
+        </w:rPr>
+        <w:t>.</w:t>
+      </w:r>
+      <w:r>
+        <w:rPr>
+          <w:color w:val="70AD47" w:themeColor="accent6"/>
+          <w:lang w:val="en-GB"/>
+        </w:rPr>
+        <w:t xml:space="preserve"> </w:t>
       </w:r>
     </w:p>
     <w:p>
@@ -4465,7 +4328,7 @@
           <w:color w:val="70AD47" w:themeColor="accent6"/>
           <w:lang w:val="en-GB"/>
         </w:rPr>
-        <w:t>13</w:t>
+        <w:t>12</w:t>
       </w:r>
       <w:r>
         <w:rPr>
@@ -4480,7 +4343,13 @@
           <w:lang w:val="en-GB"/>
         </w:rPr>
         <w:tab/>
-        <w:t xml:space="preserve">When an end user wants to report a traffic violation and there is no internet connection, </w:t>
+      </w:r>
+      <w:r>
+        <w:rPr>
+          <w:color w:val="70AD47" w:themeColor="accent6"/>
+          <w:lang w:val="en-GB"/>
+        </w:rPr>
+        <w:t xml:space="preserve">When a municipality user logs in, </w:t>
       </w:r>
       <w:proofErr w:type="spellStart"/>
       <w:r>
@@ -4496,50 +4365,56 @@
           <w:color w:val="70AD47" w:themeColor="accent6"/>
           <w:lang w:val="en-GB"/>
         </w:rPr>
-        <w:t xml:space="preserve"> software must allow him to save it and send it when internet connection has been restored.</w:t>
+        <w:t xml:space="preserve"> must allow him to provide information about </w:t>
+      </w:r>
+      <w:r>
+        <w:rPr>
+          <w:color w:val="70AD47" w:themeColor="accent6"/>
+          <w:lang w:val="en-GB"/>
+        </w:rPr>
+        <w:t>accidents occurred in its territory.</w:t>
       </w:r>
     </w:p>
     <w:p>
       <w:pPr>
         <w:ind w:left="705" w:hanging="705"/>
         <w:rPr>
-          <w:color w:val="70AD47" w:themeColor="accent6"/>
           <w:lang w:val="en-GB"/>
         </w:rPr>
       </w:pPr>
       <w:r>
         <w:rPr>
-          <w:color w:val="70AD47" w:themeColor="accent6"/>
-          <w:lang w:val="en-GB"/>
-        </w:rPr>
-        <w:t>R1</w:t>
-      </w:r>
-      <w:r>
-        <w:rPr>
-          <w:color w:val="70AD47" w:themeColor="accent6"/>
-          <w:lang w:val="en-GB"/>
-        </w:rPr>
-        <w:t>4</w:t>
-      </w:r>
-      <w:r>
-        <w:rPr>
-          <w:color w:val="70AD47" w:themeColor="accent6"/>
+          <w:lang w:val="en-GB"/>
+        </w:rPr>
+        <w:t>R</w:t>
+      </w:r>
+      <w:r>
+        <w:rPr>
+          <w:lang w:val="en-GB"/>
+        </w:rPr>
+        <w:t>13</w:t>
+      </w:r>
+      <w:r>
+        <w:rPr>
           <w:lang w:val="en-GB"/>
         </w:rPr>
         <w:t>:</w:t>
       </w:r>
       <w:r>
         <w:rPr>
-          <w:color w:val="70AD47" w:themeColor="accent6"/>
           <w:lang w:val="en-GB"/>
         </w:rPr>
         <w:tab/>
-        <w:t xml:space="preserve">When a user registers to </w:t>
+      </w:r>
+      <w:r>
+        <w:rPr>
+          <w:lang w:val="en-GB"/>
+        </w:rPr>
+        <w:t xml:space="preserve">When a municipality user logs in from his device, </w:t>
       </w:r>
       <w:proofErr w:type="spellStart"/>
       <w:r>
         <w:rPr>
-          <w:color w:val="70AD47" w:themeColor="accent6"/>
           <w:lang w:val="en-GB"/>
         </w:rPr>
         <w:t>SafeStreets</w:t>
@@ -4547,52 +4422,9 @@
       <w:proofErr w:type="spellEnd"/>
       <w:r>
         <w:rPr>
-          <w:color w:val="70AD47" w:themeColor="accent6"/>
-          <w:lang w:val="en-GB"/>
-        </w:rPr>
-        <w:t xml:space="preserve"> application, the system must ask him to select the role he held (end user, authority or municipality), s</w:t>
-      </w:r>
-      <w:r>
-        <w:rPr>
-          <w:color w:val="70AD47" w:themeColor="accent6"/>
-          <w:lang w:val="en-GB"/>
-        </w:rPr>
-        <w:t>uch</w:t>
-      </w:r>
-      <w:r>
-        <w:rPr>
-          <w:color w:val="70AD47" w:themeColor="accent6"/>
-          <w:lang w:val="en-GB"/>
-        </w:rPr>
-        <w:t xml:space="preserve"> that </w:t>
-      </w:r>
-      <w:r>
-        <w:rPr>
-          <w:color w:val="70AD47" w:themeColor="accent6"/>
-          <w:lang w:val="en-GB"/>
-        </w:rPr>
-        <w:t xml:space="preserve">it is possible </w:t>
-      </w:r>
-      <w:r>
-        <w:rPr>
-          <w:color w:val="70AD47" w:themeColor="accent6"/>
-          <w:lang w:val="en-GB"/>
-        </w:rPr>
-        <w:t xml:space="preserve">to distinguish </w:t>
-      </w:r>
-      <w:r>
-        <w:rPr>
-          <w:color w:val="70AD47" w:themeColor="accent6"/>
-          <w:lang w:val="en-GB"/>
-        </w:rPr>
-        <w:t>him and provide him the features associated with his role.</w:t>
-      </w:r>
-      <w:r>
-        <w:rPr>
-          <w:color w:val="70AD47" w:themeColor="accent6"/>
-          <w:lang w:val="en-GB"/>
-        </w:rPr>
-        <w:t xml:space="preserve"> In particular, if the user select “Authority” or “Municipality” the system must ask him also the governmental code and verify their identity through the provided interface.</w:t>
+          <w:lang w:val="en-GB"/>
+        </w:rPr>
+        <w:t xml:space="preserve"> must allow him to see unsafe areas and possible interventions.</w:t>
       </w:r>
     </w:p>
     <w:p>
@@ -4608,6 +4440,102 @@
           <w:color w:val="70AD47" w:themeColor="accent6"/>
           <w:lang w:val="en-GB"/>
         </w:rPr>
+        <w:t>R1</w:t>
+      </w:r>
+      <w:r>
+        <w:rPr>
+          <w:color w:val="70AD47" w:themeColor="accent6"/>
+          <w:lang w:val="en-GB"/>
+        </w:rPr>
+        <w:t>4</w:t>
+      </w:r>
+      <w:r>
+        <w:rPr>
+          <w:color w:val="70AD47" w:themeColor="accent6"/>
+          <w:lang w:val="en-GB"/>
+        </w:rPr>
+        <w:t>:</w:t>
+      </w:r>
+      <w:r>
+        <w:rPr>
+          <w:color w:val="70AD47" w:themeColor="accent6"/>
+          <w:lang w:val="en-GB"/>
+        </w:rPr>
+        <w:tab/>
+        <w:t xml:space="preserve">When a user registers to </w:t>
+      </w:r>
+      <w:proofErr w:type="spellStart"/>
+      <w:r>
+        <w:rPr>
+          <w:color w:val="70AD47" w:themeColor="accent6"/>
+          <w:lang w:val="en-GB"/>
+        </w:rPr>
+        <w:t>SafeStreets</w:t>
+      </w:r>
+      <w:proofErr w:type="spellEnd"/>
+      <w:r>
+        <w:rPr>
+          <w:color w:val="70AD47" w:themeColor="accent6"/>
+          <w:lang w:val="en-GB"/>
+        </w:rPr>
+        <w:t xml:space="preserve"> application, the system must ask him to select the role he held (end user, authority or municipality), s</w:t>
+      </w:r>
+      <w:r>
+        <w:rPr>
+          <w:color w:val="70AD47" w:themeColor="accent6"/>
+          <w:lang w:val="en-GB"/>
+        </w:rPr>
+        <w:t>uch</w:t>
+      </w:r>
+      <w:r>
+        <w:rPr>
+          <w:color w:val="70AD47" w:themeColor="accent6"/>
+          <w:lang w:val="en-GB"/>
+        </w:rPr>
+        <w:t xml:space="preserve"> that </w:t>
+      </w:r>
+      <w:r>
+        <w:rPr>
+          <w:color w:val="70AD47" w:themeColor="accent6"/>
+          <w:lang w:val="en-GB"/>
+        </w:rPr>
+        <w:t xml:space="preserve">it is possible </w:t>
+      </w:r>
+      <w:r>
+        <w:rPr>
+          <w:color w:val="70AD47" w:themeColor="accent6"/>
+          <w:lang w:val="en-GB"/>
+        </w:rPr>
+        <w:t xml:space="preserve">to distinguish </w:t>
+      </w:r>
+      <w:r>
+        <w:rPr>
+          <w:color w:val="70AD47" w:themeColor="accent6"/>
+          <w:lang w:val="en-GB"/>
+        </w:rPr>
+        <w:t>him and provide him the features associated with his role.</w:t>
+      </w:r>
+      <w:r>
+        <w:rPr>
+          <w:color w:val="70AD47" w:themeColor="accent6"/>
+          <w:lang w:val="en-GB"/>
+        </w:rPr>
+        <w:t xml:space="preserve"> In particular, if the user select “Authority” or “Municipality” the system must ask him also the governmental code and verify their identity through the provided interface.</w:t>
+      </w:r>
+    </w:p>
+    <w:p>
+      <w:pPr>
+        <w:ind w:left="705" w:hanging="705"/>
+        <w:rPr>
+          <w:color w:val="70AD47" w:themeColor="accent6"/>
+          <w:lang w:val="en-GB"/>
+        </w:rPr>
+      </w:pPr>
+      <w:r>
+        <w:rPr>
+          <w:color w:val="70AD47" w:themeColor="accent6"/>
+          <w:lang w:val="en-GB"/>
+        </w:rPr>
         <w:t>R15:</w:t>
       </w:r>
       <w:r>
@@ -4634,6 +4562,190 @@
         </w:rPr>
         <w:t xml:space="preserve"> must recognise him and his role (end user, authority or municipality), such that to provide him the right features.</w:t>
       </w:r>
+    </w:p>
+    <w:p>
+      <w:pPr>
+        <w:ind w:left="705" w:hanging="705"/>
+        <w:rPr>
+          <w:color w:val="70AD47" w:themeColor="accent6"/>
+          <w:lang w:val="en-GB"/>
+        </w:rPr>
+      </w:pPr>
+      <w:r>
+        <w:rPr>
+          <w:color w:val="70AD47" w:themeColor="accent6"/>
+          <w:lang w:val="en-GB"/>
+        </w:rPr>
+        <w:t>R16:</w:t>
+      </w:r>
+      <w:r>
+        <w:rPr>
+          <w:color w:val="70AD47" w:themeColor="accent6"/>
+          <w:lang w:val="en-GB"/>
+        </w:rPr>
+        <w:tab/>
+        <w:t xml:space="preserve">When a user requests to see traffic violations statistics, but there are too few traffic </w:t>
+      </w:r>
+      <w:proofErr w:type="gramStart"/>
+      <w:r>
+        <w:rPr>
+          <w:color w:val="70AD47" w:themeColor="accent6"/>
+          <w:lang w:val="en-GB"/>
+        </w:rPr>
+        <w:t>violation</w:t>
+      </w:r>
+      <w:proofErr w:type="gramEnd"/>
+      <w:r>
+        <w:rPr>
+          <w:color w:val="70AD47" w:themeColor="accent6"/>
+          <w:lang w:val="en-GB"/>
+        </w:rPr>
+        <w:t xml:space="preserve"> reports, the System must notify him of that.</w:t>
+      </w:r>
+    </w:p>
+    <w:p>
+      <w:pPr>
+        <w:ind w:left="705" w:hanging="705"/>
+        <w:rPr>
+          <w:color w:val="70AD47" w:themeColor="accent6"/>
+          <w:lang w:val="en-GB"/>
+        </w:rPr>
+      </w:pPr>
+      <w:r>
+        <w:rPr>
+          <w:color w:val="70AD47" w:themeColor="accent6"/>
+          <w:lang w:val="en-GB"/>
+        </w:rPr>
+        <w:t>R17:</w:t>
+      </w:r>
+      <w:r>
+        <w:rPr>
+          <w:color w:val="70AD47" w:themeColor="accent6"/>
+          <w:lang w:val="en-GB"/>
+        </w:rPr>
+        <w:tab/>
+        <w:t>When a Municipality User requests to see the most unsafe areas and the possible interventions, but there are too few traffic violation data and too few accident data, the System must notify him.</w:t>
+      </w:r>
+    </w:p>
+    <w:p>
+      <w:pPr>
+        <w:ind w:left="705" w:hanging="705"/>
+        <w:rPr>
+          <w:color w:val="70AD47" w:themeColor="accent6"/>
+          <w:lang w:val="en-GB"/>
+        </w:rPr>
+      </w:pPr>
+      <w:r>
+        <w:rPr>
+          <w:color w:val="70AD47" w:themeColor="accent6"/>
+          <w:lang w:val="en-GB"/>
+        </w:rPr>
+        <w:t>R18:</w:t>
+      </w:r>
+      <w:r>
+        <w:rPr>
+          <w:color w:val="70AD47" w:themeColor="accent6"/>
+          <w:lang w:val="en-GB"/>
+        </w:rPr>
+        <w:tab/>
+      </w:r>
+      <w:r>
+        <w:rPr>
+          <w:color w:val="70AD47" w:themeColor="accent6"/>
+          <w:lang w:val="en-GB"/>
+        </w:rPr>
+        <w:t xml:space="preserve">When a violation is reported, </w:t>
+      </w:r>
+      <w:proofErr w:type="spellStart"/>
+      <w:r>
+        <w:rPr>
+          <w:color w:val="70AD47" w:themeColor="accent6"/>
+          <w:lang w:val="en-GB"/>
+        </w:rPr>
+        <w:t>SafeStreets</w:t>
+      </w:r>
+      <w:proofErr w:type="spellEnd"/>
+      <w:r>
+        <w:rPr>
+          <w:color w:val="70AD47" w:themeColor="accent6"/>
+          <w:lang w:val="en-GB"/>
+        </w:rPr>
+        <w:t xml:space="preserve"> must detect the position of all the authorities from their device in order to know who can be interested in knowing the occurrence of the violation. </w:t>
+      </w:r>
+    </w:p>
+    <w:p>
+      <w:pPr>
+        <w:ind w:left="705" w:hanging="705"/>
+        <w:rPr>
+          <w:lang w:val="en-GB"/>
+        </w:rPr>
+      </w:pPr>
+      <w:r>
+        <w:rPr>
+          <w:lang w:val="en-GB"/>
+        </w:rPr>
+        <w:t xml:space="preserve">R19: </w:t>
+      </w:r>
+      <w:r>
+        <w:rPr>
+          <w:color w:val="70AD47" w:themeColor="accent6"/>
+          <w:lang w:val="en-GB"/>
+        </w:rPr>
+        <w:tab/>
+      </w:r>
+      <w:r>
+        <w:rPr>
+          <w:lang w:val="en-GB"/>
+        </w:rPr>
+        <w:t xml:space="preserve">When an authority user is notified, </w:t>
+      </w:r>
+      <w:proofErr w:type="spellStart"/>
+      <w:r>
+        <w:rPr>
+          <w:lang w:val="en-GB"/>
+        </w:rPr>
+        <w:t>SafeStreet</w:t>
+      </w:r>
+      <w:proofErr w:type="spellEnd"/>
+      <w:r>
+        <w:rPr>
+          <w:lang w:val="en-GB"/>
+        </w:rPr>
+        <w:t xml:space="preserve"> software must allow him to warn other authorities that</w:t>
+      </w:r>
+      <w:r>
+        <w:rPr>
+          <w:lang w:val="en-GB"/>
+        </w:rPr>
+        <w:t xml:space="preserve"> have </w:t>
+      </w:r>
+      <w:r>
+        <w:rPr>
+          <w:lang w:val="en-GB"/>
+        </w:rPr>
+        <w:t xml:space="preserve">received the same notification that he is going to check the violation </w:t>
+      </w:r>
+      <w:r>
+        <w:rPr>
+          <w:lang w:val="en-GB"/>
+        </w:rPr>
+        <w:t>so that not too many authorities deal with the same violation</w:t>
+      </w:r>
+      <w:r>
+        <w:rPr>
+          <w:lang w:val="en-GB"/>
+        </w:rPr>
+        <w:t>.</w:t>
+      </w:r>
+    </w:p>
+    <w:p>
+      <w:pPr>
+        <w:ind w:left="705" w:hanging="705"/>
+        <w:rPr>
+          <w:color w:val="70AD47" w:themeColor="accent6"/>
+          <w:lang w:val="en-GB"/>
+        </w:rPr>
+      </w:pPr>
     </w:p>
     <w:p>
       <w:pPr>
@@ -5055,6 +5167,7 @@
               <w:rPr>
                 <w:lang w:val="en-GB"/>
               </w:rPr>
+              <w:lastRenderedPageBreak/>
               <w:t>r3</w:t>
             </w:r>
           </w:p>
@@ -5286,7 +5399,6 @@
           <w:lang w:val="en-GB"/>
         </w:rPr>
       </w:pPr>
-      <w:bookmarkStart w:id="0" w:name="_GoBack"/>
       <w:r>
         <w:rPr>
           <w:lang w:val="en-GB"/>
@@ -5294,7 +5406,6 @@
         <w:t xml:space="preserve">Homonymous </w:t>
       </w:r>
     </w:p>
-    <w:bookmarkEnd w:id="0"/>
     <w:p>
       <w:pPr>
         <w:ind w:left="705" w:hanging="705"/>
@@ -5302,6 +5413,12 @@
           <w:lang w:val="en-GB"/>
         </w:rPr>
       </w:pPr>
+      <w:r>
+        <w:rPr>
+          <w:lang w:val="en-GB"/>
+        </w:rPr>
+        <w:t>showed</w:t>
+      </w:r>
     </w:p>
     <w:sectPr>
       <w:pgSz w:w="11906" w:h="16838"/>

</xml_diff>